<commit_message>
add user and class APIs to doc
</commit_message>
<xml_diff>
--- a/docs/API design.docx
+++ b/docs/API design.docx
@@ -3,11 +3,6 @@
 <w:document xmlns:wpc="http://schemas.microsoft.com/office/word/2010/wordprocessingCanvas" xmlns:mo="http://schemas.microsoft.com/office/mac/office/2008/main" xmlns:mc="http://schemas.openxmlformats.org/markup-compatibility/2006" xmlns:mv="urn:schemas-microsoft-com:mac:vml" xmlns:o="urn:schemas-microsoft-com:office:office" xmlns:r="http://schemas.openxmlformats.org/officeDocument/2006/relationships" xmlns:m="http://schemas.openxmlformats.org/officeDocument/2006/math" xmlns:v="urn:schemas-microsoft-com:vml" xmlns:wp14="http://schemas.microsoft.com/office/word/2010/wordprocessingDrawing" xmlns:wp="http://schemas.openxmlformats.org/drawingml/2006/wordprocessingDrawing" xmlns:w10="urn:schemas-microsoft-com:office:word" xmlns:w="http://schemas.openxmlformats.org/wordprocessingml/2006/main" xmlns:w14="http://schemas.microsoft.com/office/word/2010/wordml" xmlns:w15="http://schemas.microsoft.com/office/word/2012/wordml" xmlns:wpg="http://schemas.microsoft.com/office/word/2010/wordprocessingGroup" xmlns:wpi="http://schemas.microsoft.com/office/word/2010/wordprocessingInk" xmlns:wne="http://schemas.microsoft.com/office/word/2006/wordml" xmlns:wps="http://schemas.microsoft.com/office/word/2010/wordprocessingShape" mc:Ignorable="w14 w15 wp14">
   <w:body>
     <w:p>
-      <w:pPr>
-        <w:rPr>
-          <w:rFonts w:hint="eastAsia"/>
-        </w:rPr>
-      </w:pPr>
       <w:r>
         <w:rPr>
           <w:rFonts w:hint="eastAsia"/>
@@ -15,13 +10,7 @@
         <w:t>API design</w:t>
       </w:r>
     </w:p>
-    <w:p>
-      <w:pPr>
-        <w:rPr>
-          <w:rFonts w:hint="eastAsia"/>
-        </w:rPr>
-      </w:pPr>
-    </w:p>
+    <w:p/>
     <w:p>
       <w:pPr>
         <w:pStyle w:val="ListParagraph"/>
@@ -29,9 +18,6 @@
           <w:ilvl w:val="0"/>
           <w:numId w:val="2"/>
         </w:numPr>
-        <w:rPr>
-          <w:rFonts w:hint="eastAsia"/>
-        </w:rPr>
       </w:pPr>
       <w:r>
         <w:rPr>
@@ -65,11 +51,6 @@
             <w:tcW w:w="1975" w:type="dxa"/>
           </w:tcPr>
           <w:p>
-            <w:pPr>
-              <w:rPr>
-                <w:rFonts w:hint="eastAsia"/>
-              </w:rPr>
-            </w:pPr>
             <w:r>
               <w:t>D</w:t>
             </w:r>
@@ -86,31 +67,51 @@
             <w:tcW w:w="7375" w:type="dxa"/>
           </w:tcPr>
           <w:p>
-            <w:pPr>
-              <w:rPr>
-                <w:rFonts w:hint="eastAsia"/>
-              </w:rPr>
-            </w:pPr>
-            <w:r>
-              <w:rPr>
-                <w:rFonts w:hint="eastAsia"/>
-              </w:rPr>
-              <w:t>create a user, then add user to sessions, mark him as logged in.</w:t>
-            </w:r>
-          </w:p>
-        </w:tc>
-      </w:tr>
-      <w:tr>
-        <w:tc>
-          <w:tcPr>
-            <w:tcW w:w="1975" w:type="dxa"/>
-          </w:tcPr>
-          <w:p>
-            <w:pPr>
-              <w:rPr>
-                <w:rFonts w:hint="eastAsia"/>
-              </w:rPr>
-            </w:pPr>
+            <w:r>
+              <w:rPr>
+                <w:rFonts w:hint="eastAsia"/>
+              </w:rPr>
+              <w:t>create a user,</w:t>
+            </w:r>
+            <w:r>
+              <w:rPr>
+                <w:rFonts w:hint="eastAsia"/>
+              </w:rPr>
+              <w:t xml:space="preserve"> then add </w:t>
+            </w:r>
+            <w:r>
+              <w:rPr>
+                <w:rFonts w:hint="eastAsia"/>
+              </w:rPr>
+              <w:t xml:space="preserve">the </w:t>
+            </w:r>
+            <w:r>
+              <w:rPr>
+                <w:rFonts w:hint="eastAsia"/>
+              </w:rPr>
+              <w:t xml:space="preserve">user to sessions, mark him as </w:t>
+            </w:r>
+            <w:r>
+              <w:rPr>
+                <w:rFonts w:hint="eastAsia"/>
+              </w:rPr>
+              <w:t>signed</w:t>
+            </w:r>
+            <w:r>
+              <w:rPr>
+                <w:rFonts w:hint="eastAsia"/>
+              </w:rPr>
+              <w:t xml:space="preserve"> in.</w:t>
+            </w:r>
+          </w:p>
+        </w:tc>
+      </w:tr>
+      <w:tr>
+        <w:tc>
+          <w:tcPr>
+            <w:tcW w:w="1975" w:type="dxa"/>
+          </w:tcPr>
+          <w:p>
             <w:r>
               <w:rPr>
                 <w:rFonts w:hint="eastAsia"/>
@@ -124,11 +125,6 @@
             <w:tcW w:w="7375" w:type="dxa"/>
           </w:tcPr>
           <w:p>
-            <w:pPr>
-              <w:rPr>
-                <w:rFonts w:hint="eastAsia"/>
-              </w:rPr>
-            </w:pPr>
             <w:r>
               <w:rPr>
                 <w:rFonts w:hint="eastAsia"/>
@@ -147,6 +143,601 @@
             <w:tcW w:w="1975" w:type="dxa"/>
           </w:tcPr>
           <w:p>
+            <w:r>
+              <w:rPr>
+                <w:rFonts w:hint="eastAsia"/>
+              </w:rPr>
+              <w:t>Request Method</w:t>
+            </w:r>
+          </w:p>
+        </w:tc>
+        <w:tc>
+          <w:tcPr>
+            <w:tcW w:w="7375" w:type="dxa"/>
+          </w:tcPr>
+          <w:p>
+            <w:r>
+              <w:rPr>
+                <w:rFonts w:hint="eastAsia"/>
+              </w:rPr>
+              <w:t>POST</w:t>
+            </w:r>
+          </w:p>
+        </w:tc>
+      </w:tr>
+      <w:tr>
+        <w:tc>
+          <w:tcPr>
+            <w:tcW w:w="1975" w:type="dxa"/>
+          </w:tcPr>
+          <w:p>
+            <w:r>
+              <w:rPr>
+                <w:rFonts w:hint="eastAsia"/>
+              </w:rPr>
+              <w:t>Request Header</w:t>
+            </w:r>
+          </w:p>
+        </w:tc>
+        <w:tc>
+          <w:tcPr>
+            <w:tcW w:w="7375" w:type="dxa"/>
+          </w:tcPr>
+          <w:p>
+            <w:r>
+              <w:t>E</w:t>
+            </w:r>
+            <w:r>
+              <w:rPr>
+                <w:rFonts w:hint="eastAsia"/>
+              </w:rPr>
+              <w:t xml:space="preserve">mpty, maybe add some security token in next sprint </w:t>
+            </w:r>
+          </w:p>
+        </w:tc>
+      </w:tr>
+      <w:tr>
+        <w:tc>
+          <w:tcPr>
+            <w:tcW w:w="1975" w:type="dxa"/>
+          </w:tcPr>
+          <w:p>
+            <w:r>
+              <w:rPr>
+                <w:rFonts w:hint="eastAsia"/>
+              </w:rPr>
+              <w:t>Request Body</w:t>
+            </w:r>
+          </w:p>
+        </w:tc>
+        <w:tc>
+          <w:tcPr>
+            <w:tcW w:w="7375" w:type="dxa"/>
+          </w:tcPr>
+          <w:p>
+            <w:r>
+              <w:rPr>
+                <w:rFonts w:hint="eastAsia"/>
+              </w:rPr>
+              <w:t>{osu_id, last_name, first_name, role}</w:t>
+            </w:r>
+          </w:p>
+        </w:tc>
+      </w:tr>
+      <w:tr>
+        <w:tc>
+          <w:tcPr>
+            <w:tcW w:w="1975" w:type="dxa"/>
+          </w:tcPr>
+          <w:p>
+            <w:r>
+              <w:rPr>
+                <w:rFonts w:hint="eastAsia"/>
+              </w:rPr>
+              <w:t>Return Value</w:t>
+            </w:r>
+          </w:p>
+        </w:tc>
+        <w:tc>
+          <w:tcPr>
+            <w:tcW w:w="7375" w:type="dxa"/>
+          </w:tcPr>
+          <w:p>
+            <w:r>
+              <w:t>U</w:t>
+            </w:r>
+            <w:r>
+              <w:rPr>
+                <w:rFonts w:hint="eastAsia"/>
+              </w:rPr>
+              <w:t>ser info {id, osu_id, last_name, first_name, role}</w:t>
+            </w:r>
+          </w:p>
+        </w:tc>
+      </w:tr>
+      <w:tr>
+        <w:tc>
+          <w:tcPr>
+            <w:tcW w:w="1975" w:type="dxa"/>
+          </w:tcPr>
+          <w:p>
+            <w:r>
+              <w:rPr>
+                <w:rFonts w:hint="eastAsia"/>
+              </w:rPr>
+              <w:t>Return Code</w:t>
+            </w:r>
+          </w:p>
+        </w:tc>
+        <w:tc>
+          <w:tcPr>
+            <w:tcW w:w="7375" w:type="dxa"/>
+          </w:tcPr>
+          <w:p>
+            <w:r>
+              <w:rPr>
+                <w:rFonts w:hint="eastAsia"/>
+              </w:rPr>
+              <w:t>Success: 201, Failure: 403</w:t>
+            </w:r>
+          </w:p>
+        </w:tc>
+      </w:tr>
+    </w:tbl>
+    <w:p/>
+    <w:p>
+      <w:pPr>
+        <w:pStyle w:val="ListParagraph"/>
+        <w:numPr>
+          <w:ilvl w:val="0"/>
+          <w:numId w:val="2"/>
+        </w:numPr>
+      </w:pPr>
+      <w:r>
+        <w:rPr>
+          <w:rFonts w:hint="eastAsia"/>
+        </w:rPr>
+        <w:t>Sign in</w:t>
+      </w:r>
+    </w:p>
+    <w:tbl>
+      <w:tblPr>
+        <w:tblStyle w:val="TableGrid"/>
+        <w:tblW w:w="0" w:type="auto"/>
+        <w:tblLook w:val="04A0" w:firstRow="1" w:lastRow="0" w:firstColumn="1" w:lastColumn="0" w:noHBand="0" w:noVBand="1"/>
+      </w:tblPr>
+      <w:tblGrid>
+        <w:gridCol w:w="1975"/>
+        <w:gridCol w:w="7375"/>
+      </w:tblGrid>
+      <w:tr>
+        <w:trPr>
+          <w:trHeight w:val="323"/>
+        </w:trPr>
+        <w:tc>
+          <w:tcPr>
+            <w:tcW w:w="1975" w:type="dxa"/>
+          </w:tcPr>
+          <w:p>
+            <w:r>
+              <w:t>D</w:t>
+            </w:r>
+            <w:r>
+              <w:rPr>
+                <w:rFonts w:hint="eastAsia"/>
+              </w:rPr>
+              <w:t>escription</w:t>
+            </w:r>
+          </w:p>
+        </w:tc>
+        <w:tc>
+          <w:tcPr>
+            <w:tcW w:w="7375" w:type="dxa"/>
+          </w:tcPr>
+          <w:p>
+            <w:r>
+              <w:t>U</w:t>
+            </w:r>
+            <w:r>
+              <w:rPr>
+                <w:rFonts w:hint="eastAsia"/>
+              </w:rPr>
+              <w:t>ser sign in,</w:t>
+            </w:r>
+            <w:r>
+              <w:rPr>
+                <w:rFonts w:hint="eastAsia"/>
+              </w:rPr>
+              <w:t xml:space="preserve"> </w:t>
+            </w:r>
+            <w:r>
+              <w:rPr>
+                <w:rFonts w:hint="eastAsia"/>
+              </w:rPr>
+              <w:t>add user to sessions</w:t>
+            </w:r>
+          </w:p>
+        </w:tc>
+      </w:tr>
+      <w:tr>
+        <w:tc>
+          <w:tcPr>
+            <w:tcW w:w="1975" w:type="dxa"/>
+          </w:tcPr>
+          <w:p>
+            <w:r>
+              <w:rPr>
+                <w:rFonts w:hint="eastAsia"/>
+              </w:rPr>
+              <w:t>URL</w:t>
+            </w:r>
+          </w:p>
+        </w:tc>
+        <w:tc>
+          <w:tcPr>
+            <w:tcW w:w="7375" w:type="dxa"/>
+          </w:tcPr>
+          <w:p>
+            <w:r>
+              <w:rPr>
+                <w:rFonts w:hint="eastAsia"/>
+              </w:rPr>
+              <w:t>/</w:t>
+            </w:r>
+            <w:r>
+              <w:rPr>
+                <w:rFonts w:hint="eastAsia"/>
+              </w:rPr>
+              <w:t>sessions</w:t>
+            </w:r>
+          </w:p>
+        </w:tc>
+      </w:tr>
+      <w:tr>
+        <w:trPr>
+          <w:trHeight w:val="323"/>
+        </w:trPr>
+        <w:tc>
+          <w:tcPr>
+            <w:tcW w:w="1975" w:type="dxa"/>
+          </w:tcPr>
+          <w:p>
+            <w:r>
+              <w:rPr>
+                <w:rFonts w:hint="eastAsia"/>
+              </w:rPr>
+              <w:t>Request Method</w:t>
+            </w:r>
+          </w:p>
+        </w:tc>
+        <w:tc>
+          <w:tcPr>
+            <w:tcW w:w="7375" w:type="dxa"/>
+          </w:tcPr>
+          <w:p>
+            <w:r>
+              <w:rPr>
+                <w:rFonts w:hint="eastAsia"/>
+              </w:rPr>
+              <w:t>POST</w:t>
+            </w:r>
+          </w:p>
+        </w:tc>
+      </w:tr>
+      <w:tr>
+        <w:tc>
+          <w:tcPr>
+            <w:tcW w:w="1975" w:type="dxa"/>
+          </w:tcPr>
+          <w:p>
+            <w:r>
+              <w:rPr>
+                <w:rFonts w:hint="eastAsia"/>
+              </w:rPr>
+              <w:t>Request Header</w:t>
+            </w:r>
+          </w:p>
+        </w:tc>
+        <w:tc>
+          <w:tcPr>
+            <w:tcW w:w="7375" w:type="dxa"/>
+          </w:tcPr>
+          <w:p>
+            <w:r>
+              <w:t>E</w:t>
+            </w:r>
+            <w:r>
+              <w:rPr>
+                <w:rFonts w:hint="eastAsia"/>
+              </w:rPr>
+              <w:t xml:space="preserve">mpty, maybe add some security token in next sprint </w:t>
+            </w:r>
+          </w:p>
+        </w:tc>
+      </w:tr>
+      <w:tr>
+        <w:tc>
+          <w:tcPr>
+            <w:tcW w:w="1975" w:type="dxa"/>
+          </w:tcPr>
+          <w:p>
+            <w:r>
+              <w:rPr>
+                <w:rFonts w:hint="eastAsia"/>
+              </w:rPr>
+              <w:t>Request Body</w:t>
+            </w:r>
+          </w:p>
+        </w:tc>
+        <w:tc>
+          <w:tcPr>
+            <w:tcW w:w="7375" w:type="dxa"/>
+          </w:tcPr>
+          <w:p>
+            <w:r>
+              <w:rPr>
+                <w:rFonts w:hint="eastAsia"/>
+              </w:rPr>
+              <w:t>{osu_id</w:t>
+            </w:r>
+            <w:r>
+              <w:rPr>
+                <w:rFonts w:hint="eastAsia"/>
+              </w:rPr>
+              <w:t xml:space="preserve"> </w:t>
+            </w:r>
+            <w:r>
+              <w:rPr>
+                <w:rFonts w:hint="eastAsia"/>
+              </w:rPr>
+              <w:t>}</w:t>
+            </w:r>
+          </w:p>
+        </w:tc>
+      </w:tr>
+      <w:tr>
+        <w:tc>
+          <w:tcPr>
+            <w:tcW w:w="1975" w:type="dxa"/>
+          </w:tcPr>
+          <w:p>
+            <w:r>
+              <w:rPr>
+                <w:rFonts w:hint="eastAsia"/>
+              </w:rPr>
+              <w:t>Return Value</w:t>
+            </w:r>
+          </w:p>
+        </w:tc>
+        <w:tc>
+          <w:tcPr>
+            <w:tcW w:w="7375" w:type="dxa"/>
+          </w:tcPr>
+          <w:p>
+            <w:r>
+              <w:t>U</w:t>
+            </w:r>
+            <w:r>
+              <w:rPr>
+                <w:rFonts w:hint="eastAsia"/>
+              </w:rPr>
+              <w:t>ser info {id, osu_id, last_name, first_name, role}</w:t>
+            </w:r>
+          </w:p>
+        </w:tc>
+      </w:tr>
+      <w:tr>
+        <w:tc>
+          <w:tcPr>
+            <w:tcW w:w="1975" w:type="dxa"/>
+          </w:tcPr>
+          <w:p>
+            <w:r>
+              <w:rPr>
+                <w:rFonts w:hint="eastAsia"/>
+              </w:rPr>
+              <w:t>Return Code</w:t>
+            </w:r>
+          </w:p>
+        </w:tc>
+        <w:tc>
+          <w:tcPr>
+            <w:tcW w:w="7375" w:type="dxa"/>
+          </w:tcPr>
+          <w:p>
+            <w:r>
+              <w:rPr>
+                <w:rFonts w:hint="eastAsia"/>
+              </w:rPr>
+              <w:t xml:space="preserve">Success: </w:t>
+            </w:r>
+            <w:r>
+              <w:rPr>
+                <w:rFonts w:hint="eastAsia"/>
+              </w:rPr>
+              <w:t>201</w:t>
+            </w:r>
+            <w:r>
+              <w:rPr>
+                <w:rFonts w:hint="eastAsia"/>
+              </w:rPr>
+              <w:t>, Failure: 403</w:t>
+            </w:r>
+          </w:p>
+        </w:tc>
+      </w:tr>
+    </w:tbl>
+    <w:p>
+      <w:pPr>
+        <w:rPr>
+          <w:rFonts w:hint="eastAsia"/>
+        </w:rPr>
+      </w:pPr>
+    </w:p>
+    <w:p>
+      <w:pPr>
+        <w:pStyle w:val="ListParagraph"/>
+        <w:numPr>
+          <w:ilvl w:val="0"/>
+          <w:numId w:val="2"/>
+        </w:numPr>
+      </w:pPr>
+      <w:r>
+        <w:rPr>
+          <w:rFonts w:hint="eastAsia"/>
+        </w:rPr>
+        <w:t xml:space="preserve">Sign </w:t>
+      </w:r>
+      <w:r>
+        <w:rPr>
+          <w:rFonts w:hint="eastAsia"/>
+        </w:rPr>
+        <w:t>out</w:t>
+      </w:r>
+    </w:p>
+    <w:tbl>
+      <w:tblPr>
+        <w:tblStyle w:val="TableGrid"/>
+        <w:tblW w:w="0" w:type="auto"/>
+        <w:tblLook w:val="04A0" w:firstRow="1" w:lastRow="0" w:firstColumn="1" w:lastColumn="0" w:noHBand="0" w:noVBand="1"/>
+      </w:tblPr>
+      <w:tblGrid>
+        <w:gridCol w:w="1975"/>
+        <w:gridCol w:w="7375"/>
+      </w:tblGrid>
+      <w:tr>
+        <w:trPr>
+          <w:trHeight w:val="323"/>
+        </w:trPr>
+        <w:tc>
+          <w:tcPr>
+            <w:tcW w:w="1975" w:type="dxa"/>
+          </w:tcPr>
+          <w:p>
+            <w:r>
+              <w:t>D</w:t>
+            </w:r>
+            <w:r>
+              <w:rPr>
+                <w:rFonts w:hint="eastAsia"/>
+              </w:rPr>
+              <w:t>escription</w:t>
+            </w:r>
+          </w:p>
+        </w:tc>
+        <w:tc>
+          <w:tcPr>
+            <w:tcW w:w="7375" w:type="dxa"/>
+          </w:tcPr>
+          <w:p>
+            <w:r>
+              <w:t>U</w:t>
+            </w:r>
+            <w:r>
+              <w:rPr>
+                <w:rFonts w:hint="eastAsia"/>
+              </w:rPr>
+              <w:t xml:space="preserve">ser sign </w:t>
+            </w:r>
+            <w:r>
+              <w:rPr>
+                <w:rFonts w:hint="eastAsia"/>
+              </w:rPr>
+              <w:t>out</w:t>
+            </w:r>
+            <w:r>
+              <w:rPr>
+                <w:rFonts w:hint="eastAsia"/>
+              </w:rPr>
+              <w:t xml:space="preserve">, </w:t>
+            </w:r>
+            <w:r>
+              <w:rPr>
+                <w:rFonts w:hint="eastAsia"/>
+              </w:rPr>
+              <w:t>remove user from sessions</w:t>
+            </w:r>
+          </w:p>
+        </w:tc>
+      </w:tr>
+      <w:tr>
+        <w:tc>
+          <w:tcPr>
+            <w:tcW w:w="1975" w:type="dxa"/>
+          </w:tcPr>
+          <w:p>
+            <w:r>
+              <w:rPr>
+                <w:rFonts w:hint="eastAsia"/>
+              </w:rPr>
+              <w:t>URL</w:t>
+            </w:r>
+          </w:p>
+        </w:tc>
+        <w:tc>
+          <w:tcPr>
+            <w:tcW w:w="7375" w:type="dxa"/>
+          </w:tcPr>
+          <w:p>
+            <w:r>
+              <w:rPr>
+                <w:rFonts w:hint="eastAsia"/>
+              </w:rPr>
+              <w:t>/sessions</w:t>
+            </w:r>
+          </w:p>
+        </w:tc>
+      </w:tr>
+      <w:tr>
+        <w:trPr>
+          <w:trHeight w:val="323"/>
+        </w:trPr>
+        <w:tc>
+          <w:tcPr>
+            <w:tcW w:w="1975" w:type="dxa"/>
+          </w:tcPr>
+          <w:p>
+            <w:r>
+              <w:rPr>
+                <w:rFonts w:hint="eastAsia"/>
+              </w:rPr>
+              <w:t>Request Method</w:t>
+            </w:r>
+          </w:p>
+        </w:tc>
+        <w:tc>
+          <w:tcPr>
+            <w:tcW w:w="7375" w:type="dxa"/>
+          </w:tcPr>
+          <w:p>
+            <w:r>
+              <w:rPr>
+                <w:rFonts w:hint="eastAsia"/>
+              </w:rPr>
+              <w:t>DELETE</w:t>
+            </w:r>
+          </w:p>
+        </w:tc>
+      </w:tr>
+      <w:tr>
+        <w:tc>
+          <w:tcPr>
+            <w:tcW w:w="1975" w:type="dxa"/>
+          </w:tcPr>
+          <w:p>
+            <w:r>
+              <w:rPr>
+                <w:rFonts w:hint="eastAsia"/>
+              </w:rPr>
+              <w:t>Request Header</w:t>
+            </w:r>
+          </w:p>
+        </w:tc>
+        <w:tc>
+          <w:tcPr>
+            <w:tcW w:w="7375" w:type="dxa"/>
+          </w:tcPr>
+          <w:p>
             <w:pPr>
               <w:rPr>
                 <w:rFonts w:hint="eastAsia"/>
@@ -156,6 +747,260 @@
               <w:rPr>
                 <w:rFonts w:hint="eastAsia"/>
               </w:rPr>
+              <w:t>user session</w:t>
+            </w:r>
+          </w:p>
+        </w:tc>
+      </w:tr>
+      <w:tr>
+        <w:tc>
+          <w:tcPr>
+            <w:tcW w:w="1975" w:type="dxa"/>
+          </w:tcPr>
+          <w:p>
+            <w:r>
+              <w:rPr>
+                <w:rFonts w:hint="eastAsia"/>
+              </w:rPr>
+              <w:t>Request Body</w:t>
+            </w:r>
+          </w:p>
+        </w:tc>
+        <w:tc>
+          <w:tcPr>
+            <w:tcW w:w="7375" w:type="dxa"/>
+          </w:tcPr>
+          <w:p/>
+        </w:tc>
+      </w:tr>
+      <w:tr>
+        <w:tc>
+          <w:tcPr>
+            <w:tcW w:w="1975" w:type="dxa"/>
+          </w:tcPr>
+          <w:p>
+            <w:r>
+              <w:rPr>
+                <w:rFonts w:hint="eastAsia"/>
+              </w:rPr>
+              <w:t>Return Value</w:t>
+            </w:r>
+          </w:p>
+        </w:tc>
+        <w:tc>
+          <w:tcPr>
+            <w:tcW w:w="7375" w:type="dxa"/>
+          </w:tcPr>
+          <w:p/>
+        </w:tc>
+      </w:tr>
+      <w:tr>
+        <w:tc>
+          <w:tcPr>
+            <w:tcW w:w="1975" w:type="dxa"/>
+          </w:tcPr>
+          <w:p>
+            <w:r>
+              <w:rPr>
+                <w:rFonts w:hint="eastAsia"/>
+              </w:rPr>
+              <w:t>Return Code</w:t>
+            </w:r>
+          </w:p>
+        </w:tc>
+        <w:tc>
+          <w:tcPr>
+            <w:tcW w:w="7375" w:type="dxa"/>
+          </w:tcPr>
+          <w:p>
+            <w:r>
+              <w:rPr>
+                <w:rFonts w:hint="eastAsia"/>
+              </w:rPr>
+              <w:t xml:space="preserve">Success: </w:t>
+            </w:r>
+            <w:r>
+              <w:rPr>
+                <w:rFonts w:hint="eastAsia"/>
+              </w:rPr>
+              <w:t>204</w:t>
+            </w:r>
+            <w:r>
+              <w:rPr>
+                <w:rFonts w:hint="eastAsia"/>
+              </w:rPr>
+              <w:t>, Failure: 403</w:t>
+            </w:r>
+          </w:p>
+        </w:tc>
+      </w:tr>
+    </w:tbl>
+    <w:p/>
+    <w:p>
+      <w:pPr>
+        <w:pStyle w:val="ListParagraph"/>
+        <w:numPr>
+          <w:ilvl w:val="0"/>
+          <w:numId w:val="2"/>
+        </w:numPr>
+      </w:pPr>
+      <w:r>
+        <w:rPr>
+          <w:rFonts w:hint="eastAsia"/>
+        </w:rPr>
+        <w:t xml:space="preserve">(TA) create </w:t>
+      </w:r>
+      <w:r>
+        <w:rPr>
+          <w:rFonts w:hint="eastAsia"/>
+        </w:rPr>
+        <w:t>class</w:t>
+      </w:r>
+    </w:p>
+    <w:tbl>
+      <w:tblPr>
+        <w:tblStyle w:val="TableGrid"/>
+        <w:tblW w:w="0" w:type="auto"/>
+        <w:tblLook w:val="04A0" w:firstRow="1" w:lastRow="0" w:firstColumn="1" w:lastColumn="0" w:noHBand="0" w:noVBand="1"/>
+      </w:tblPr>
+      <w:tblGrid>
+        <w:gridCol w:w="1975"/>
+        <w:gridCol w:w="7375"/>
+      </w:tblGrid>
+      <w:tr>
+        <w:trPr>
+          <w:trHeight w:val="323"/>
+        </w:trPr>
+        <w:tc>
+          <w:tcPr>
+            <w:tcW w:w="1975" w:type="dxa"/>
+          </w:tcPr>
+          <w:p>
+            <w:r>
+              <w:t>D</w:t>
+            </w:r>
+            <w:r>
+              <w:rPr>
+                <w:rFonts w:hint="eastAsia"/>
+              </w:rPr>
+              <w:t>escription</w:t>
+            </w:r>
+          </w:p>
+        </w:tc>
+        <w:tc>
+          <w:tcPr>
+            <w:tcW w:w="7375" w:type="dxa"/>
+          </w:tcPr>
+          <w:p>
+            <w:pPr>
+              <w:rPr>
+                <w:rFonts w:hint="eastAsia"/>
+              </w:rPr>
+            </w:pPr>
+            <w:r>
+              <w:rPr>
+                <w:rFonts w:hint="eastAsia"/>
+              </w:rPr>
+              <w:t>TA create course</w:t>
+            </w:r>
+            <w:r>
+              <w:rPr>
+                <w:rFonts w:hint="eastAsia"/>
+              </w:rPr>
+              <w:t>. TA role need to validate first.</w:t>
+            </w:r>
+            <w:r>
+              <w:rPr>
+                <w:rFonts w:hint="eastAsia"/>
+              </w:rPr>
+              <w:t xml:space="preserve"> After an item is added in </w:t>
+            </w:r>
+            <w:r>
+              <w:t>‘</w:t>
+            </w:r>
+            <w:r>
+              <w:rPr>
+                <w:rFonts w:hint="eastAsia"/>
+              </w:rPr>
+              <w:t>t_class</w:t>
+            </w:r>
+            <w:r>
+              <w:t>’</w:t>
+            </w:r>
+            <w:r>
+              <w:rPr>
+                <w:rFonts w:hint="eastAsia"/>
+              </w:rPr>
+              <w:t xml:space="preserve"> table, add a new item in </w:t>
+            </w:r>
+            <w:r>
+              <w:t>‘</w:t>
+            </w:r>
+            <w:r>
+              <w:rPr>
+                <w:rFonts w:hint="eastAsia"/>
+              </w:rPr>
+              <w:t>r_user_class</w:t>
+            </w:r>
+            <w:r>
+              <w:t>’</w:t>
+            </w:r>
+            <w:r>
+              <w:rPr>
+                <w:rFonts w:hint="eastAsia"/>
+              </w:rPr>
+              <w:t xml:space="preserve"> table.</w:t>
+            </w:r>
+          </w:p>
+        </w:tc>
+      </w:tr>
+      <w:tr>
+        <w:tc>
+          <w:tcPr>
+            <w:tcW w:w="1975" w:type="dxa"/>
+          </w:tcPr>
+          <w:p>
+            <w:r>
+              <w:rPr>
+                <w:rFonts w:hint="eastAsia"/>
+              </w:rPr>
+              <w:t>URL</w:t>
+            </w:r>
+          </w:p>
+        </w:tc>
+        <w:tc>
+          <w:tcPr>
+            <w:tcW w:w="7375" w:type="dxa"/>
+          </w:tcPr>
+          <w:p>
+            <w:r>
+              <w:rPr>
+                <w:rFonts w:hint="eastAsia"/>
+              </w:rPr>
+              <w:t>/</w:t>
+            </w:r>
+            <w:r>
+              <w:rPr>
+                <w:rFonts w:hint="eastAsia"/>
+              </w:rPr>
+              <w:t>classes</w:t>
+            </w:r>
+          </w:p>
+        </w:tc>
+      </w:tr>
+      <w:tr>
+        <w:trPr>
+          <w:trHeight w:val="323"/>
+        </w:trPr>
+        <w:tc>
+          <w:tcPr>
+            <w:tcW w:w="1975" w:type="dxa"/>
+          </w:tcPr>
+          <w:p>
+            <w:r>
+              <w:rPr>
+                <w:rFonts w:hint="eastAsia"/>
+              </w:rPr>
               <w:t>Request Method</w:t>
             </w:r>
           </w:p>
@@ -165,6 +1010,34 @@
             <w:tcW w:w="7375" w:type="dxa"/>
           </w:tcPr>
           <w:p>
+            <w:r>
+              <w:rPr>
+                <w:rFonts w:hint="eastAsia"/>
+              </w:rPr>
+              <w:t>POST</w:t>
+            </w:r>
+          </w:p>
+        </w:tc>
+      </w:tr>
+      <w:tr>
+        <w:tc>
+          <w:tcPr>
+            <w:tcW w:w="1975" w:type="dxa"/>
+          </w:tcPr>
+          <w:p>
+            <w:r>
+              <w:rPr>
+                <w:rFonts w:hint="eastAsia"/>
+              </w:rPr>
+              <w:t>Request Header</w:t>
+            </w:r>
+          </w:p>
+        </w:tc>
+        <w:tc>
+          <w:tcPr>
+            <w:tcW w:w="7375" w:type="dxa"/>
+          </w:tcPr>
+          <w:p>
             <w:pPr>
               <w:rPr>
                 <w:rFonts w:hint="eastAsia"/>
@@ -174,15 +1047,28 @@
               <w:rPr>
                 <w:rFonts w:hint="eastAsia"/>
               </w:rPr>
-              <w:t>POST</w:t>
-            </w:r>
-          </w:p>
-        </w:tc>
-      </w:tr>
-      <w:tr>
-        <w:tc>
-          <w:tcPr>
-            <w:tcW w:w="1975" w:type="dxa"/>
+              <w:t>user session</w:t>
+            </w:r>
+          </w:p>
+        </w:tc>
+      </w:tr>
+      <w:tr>
+        <w:tc>
+          <w:tcPr>
+            <w:tcW w:w="1975" w:type="dxa"/>
+          </w:tcPr>
+          <w:p>
+            <w:r>
+              <w:rPr>
+                <w:rFonts w:hint="eastAsia"/>
+              </w:rPr>
+              <w:t>Request Body</w:t>
+            </w:r>
+          </w:p>
+        </w:tc>
+        <w:tc>
+          <w:tcPr>
+            <w:tcW w:w="7375" w:type="dxa"/>
           </w:tcPr>
           <w:p>
             <w:pPr>
@@ -194,6 +1080,280 @@
               <w:rPr>
                 <w:rFonts w:hint="eastAsia"/>
               </w:rPr>
+              <w:t>{name}</w:t>
+            </w:r>
+          </w:p>
+        </w:tc>
+      </w:tr>
+      <w:tr>
+        <w:tc>
+          <w:tcPr>
+            <w:tcW w:w="1975" w:type="dxa"/>
+          </w:tcPr>
+          <w:p>
+            <w:r>
+              <w:rPr>
+                <w:rFonts w:hint="eastAsia"/>
+              </w:rPr>
+              <w:t>Return Value</w:t>
+            </w:r>
+          </w:p>
+        </w:tc>
+        <w:tc>
+          <w:tcPr>
+            <w:tcW w:w="7375" w:type="dxa"/>
+          </w:tcPr>
+          <w:p>
+            <w:pPr>
+              <w:rPr>
+                <w:rFonts w:hint="eastAsia"/>
+              </w:rPr>
+            </w:pPr>
+            <w:r>
+              <w:rPr>
+                <w:rFonts w:hint="eastAsia"/>
+              </w:rPr>
+              <w:t>Class info {id, name}</w:t>
+            </w:r>
+          </w:p>
+        </w:tc>
+      </w:tr>
+      <w:tr>
+        <w:tc>
+          <w:tcPr>
+            <w:tcW w:w="1975" w:type="dxa"/>
+          </w:tcPr>
+          <w:p>
+            <w:r>
+              <w:rPr>
+                <w:rFonts w:hint="eastAsia"/>
+              </w:rPr>
+              <w:t>Return Code</w:t>
+            </w:r>
+          </w:p>
+        </w:tc>
+        <w:tc>
+          <w:tcPr>
+            <w:tcW w:w="7375" w:type="dxa"/>
+          </w:tcPr>
+          <w:p>
+            <w:r>
+              <w:rPr>
+                <w:rFonts w:hint="eastAsia"/>
+              </w:rPr>
+              <w:t xml:space="preserve">Success: 201, Failure: </w:t>
+            </w:r>
+            <w:r>
+              <w:rPr>
+                <w:rFonts w:hint="eastAsia"/>
+              </w:rPr>
+              <w:t>401</w:t>
+            </w:r>
+            <w:r>
+              <w:rPr>
+                <w:rFonts w:hint="eastAsia"/>
+              </w:rPr>
+              <w:t>(No auth)</w:t>
+            </w:r>
+          </w:p>
+        </w:tc>
+      </w:tr>
+    </w:tbl>
+    <w:p>
+      <w:pPr>
+        <w:rPr>
+          <w:rFonts w:hint="eastAsia"/>
+        </w:rPr>
+      </w:pPr>
+    </w:p>
+    <w:p>
+      <w:pPr>
+        <w:pStyle w:val="ListParagraph"/>
+        <w:numPr>
+          <w:ilvl w:val="0"/>
+          <w:numId w:val="2"/>
+        </w:numPr>
+      </w:pPr>
+      <w:r>
+        <w:rPr>
+          <w:rFonts w:hint="eastAsia"/>
+        </w:rPr>
+        <w:t>User (TA or Students) query classes</w:t>
+      </w:r>
+    </w:p>
+    <w:tbl>
+      <w:tblPr>
+        <w:tblStyle w:val="TableGrid"/>
+        <w:tblW w:w="0" w:type="auto"/>
+        <w:tblLook w:val="04A0" w:firstRow="1" w:lastRow="0" w:firstColumn="1" w:lastColumn="0" w:noHBand="0" w:noVBand="1"/>
+      </w:tblPr>
+      <w:tblGrid>
+        <w:gridCol w:w="1975"/>
+        <w:gridCol w:w="7375"/>
+      </w:tblGrid>
+      <w:tr>
+        <w:trPr>
+          <w:trHeight w:val="323"/>
+        </w:trPr>
+        <w:tc>
+          <w:tcPr>
+            <w:tcW w:w="1975" w:type="dxa"/>
+          </w:tcPr>
+          <w:p>
+            <w:r>
+              <w:t>D</w:t>
+            </w:r>
+            <w:r>
+              <w:rPr>
+                <w:rFonts w:hint="eastAsia"/>
+              </w:rPr>
+              <w:t>escription</w:t>
+            </w:r>
+          </w:p>
+        </w:tc>
+        <w:tc>
+          <w:tcPr>
+            <w:tcW w:w="7375" w:type="dxa"/>
+          </w:tcPr>
+          <w:p>
+            <w:pPr>
+              <w:rPr>
+                <w:rFonts w:hint="eastAsia"/>
+              </w:rPr>
+            </w:pPr>
+            <w:r>
+              <w:rPr>
+                <w:rFonts w:hint="eastAsia"/>
+              </w:rPr>
+              <w:t xml:space="preserve">TA </w:t>
+            </w:r>
+            <w:r>
+              <w:rPr>
+                <w:rFonts w:hint="eastAsia"/>
+              </w:rPr>
+              <w:t>or students query classes</w:t>
+            </w:r>
+            <w:r>
+              <w:rPr>
+                <w:rFonts w:hint="eastAsia"/>
+              </w:rPr>
+              <w:t xml:space="preserve">. If </w:t>
+            </w:r>
+            <w:r>
+              <w:t>‘</w:t>
+            </w:r>
+            <w:r>
+              <w:rPr>
+                <w:rFonts w:hint="eastAsia"/>
+              </w:rPr>
+              <w:t>category==all</w:t>
+            </w:r>
+            <w:r>
+              <w:t>’</w:t>
+            </w:r>
+            <w:r>
+              <w:rPr>
+                <w:rFonts w:hint="eastAsia"/>
+              </w:rPr>
+              <w:t xml:space="preserve">, return all classes in our system. </w:t>
+            </w:r>
+            <w:r>
+              <w:t>If ‘</w:t>
+            </w:r>
+            <w:r>
+              <w:rPr>
+                <w:rFonts w:hint="eastAsia"/>
+              </w:rPr>
+              <w:t>category == self</w:t>
+            </w:r>
+            <w:r>
+              <w:t>’</w:t>
+            </w:r>
+            <w:r>
+              <w:rPr>
+                <w:rFonts w:hint="eastAsia"/>
+              </w:rPr>
+              <w:t>, return the classes that they are in.</w:t>
+            </w:r>
+          </w:p>
+        </w:tc>
+      </w:tr>
+      <w:tr>
+        <w:tc>
+          <w:tcPr>
+            <w:tcW w:w="1975" w:type="dxa"/>
+          </w:tcPr>
+          <w:p>
+            <w:r>
+              <w:rPr>
+                <w:rFonts w:hint="eastAsia"/>
+              </w:rPr>
+              <w:lastRenderedPageBreak/>
+              <w:t>URL</w:t>
+            </w:r>
+          </w:p>
+        </w:tc>
+        <w:tc>
+          <w:tcPr>
+            <w:tcW w:w="7375" w:type="dxa"/>
+          </w:tcPr>
+          <w:p>
+            <w:r>
+              <w:rPr>
+                <w:rFonts w:hint="eastAsia"/>
+              </w:rPr>
+              <w:t>/classes</w:t>
+            </w:r>
+            <w:r>
+              <w:rPr>
+                <w:rFonts w:hint="eastAsia"/>
+              </w:rPr>
+              <w:t>?category={all,self}</w:t>
+            </w:r>
+          </w:p>
+        </w:tc>
+      </w:tr>
+      <w:tr>
+        <w:trPr>
+          <w:trHeight w:val="323"/>
+        </w:trPr>
+        <w:tc>
+          <w:tcPr>
+            <w:tcW w:w="1975" w:type="dxa"/>
+          </w:tcPr>
+          <w:p>
+            <w:r>
+              <w:rPr>
+                <w:rFonts w:hint="eastAsia"/>
+              </w:rPr>
+              <w:t>Request Method</w:t>
+            </w:r>
+          </w:p>
+        </w:tc>
+        <w:tc>
+          <w:tcPr>
+            <w:tcW w:w="7375" w:type="dxa"/>
+          </w:tcPr>
+          <w:p>
+            <w:r>
+              <w:rPr>
+                <w:rFonts w:hint="eastAsia"/>
+              </w:rPr>
+              <w:t>GET</w:t>
+            </w:r>
+          </w:p>
+        </w:tc>
+      </w:tr>
+      <w:tr>
+        <w:tc>
+          <w:tcPr>
+            <w:tcW w:w="1975" w:type="dxa"/>
+          </w:tcPr>
+          <w:p>
+            <w:r>
+              <w:rPr>
+                <w:rFonts w:hint="eastAsia"/>
+              </w:rPr>
               <w:t>Request Header</w:t>
             </w:r>
           </w:p>
@@ -209,21 +1369,31 @@
               </w:rPr>
             </w:pPr>
             <w:r>
-              <w:t>E</w:t>
-            </w:r>
-            <w:r>
-              <w:rPr>
-                <w:rFonts w:hint="eastAsia"/>
-              </w:rPr>
-              <w:t xml:space="preserve">mpty, maybe add some security token in next sprint </w:t>
-            </w:r>
-          </w:p>
-        </w:tc>
-      </w:tr>
-      <w:tr>
-        <w:tc>
-          <w:tcPr>
-            <w:tcW w:w="1975" w:type="dxa"/>
+              <w:rPr>
+                <w:rFonts w:hint="eastAsia"/>
+              </w:rPr>
+              <w:t>user session</w:t>
+            </w:r>
+          </w:p>
+        </w:tc>
+      </w:tr>
+      <w:tr>
+        <w:tc>
+          <w:tcPr>
+            <w:tcW w:w="1975" w:type="dxa"/>
+          </w:tcPr>
+          <w:p>
+            <w:r>
+              <w:rPr>
+                <w:rFonts w:hint="eastAsia"/>
+              </w:rPr>
+              <w:t>Request Body</w:t>
+            </w:r>
+          </w:p>
+        </w:tc>
+        <w:tc>
+          <w:tcPr>
+            <w:tcW w:w="7375" w:type="dxa"/>
           </w:tcPr>
           <w:p>
             <w:pPr>
@@ -231,6 +1401,345 @@
                 <w:rFonts w:hint="eastAsia"/>
               </w:rPr>
             </w:pPr>
+          </w:p>
+        </w:tc>
+      </w:tr>
+      <w:tr>
+        <w:tc>
+          <w:tcPr>
+            <w:tcW w:w="1975" w:type="dxa"/>
+          </w:tcPr>
+          <w:p>
+            <w:r>
+              <w:rPr>
+                <w:rFonts w:hint="eastAsia"/>
+              </w:rPr>
+              <w:t>Return Value</w:t>
+            </w:r>
+          </w:p>
+        </w:tc>
+        <w:tc>
+          <w:tcPr>
+            <w:tcW w:w="7375" w:type="dxa"/>
+          </w:tcPr>
+          <w:p>
+            <w:pPr>
+              <w:rPr>
+                <w:rFonts w:hint="eastAsia"/>
+              </w:rPr>
+            </w:pPr>
+            <w:r>
+              <w:rPr>
+                <w:rFonts w:hint="eastAsia"/>
+              </w:rPr>
+              <w:t xml:space="preserve">Class info </w:t>
+            </w:r>
+            <w:r>
+              <w:rPr>
+                <w:rFonts w:hint="eastAsia"/>
+              </w:rPr>
+              <w:t>array [</w:t>
+            </w:r>
+            <w:r>
+              <w:rPr>
+                <w:rFonts w:hint="eastAsia"/>
+              </w:rPr>
+              <w:t>{id, name}</w:t>
+            </w:r>
+            <w:r>
+              <w:rPr>
+                <w:rFonts w:hint="eastAsia"/>
+              </w:rPr>
+              <w:t xml:space="preserve">, {id, name} </w:t>
+            </w:r>
+            <w:r>
+              <w:t>…</w:t>
+            </w:r>
+            <w:r>
+              <w:rPr>
+                <w:rFonts w:hint="eastAsia"/>
+              </w:rPr>
+              <w:t>]</w:t>
+            </w:r>
+          </w:p>
+        </w:tc>
+      </w:tr>
+      <w:tr>
+        <w:tc>
+          <w:tcPr>
+            <w:tcW w:w="1975" w:type="dxa"/>
+          </w:tcPr>
+          <w:p>
+            <w:r>
+              <w:rPr>
+                <w:rFonts w:hint="eastAsia"/>
+              </w:rPr>
+              <w:t>Return Code</w:t>
+            </w:r>
+          </w:p>
+        </w:tc>
+        <w:tc>
+          <w:tcPr>
+            <w:tcW w:w="7375" w:type="dxa"/>
+          </w:tcPr>
+          <w:p>
+            <w:r>
+              <w:rPr>
+                <w:rFonts w:hint="eastAsia"/>
+              </w:rPr>
+              <w:t xml:space="preserve">Success: </w:t>
+            </w:r>
+            <w:r>
+              <w:rPr>
+                <w:rFonts w:hint="eastAsia"/>
+              </w:rPr>
+              <w:t>200</w:t>
+            </w:r>
+            <w:r>
+              <w:rPr>
+                <w:rFonts w:hint="eastAsia"/>
+              </w:rPr>
+              <w:t>, Failure: 4</w:t>
+            </w:r>
+            <w:r>
+              <w:rPr>
+                <w:rFonts w:hint="eastAsia"/>
+              </w:rPr>
+              <w:t>04</w:t>
+            </w:r>
+          </w:p>
+        </w:tc>
+      </w:tr>
+    </w:tbl>
+    <w:p>
+      <w:pPr>
+        <w:rPr>
+          <w:rFonts w:hint="eastAsia"/>
+        </w:rPr>
+      </w:pPr>
+    </w:p>
+    <w:p>
+      <w:pPr>
+        <w:pStyle w:val="ListParagraph"/>
+        <w:numPr>
+          <w:ilvl w:val="0"/>
+          <w:numId w:val="2"/>
+        </w:numPr>
+      </w:pPr>
+      <w:r>
+        <w:rPr>
+          <w:rFonts w:hint="eastAsia"/>
+        </w:rPr>
+        <w:t xml:space="preserve">User (TA or Students) </w:t>
+      </w:r>
+      <w:r>
+        <w:rPr>
+          <w:rFonts w:hint="eastAsia"/>
+        </w:rPr>
+        <w:t>choose</w:t>
+      </w:r>
+      <w:r>
+        <w:rPr>
+          <w:rFonts w:hint="eastAsia"/>
+        </w:rPr>
+        <w:t xml:space="preserve"> classes</w:t>
+      </w:r>
+    </w:p>
+    <w:tbl>
+      <w:tblPr>
+        <w:tblStyle w:val="TableGrid"/>
+        <w:tblW w:w="0" w:type="auto"/>
+        <w:tblLook w:val="04A0" w:firstRow="1" w:lastRow="0" w:firstColumn="1" w:lastColumn="0" w:noHBand="0" w:noVBand="1"/>
+      </w:tblPr>
+      <w:tblGrid>
+        <w:gridCol w:w="1975"/>
+        <w:gridCol w:w="7375"/>
+      </w:tblGrid>
+      <w:tr>
+        <w:trPr>
+          <w:trHeight w:val="323"/>
+        </w:trPr>
+        <w:tc>
+          <w:tcPr>
+            <w:tcW w:w="1975" w:type="dxa"/>
+          </w:tcPr>
+          <w:p>
+            <w:r>
+              <w:t>D</w:t>
+            </w:r>
+            <w:r>
+              <w:rPr>
+                <w:rFonts w:hint="eastAsia"/>
+              </w:rPr>
+              <w:t>escription</w:t>
+            </w:r>
+          </w:p>
+        </w:tc>
+        <w:tc>
+          <w:tcPr>
+            <w:tcW w:w="7375" w:type="dxa"/>
+          </w:tcPr>
+          <w:p>
+            <w:pPr>
+              <w:rPr>
+                <w:rFonts w:hint="eastAsia"/>
+              </w:rPr>
+            </w:pPr>
+            <w:r>
+              <w:rPr>
+                <w:rFonts w:hint="eastAsia"/>
+              </w:rPr>
+              <w:t xml:space="preserve">TA or students </w:t>
+            </w:r>
+            <w:r>
+              <w:rPr>
+                <w:rFonts w:hint="eastAsia"/>
+              </w:rPr>
+              <w:t xml:space="preserve">choose a class. </w:t>
+            </w:r>
+            <w:r>
+              <w:rPr>
+                <w:rFonts w:hint="eastAsia"/>
+              </w:rPr>
+              <w:t xml:space="preserve">Add an item in </w:t>
+            </w:r>
+            <w:r>
+              <w:t>‘</w:t>
+            </w:r>
+            <w:r>
+              <w:rPr>
+                <w:rFonts w:hint="eastAsia"/>
+              </w:rPr>
+              <w:t>r_user_class</w:t>
+            </w:r>
+            <w:r>
+              <w:t>’</w:t>
+            </w:r>
+            <w:r>
+              <w:rPr>
+                <w:rFonts w:hint="eastAsia"/>
+              </w:rPr>
+              <w:t xml:space="preserve"> table. </w:t>
+            </w:r>
+            <w:r>
+              <w:rPr>
+                <w:rFonts w:hint="eastAsia"/>
+              </w:rPr>
+              <w:t>Maybe can choose many classes once in</w:t>
+            </w:r>
+            <w:r>
+              <w:rPr>
+                <w:rFonts w:hint="eastAsia"/>
+              </w:rPr>
+              <w:t xml:space="preserve"> next</w:t>
+            </w:r>
+            <w:r>
+              <w:rPr>
+                <w:rFonts w:hint="eastAsia"/>
+              </w:rPr>
+              <w:t xml:space="preserve"> sprint.</w:t>
+            </w:r>
+          </w:p>
+        </w:tc>
+      </w:tr>
+      <w:tr>
+        <w:tc>
+          <w:tcPr>
+            <w:tcW w:w="1975" w:type="dxa"/>
+          </w:tcPr>
+          <w:p>
+            <w:r>
+              <w:rPr>
+                <w:rFonts w:hint="eastAsia"/>
+              </w:rPr>
+              <w:t>URL</w:t>
+            </w:r>
+          </w:p>
+        </w:tc>
+        <w:tc>
+          <w:tcPr>
+            <w:tcW w:w="7375" w:type="dxa"/>
+          </w:tcPr>
+          <w:p>
+            <w:r>
+              <w:rPr>
+                <w:rFonts w:hint="eastAsia"/>
+              </w:rPr>
+              <w:t>/classes</w:t>
+            </w:r>
+          </w:p>
+        </w:tc>
+      </w:tr>
+      <w:tr>
+        <w:trPr>
+          <w:trHeight w:val="323"/>
+        </w:trPr>
+        <w:tc>
+          <w:tcPr>
+            <w:tcW w:w="1975" w:type="dxa"/>
+          </w:tcPr>
+          <w:p>
+            <w:r>
+              <w:rPr>
+                <w:rFonts w:hint="eastAsia"/>
+              </w:rPr>
+              <w:t>Request Method</w:t>
+            </w:r>
+          </w:p>
+        </w:tc>
+        <w:tc>
+          <w:tcPr>
+            <w:tcW w:w="7375" w:type="dxa"/>
+          </w:tcPr>
+          <w:p>
+            <w:r>
+              <w:rPr>
+                <w:rFonts w:hint="eastAsia"/>
+              </w:rPr>
+              <w:t>PUT</w:t>
+            </w:r>
+          </w:p>
+        </w:tc>
+      </w:tr>
+      <w:tr>
+        <w:tc>
+          <w:tcPr>
+            <w:tcW w:w="1975" w:type="dxa"/>
+          </w:tcPr>
+          <w:p>
+            <w:r>
+              <w:rPr>
+                <w:rFonts w:hint="eastAsia"/>
+              </w:rPr>
+              <w:t>Request Header</w:t>
+            </w:r>
+          </w:p>
+        </w:tc>
+        <w:tc>
+          <w:tcPr>
+            <w:tcW w:w="7375" w:type="dxa"/>
+          </w:tcPr>
+          <w:p>
+            <w:pPr>
+              <w:rPr>
+                <w:rFonts w:hint="eastAsia"/>
+              </w:rPr>
+            </w:pPr>
+            <w:r>
+              <w:rPr>
+                <w:rFonts w:hint="eastAsia"/>
+              </w:rPr>
+              <w:t>user session</w:t>
+            </w:r>
+          </w:p>
+        </w:tc>
+      </w:tr>
+      <w:tr>
+        <w:tc>
+          <w:tcPr>
+            <w:tcW w:w="1975" w:type="dxa"/>
+          </w:tcPr>
+          <w:p>
             <w:r>
               <w:rPr>
                 <w:rFonts w:hint="eastAsia"/>
@@ -253,57 +1762,28 @@
               <w:rPr>
                 <w:rFonts w:hint="eastAsia"/>
               </w:rPr>
-              <w:t>{</w:t>
-            </w:r>
-            <w:proofErr w:type="spellStart"/>
-            <w:r>
-              <w:rPr>
-                <w:rFonts w:hint="eastAsia"/>
-              </w:rPr>
-              <w:t>osu_id</w:t>
-            </w:r>
-            <w:proofErr w:type="spellEnd"/>
-            <w:r>
-              <w:rPr>
-                <w:rFonts w:hint="eastAsia"/>
-              </w:rPr>
-              <w:t xml:space="preserve">, </w:t>
-            </w:r>
-            <w:proofErr w:type="spellStart"/>
-            <w:r>
-              <w:rPr>
-                <w:rFonts w:hint="eastAsia"/>
-              </w:rPr>
-              <w:t>last_name</w:t>
-            </w:r>
-            <w:proofErr w:type="spellEnd"/>
-            <w:r>
-              <w:rPr>
-                <w:rFonts w:hint="eastAsia"/>
-              </w:rPr>
-              <w:t xml:space="preserve">, </w:t>
-            </w:r>
-            <w:proofErr w:type="spellStart"/>
-            <w:r>
-              <w:rPr>
-                <w:rFonts w:hint="eastAsia"/>
-              </w:rPr>
-              <w:t>first_name</w:t>
-            </w:r>
-            <w:proofErr w:type="spellEnd"/>
-            <w:r>
-              <w:rPr>
-                <w:rFonts w:hint="eastAsia"/>
-              </w:rPr>
-              <w:t>, role}</w:t>
-            </w:r>
-          </w:p>
-        </w:tc>
-      </w:tr>
-      <w:tr>
-        <w:tc>
-          <w:tcPr>
-            <w:tcW w:w="1975" w:type="dxa"/>
+              <w:t>{class_id}</w:t>
+            </w:r>
+          </w:p>
+        </w:tc>
+      </w:tr>
+      <w:tr>
+        <w:tc>
+          <w:tcPr>
+            <w:tcW w:w="1975" w:type="dxa"/>
+          </w:tcPr>
+          <w:p>
+            <w:r>
+              <w:rPr>
+                <w:rFonts w:hint="eastAsia"/>
+              </w:rPr>
+              <w:t>Return Value</w:t>
+            </w:r>
+          </w:p>
+        </w:tc>
+        <w:tc>
+          <w:tcPr>
+            <w:tcW w:w="7375" w:type="dxa"/>
           </w:tcPr>
           <w:p>
             <w:pPr>
@@ -311,6 +1791,278 @@
                 <w:rFonts w:hint="eastAsia"/>
               </w:rPr>
             </w:pPr>
+          </w:p>
+        </w:tc>
+      </w:tr>
+      <w:tr>
+        <w:tc>
+          <w:tcPr>
+            <w:tcW w:w="1975" w:type="dxa"/>
+          </w:tcPr>
+          <w:p>
+            <w:r>
+              <w:rPr>
+                <w:rFonts w:hint="eastAsia"/>
+              </w:rPr>
+              <w:t>Return Code</w:t>
+            </w:r>
+          </w:p>
+        </w:tc>
+        <w:tc>
+          <w:tcPr>
+            <w:tcW w:w="7375" w:type="dxa"/>
+          </w:tcPr>
+          <w:p>
+            <w:r>
+              <w:rPr>
+                <w:rFonts w:hint="eastAsia"/>
+              </w:rPr>
+              <w:t>Success: 200, Failure: 404</w:t>
+            </w:r>
+          </w:p>
+        </w:tc>
+      </w:tr>
+    </w:tbl>
+    <w:p>
+      <w:pPr>
+        <w:rPr>
+          <w:rFonts w:hint="eastAsia"/>
+        </w:rPr>
+      </w:pPr>
+    </w:p>
+    <w:p>
+      <w:pPr>
+        <w:pStyle w:val="ListParagraph"/>
+        <w:numPr>
+          <w:ilvl w:val="0"/>
+          <w:numId w:val="2"/>
+        </w:numPr>
+      </w:pPr>
+      <w:r>
+        <w:rPr>
+          <w:rFonts w:hint="eastAsia"/>
+        </w:rPr>
+        <w:t xml:space="preserve">User (TA or Students) </w:t>
+      </w:r>
+      <w:r>
+        <w:rPr>
+          <w:rFonts w:hint="eastAsia"/>
+        </w:rPr>
+        <w:t>quit</w:t>
+      </w:r>
+      <w:r>
+        <w:rPr>
+          <w:rFonts w:hint="eastAsia"/>
+        </w:rPr>
+        <w:t xml:space="preserve"> classes</w:t>
+      </w:r>
+    </w:p>
+    <w:tbl>
+      <w:tblPr>
+        <w:tblStyle w:val="TableGrid"/>
+        <w:tblW w:w="0" w:type="auto"/>
+        <w:tblLook w:val="04A0" w:firstRow="1" w:lastRow="0" w:firstColumn="1" w:lastColumn="0" w:noHBand="0" w:noVBand="1"/>
+      </w:tblPr>
+      <w:tblGrid>
+        <w:gridCol w:w="1975"/>
+        <w:gridCol w:w="7375"/>
+      </w:tblGrid>
+      <w:tr>
+        <w:trPr>
+          <w:trHeight w:val="323"/>
+        </w:trPr>
+        <w:tc>
+          <w:tcPr>
+            <w:tcW w:w="1975" w:type="dxa"/>
+          </w:tcPr>
+          <w:p>
+            <w:r>
+              <w:t>D</w:t>
+            </w:r>
+            <w:r>
+              <w:rPr>
+                <w:rFonts w:hint="eastAsia"/>
+              </w:rPr>
+              <w:t>escription</w:t>
+            </w:r>
+          </w:p>
+        </w:tc>
+        <w:tc>
+          <w:tcPr>
+            <w:tcW w:w="7375" w:type="dxa"/>
+          </w:tcPr>
+          <w:p>
+            <w:pPr>
+              <w:rPr>
+                <w:rFonts w:hint="eastAsia"/>
+              </w:rPr>
+            </w:pPr>
+            <w:r>
+              <w:rPr>
+                <w:rFonts w:hint="eastAsia"/>
+              </w:rPr>
+              <w:t xml:space="preserve">TA or students </w:t>
+            </w:r>
+            <w:r>
+              <w:rPr>
+                <w:rFonts w:hint="eastAsia"/>
+              </w:rPr>
+              <w:t>quit</w:t>
+            </w:r>
+            <w:r>
+              <w:rPr>
+                <w:rFonts w:hint="eastAsia"/>
+              </w:rPr>
+              <w:t xml:space="preserve"> a class. Maybe can </w:t>
+            </w:r>
+            <w:r>
+              <w:rPr>
+                <w:rFonts w:hint="eastAsia"/>
+              </w:rPr>
+              <w:t>quit</w:t>
+            </w:r>
+            <w:r>
+              <w:rPr>
+                <w:rFonts w:hint="eastAsia"/>
+              </w:rPr>
+              <w:t xml:space="preserve"> many classes once in next sprint.</w:t>
+            </w:r>
+          </w:p>
+        </w:tc>
+      </w:tr>
+      <w:tr>
+        <w:tc>
+          <w:tcPr>
+            <w:tcW w:w="1975" w:type="dxa"/>
+          </w:tcPr>
+          <w:p>
+            <w:r>
+              <w:rPr>
+                <w:rFonts w:hint="eastAsia"/>
+              </w:rPr>
+              <w:t>URL</w:t>
+            </w:r>
+          </w:p>
+        </w:tc>
+        <w:tc>
+          <w:tcPr>
+            <w:tcW w:w="7375" w:type="dxa"/>
+          </w:tcPr>
+          <w:p>
+            <w:r>
+              <w:rPr>
+                <w:rFonts w:hint="eastAsia"/>
+              </w:rPr>
+              <w:t>/classes</w:t>
+            </w:r>
+          </w:p>
+        </w:tc>
+      </w:tr>
+      <w:tr>
+        <w:trPr>
+          <w:trHeight w:val="323"/>
+        </w:trPr>
+        <w:tc>
+          <w:tcPr>
+            <w:tcW w:w="1975" w:type="dxa"/>
+          </w:tcPr>
+          <w:p>
+            <w:r>
+              <w:rPr>
+                <w:rFonts w:hint="eastAsia"/>
+              </w:rPr>
+              <w:t>Request Method</w:t>
+            </w:r>
+          </w:p>
+        </w:tc>
+        <w:tc>
+          <w:tcPr>
+            <w:tcW w:w="7375" w:type="dxa"/>
+          </w:tcPr>
+          <w:p>
+            <w:r>
+              <w:rPr>
+                <w:rFonts w:hint="eastAsia"/>
+              </w:rPr>
+              <w:t>DELETE</w:t>
+            </w:r>
+          </w:p>
+        </w:tc>
+      </w:tr>
+      <w:tr>
+        <w:tc>
+          <w:tcPr>
+            <w:tcW w:w="1975" w:type="dxa"/>
+          </w:tcPr>
+          <w:p>
+            <w:r>
+              <w:rPr>
+                <w:rFonts w:hint="eastAsia"/>
+              </w:rPr>
+              <w:t>Request Header</w:t>
+            </w:r>
+          </w:p>
+        </w:tc>
+        <w:tc>
+          <w:tcPr>
+            <w:tcW w:w="7375" w:type="dxa"/>
+          </w:tcPr>
+          <w:p>
+            <w:pPr>
+              <w:rPr>
+                <w:rFonts w:hint="eastAsia"/>
+              </w:rPr>
+            </w:pPr>
+            <w:r>
+              <w:rPr>
+                <w:rFonts w:hint="eastAsia"/>
+              </w:rPr>
+              <w:t>user session</w:t>
+            </w:r>
+          </w:p>
+        </w:tc>
+      </w:tr>
+      <w:tr>
+        <w:tc>
+          <w:tcPr>
+            <w:tcW w:w="1975" w:type="dxa"/>
+          </w:tcPr>
+          <w:p>
+            <w:r>
+              <w:rPr>
+                <w:rFonts w:hint="eastAsia"/>
+              </w:rPr>
+              <w:t>Request Body</w:t>
+            </w:r>
+          </w:p>
+        </w:tc>
+        <w:tc>
+          <w:tcPr>
+            <w:tcW w:w="7375" w:type="dxa"/>
+          </w:tcPr>
+          <w:p>
+            <w:pPr>
+              <w:rPr>
+                <w:rFonts w:hint="eastAsia"/>
+              </w:rPr>
+            </w:pPr>
+            <w:bookmarkStart w:id="0" w:name="_GoBack"/>
+            <w:bookmarkEnd w:id="0"/>
+            <w:r>
+              <w:rPr>
+                <w:rFonts w:hint="eastAsia"/>
+              </w:rPr>
+              <w:t>{class_id}</w:t>
+            </w:r>
+          </w:p>
+        </w:tc>
+      </w:tr>
+      <w:tr>
+        <w:tc>
+          <w:tcPr>
+            <w:tcW w:w="1975" w:type="dxa"/>
+          </w:tcPr>
+          <w:p>
             <w:r>
               <w:rPr>
                 <w:rFonts w:hint="eastAsia"/>
@@ -329,71 +2081,15 @@
                 <w:rFonts w:hint="eastAsia"/>
               </w:rPr>
             </w:pPr>
-            <w:r>
-              <w:t>U</w:t>
-            </w:r>
-            <w:r>
-              <w:rPr>
-                <w:rFonts w:hint="eastAsia"/>
-              </w:rPr>
-              <w:t xml:space="preserve">ser info {id, </w:t>
-            </w:r>
-            <w:proofErr w:type="spellStart"/>
-            <w:r>
-              <w:rPr>
-                <w:rFonts w:hint="eastAsia"/>
-              </w:rPr>
-              <w:t>osu_id</w:t>
-            </w:r>
-            <w:proofErr w:type="spellEnd"/>
-            <w:r>
-              <w:rPr>
-                <w:rFonts w:hint="eastAsia"/>
-              </w:rPr>
-              <w:t xml:space="preserve">, </w:t>
-            </w:r>
-            <w:proofErr w:type="spellStart"/>
-            <w:r>
-              <w:rPr>
-                <w:rFonts w:hint="eastAsia"/>
-              </w:rPr>
-              <w:t>last_name</w:t>
-            </w:r>
-            <w:proofErr w:type="spellEnd"/>
-            <w:r>
-              <w:rPr>
-                <w:rFonts w:hint="eastAsia"/>
-              </w:rPr>
-              <w:t xml:space="preserve">, </w:t>
-            </w:r>
-            <w:proofErr w:type="spellStart"/>
-            <w:r>
-              <w:rPr>
-                <w:rFonts w:hint="eastAsia"/>
-              </w:rPr>
-              <w:t>first_name</w:t>
-            </w:r>
-            <w:proofErr w:type="spellEnd"/>
-            <w:r>
-              <w:rPr>
-                <w:rFonts w:hint="eastAsia"/>
-              </w:rPr>
-              <w:t>, role}</w:t>
-            </w:r>
-          </w:p>
-        </w:tc>
-      </w:tr>
-      <w:tr>
-        <w:tc>
-          <w:tcPr>
-            <w:tcW w:w="1975" w:type="dxa"/>
-          </w:tcPr>
-          <w:p>
-            <w:pPr>
-              <w:rPr>
-                <w:rFonts w:hint="eastAsia"/>
-              </w:rPr>
-            </w:pPr>
+          </w:p>
+        </w:tc>
+      </w:tr>
+      <w:tr>
+        <w:tc>
+          <w:tcPr>
+            <w:tcW w:w="1975" w:type="dxa"/>
+          </w:tcPr>
+          <w:p>
             <w:r>
               <w:rPr>
                 <w:rFonts w:hint="eastAsia"/>
@@ -407,16 +2103,23 @@
             <w:tcW w:w="7375" w:type="dxa"/>
           </w:tcPr>
           <w:p>
-            <w:pPr>
-              <w:rPr>
-                <w:rFonts w:hint="eastAsia"/>
-              </w:rPr>
-            </w:pPr>
-            <w:r>
-              <w:rPr>
-                <w:rFonts w:hint="eastAsia"/>
-              </w:rPr>
-              <w:t>Success: 201, Failure: 403</w:t>
+            <w:r>
+              <w:rPr>
+                <w:rFonts w:hint="eastAsia"/>
+              </w:rPr>
+              <w:t xml:space="preserve">Success: </w:t>
+            </w:r>
+            <w:r>
+              <w:rPr>
+                <w:rFonts w:hint="eastAsia"/>
+              </w:rPr>
+              <w:t>204</w:t>
+            </w:r>
+            <w:r>
+              <w:rPr>
+                <w:rFonts w:hint="eastAsia"/>
+              </w:rPr>
+              <w:t>, Failure: 404</w:t>
             </w:r>
           </w:p>
         </w:tc>
@@ -435,8 +2138,6 @@
           <w:rFonts w:hint="eastAsia"/>
         </w:rPr>
       </w:pPr>
-      <w:bookmarkStart w:id="0" w:name="_GoBack"/>
-      <w:bookmarkEnd w:id="0"/>
     </w:p>
     <w:sectPr>
       <w:pgSz w:w="12240" w:h="15840"/>

</xml_diff>

<commit_message>
update three apis in API doc
</commit_message>
<xml_diff>
--- a/docs/API design.docx
+++ b/docs/API design.docx
@@ -27,18 +27,42 @@
           <w:ilvl w:val="0"/>
           <w:numId w:val="2"/>
         </w:numPr>
+        <w:rPr>
+          <w:strike/>
+        </w:rPr>
       </w:pPr>
       <w:r>
         <w:rPr>
           <w:rFonts w:hint="eastAsia"/>
+          <w:strike/>
         </w:rPr>
         <w:t xml:space="preserve">Create </w:t>
       </w:r>
       <w:r>
         <w:rPr>
           <w:rFonts w:hint="eastAsia"/>
+          <w:strike/>
         </w:rPr>
         <w:t>user</w:t>
+      </w:r>
+      <w:r>
+        <w:rPr>
+          <w:strike/>
+        </w:rPr>
+        <w:t xml:space="preserve"> (</w:t>
+      </w:r>
+      <w:r>
+        <w:rPr>
+          <w:rFonts w:hint="eastAsia"/>
+          <w:strike/>
+        </w:rPr>
+        <w:t>Deprecated</w:t>
+      </w:r>
+      <w:r>
+        <w:rPr>
+          <w:strike/>
+        </w:rPr>
+        <w:t>)</w:t>
       </w:r>
     </w:p>
     <w:tbl>
@@ -356,26 +380,68 @@
             <w:tcW w:w="7375" w:type="dxa"/>
           </w:tcPr>
           <w:p>
-            <w:r>
-              <w:t>U</w:t>
-            </w:r>
-            <w:r>
-              <w:rPr>
-                <w:rFonts w:hint="eastAsia"/>
-              </w:rPr>
-              <w:t>ser sign in,</w:t>
-            </w:r>
-            <w:r>
-              <w:rPr>
-                <w:rFonts w:hint="eastAsia"/>
-              </w:rPr>
-              <w:t xml:space="preserve"> </w:t>
-            </w:r>
-            <w:r>
-              <w:rPr>
-                <w:rFonts w:hint="eastAsia"/>
-              </w:rPr>
-              <w:t>add user to sessions</w:t>
+            <w:pPr>
+              <w:rPr>
+                <w:rFonts w:hint="eastAsia"/>
+              </w:rPr>
+            </w:pPr>
+            <w:r>
+              <w:rPr>
+                <w:rFonts w:hint="eastAsia"/>
+              </w:rPr>
+              <w:t>Every OSU student can sign in the system. If he is not in our use</w:t>
+            </w:r>
+            <w:r>
+              <w:rPr>
+                <w:rFonts w:hint="eastAsia"/>
+              </w:rPr>
+              <w:t xml:space="preserve">r table, add him to the user table. </w:t>
+            </w:r>
+            <w:r>
+              <w:rPr>
+                <w:rFonts w:hint="eastAsia"/>
+              </w:rPr>
+              <w:t>Then add the user to sessions, mark him as signed in.</w:t>
+            </w:r>
+          </w:p>
+          <w:p>
+            <w:pPr>
+              <w:rPr>
+                <w:rFonts w:hint="eastAsia"/>
+              </w:rPr>
+            </w:pPr>
+            <w:r>
+              <w:rPr>
+                <w:rFonts w:hint="eastAsia"/>
+              </w:rPr>
+              <w:t xml:space="preserve">If the parameter </w:t>
+            </w:r>
+            <w:r>
+              <w:t>‘</w:t>
+            </w:r>
+            <w:r>
+              <w:rPr>
+                <w:rFonts w:hint="eastAsia"/>
+              </w:rPr>
+              <w:t>role</w:t>
+            </w:r>
+            <w:r>
+              <w:t>’</w:t>
+            </w:r>
+            <w:r>
+              <w:rPr>
+                <w:rFonts w:hint="eastAsia"/>
+              </w:rPr>
+              <w:t xml:space="preserve"> == 2, query the user table and check whether he is in the user table and role is admin. If not, return </w:t>
+            </w:r>
+            <w:r>
+              <w:t>failure</w:t>
+            </w:r>
+            <w:r>
+              <w:rPr>
+                <w:rFonts w:hint="eastAsia"/>
+              </w:rPr>
+              <w:t xml:space="preserve"> code.</w:t>
             </w:r>
           </w:p>
         </w:tc>
@@ -499,7 +565,42 @@
               <w:rPr>
                 <w:rFonts w:hint="eastAsia"/>
               </w:rPr>
-              <w:t>{osu_id}</w:t>
+              <w:t>{</w:t>
+            </w:r>
+            <w:r>
+              <w:t>‘</w:t>
+            </w:r>
+            <w:r>
+              <w:rPr>
+                <w:rFonts w:hint="eastAsia"/>
+              </w:rPr>
+              <w:t>osu_id</w:t>
+            </w:r>
+            <w:r>
+              <w:t>’:’max’</w:t>
+            </w:r>
+            <w:r>
+              <w:t>, ‘role’: ‘1’</w:t>
+            </w:r>
+            <w:r>
+              <w:rPr>
+                <w:rFonts w:hint="eastAsia"/>
+              </w:rPr>
+              <w:t>}</w:t>
+            </w:r>
+            <w:r>
+              <w:t xml:space="preserve"> </w:t>
+            </w:r>
+          </w:p>
+          <w:p>
+            <w:r>
+              <w:t>role: 2</w:t>
+            </w:r>
+            <w:r>
+              <w:t xml:space="preserve">-admin, </w:t>
+            </w:r>
+            <w:r>
+              <w:t>1/0-not admin</w:t>
             </w:r>
           </w:p>
         </w:tc>
@@ -524,24 +625,234 @@
           </w:tcPr>
           <w:p>
             <w:r>
-              <w:t>U</w:t>
-            </w:r>
-            <w:r>
-              <w:rPr>
-                <w:rFonts w:hint="eastAsia"/>
-              </w:rPr>
-              <w:t>ser info {id, osu_id, last_name, first_name, role</w:t>
-            </w:r>
-            <w:r>
-              <w:rPr>
-                <w:rFonts w:hint="eastAsia"/>
-              </w:rPr>
-              <w:t>, session_id</w:t>
-            </w:r>
-            <w:r>
-              <w:rPr>
-                <w:rFonts w:hint="eastAsia"/>
-              </w:rPr>
+              <w:t>{</w:t>
+            </w:r>
+          </w:p>
+          <w:p>
+            <w:r>
+              <w:t xml:space="preserve">  ‘user_info’: </w:t>
+            </w:r>
+          </w:p>
+          <w:p>
+            <w:pPr>
+              <w:rPr>
+                <w:rFonts w:hint="eastAsia"/>
+              </w:rPr>
+            </w:pPr>
+            <w:r>
+              <w:t xml:space="preserve">        </w:t>
+            </w:r>
+            <w:r>
+              <w:t>{‘</w:t>
+            </w:r>
+            <w:r>
+              <w:rPr>
+                <w:rFonts w:hint="eastAsia"/>
+              </w:rPr>
+              <w:t>id</w:t>
+            </w:r>
+            <w:r>
+              <w:t xml:space="preserve">’: </w:t>
+            </w:r>
+            <w:r>
+              <w:t>‘001’</w:t>
+            </w:r>
+            <w:r>
+              <w:rPr>
+                <w:rFonts w:hint="eastAsia"/>
+              </w:rPr>
+              <w:t>,</w:t>
+            </w:r>
+            <w:r>
+              <w:t xml:space="preserve"> ‘</w:t>
+            </w:r>
+            <w:r>
+              <w:rPr>
+                <w:rFonts w:hint="eastAsia"/>
+              </w:rPr>
+              <w:t>osu_id</w:t>
+            </w:r>
+            <w:r>
+              <w:t>’: ‘max’</w:t>
+            </w:r>
+            <w:r>
+              <w:rPr>
+                <w:rFonts w:hint="eastAsia"/>
+              </w:rPr>
+              <w:t xml:space="preserve">, </w:t>
+            </w:r>
+            <w:r>
+              <w:t>‘</w:t>
+            </w:r>
+            <w:r>
+              <w:rPr>
+                <w:rFonts w:hint="eastAsia"/>
+              </w:rPr>
+              <w:t>last_name</w:t>
+            </w:r>
+            <w:r>
+              <w:t>’:’ma’</w:t>
+            </w:r>
+            <w:r>
+              <w:rPr>
+                <w:rFonts w:hint="eastAsia"/>
+              </w:rPr>
+              <w:t xml:space="preserve">, </w:t>
+            </w:r>
+            <w:r>
+              <w:t>‘</w:t>
+            </w:r>
+            <w:r>
+              <w:rPr>
+                <w:rFonts w:hint="eastAsia"/>
+              </w:rPr>
+              <w:t>first_name</w:t>
+            </w:r>
+            <w:r>
+              <w:t>’: ‘</w:t>
+            </w:r>
+            <w:r>
+              <w:t>xiaozhe</w:t>
+            </w:r>
+            <w:r>
+              <w:t>’</w:t>
+            </w:r>
+            <w:r>
+              <w:rPr>
+                <w:rFonts w:hint="eastAsia"/>
+              </w:rPr>
+              <w:t xml:space="preserve">, </w:t>
+            </w:r>
+          </w:p>
+          <w:p>
+            <w:r>
+              <w:t xml:space="preserve">          ‘</w:t>
+            </w:r>
+            <w:r>
+              <w:rPr>
+                <w:rFonts w:hint="eastAsia"/>
+              </w:rPr>
+              <w:t>role</w:t>
+            </w:r>
+            <w:r>
+              <w:t>’: ‘1’</w:t>
+            </w:r>
+            <w:r>
+              <w:rPr>
+                <w:rFonts w:hint="eastAsia"/>
+              </w:rPr>
+              <w:t xml:space="preserve">, </w:t>
+            </w:r>
+            <w:r>
+              <w:t>‘</w:t>
+            </w:r>
+            <w:r>
+              <w:rPr>
+                <w:rFonts w:hint="eastAsia"/>
+              </w:rPr>
+              <w:t>session_id</w:t>
+            </w:r>
+            <w:r>
+              <w:t>’:’afhjagfAF234Dsf’</w:t>
+            </w:r>
+            <w:r>
+              <w:t>},</w:t>
+            </w:r>
+          </w:p>
+          <w:p>
+            <w:r>
+              <w:t xml:space="preserve">  ‘class_info’:</w:t>
+            </w:r>
+          </w:p>
+          <w:p>
+            <w:r>
+              <w:t xml:space="preserve">         </w:t>
+            </w:r>
+            <w:r>
+              <w:t>[</w:t>
+            </w:r>
+            <w:r>
+              <w:t xml:space="preserve"> </w:t>
+            </w:r>
+            <w:r>
+              <w:t>{</w:t>
+            </w:r>
+            <w:r>
+              <w:t>‘id’: ’001’, ‘name’: ’CS561’, ‘role’: ‘0’</w:t>
+            </w:r>
+            <w:r>
+              <w:t>},</w:t>
+            </w:r>
+            <w:r>
+              <w:t xml:space="preserve"> </w:t>
+            </w:r>
+          </w:p>
+          <w:p>
+            <w:r>
+              <w:t xml:space="preserve">           </w:t>
+            </w:r>
+            <w:r>
+              <w:t>{‘id’: ’</w:t>
+            </w:r>
+            <w:r>
+              <w:t>002</w:t>
+            </w:r>
+            <w:r>
+              <w:t>’, ‘name’: ’</w:t>
+            </w:r>
+            <w:r>
+              <w:t>CS5</w:t>
+            </w:r>
+            <w:r>
+              <w:t>1</w:t>
+            </w:r>
+            <w:r>
+              <w:t>9</w:t>
+            </w:r>
+            <w:r>
+              <w:t>’, ‘role’: ‘</w:t>
+            </w:r>
+            <w:r>
+              <w:t>1’</w:t>
+            </w:r>
+            <w:r>
+              <w:t>}</w:t>
+            </w:r>
+            <w:r>
+              <w:t>,</w:t>
+            </w:r>
+          </w:p>
+          <w:p>
+            <w:r>
+              <w:t xml:space="preserve">           </w:t>
+            </w:r>
+            <w:r>
+              <w:t>{‘id’: ’</w:t>
+            </w:r>
+            <w:r>
+              <w:t>003</w:t>
+            </w:r>
+            <w:r>
+              <w:t>’, ‘name’: ’</w:t>
+            </w:r>
+            <w:r>
+              <w:t>CS321</w:t>
+            </w:r>
+            <w:r>
+              <w:t>’, ‘role’: ‘</w:t>
+            </w:r>
+            <w:r>
+              <w:t>0</w:t>
+            </w:r>
+            <w:r>
+              <w:t>’}</w:t>
+            </w:r>
+            <w:r>
+              <w:t>]</w:t>
+            </w:r>
+          </w:p>
+          <w:p>
+            <w:r>
               <w:t>}</w:t>
             </w:r>
           </w:p>
@@ -1154,7 +1465,6 @@
           </w:tcPr>
           <w:p>
             <w:r>
-              <w:lastRenderedPageBreak/>
               <w:t>D</w:t>
             </w:r>
             <w:r>
@@ -1823,13 +2133,7 @@
               <w:rPr>
                 <w:rFonts w:hint="eastAsia"/>
               </w:rPr>
-              <w:t>/</w:t>
-            </w:r>
-            <w:r>
-              <w:rPr>
-                <w:rFonts w:hint="eastAsia"/>
-              </w:rPr>
-              <w:t>{class_id}</w:t>
+              <w:t>/{class_id}</w:t>
             </w:r>
           </w:p>
         </w:tc>
@@ -2398,12 +2702,6 @@
               </w:rPr>
               <w:t>}</w:t>
             </w:r>
-            <w:r>
-              <w:rPr>
-                <w:rFonts w:hint="eastAsia"/>
-              </w:rPr>
-              <w:t>&amp;category={all, self}</w:t>
-            </w:r>
           </w:p>
         </w:tc>
       </w:tr>
@@ -2506,55 +2804,1015 @@
             <w:tcW w:w="7375" w:type="dxa"/>
           </w:tcPr>
           <w:p>
-            <w:r>
-              <w:rPr>
-                <w:rFonts w:hint="eastAsia"/>
-              </w:rPr>
-              <w:t>Question Info</w:t>
-            </w:r>
-            <w:r>
-              <w:rPr>
-                <w:rFonts w:hint="eastAsia"/>
-              </w:rPr>
-              <w:t xml:space="preserve"> Array [</w:t>
-            </w:r>
-            <w:r>
-              <w:rPr>
-                <w:rFonts w:hint="eastAsia"/>
-              </w:rPr>
-              <w:t xml:space="preserve">{all attributes in </w:t>
-            </w:r>
-            <w:r>
-              <w:t>‘</w:t>
-            </w:r>
-            <w:r>
-              <w:rPr>
-                <w:rFonts w:hint="eastAsia"/>
-              </w:rPr>
-              <w:t>t_question</w:t>
-            </w:r>
-            <w:r>
-              <w:t>’</w:t>
-            </w:r>
-            <w:r>
-              <w:rPr>
-                <w:rFonts w:hint="eastAsia"/>
-              </w:rPr>
-              <w:t xml:space="preserve"> table</w:t>
-            </w:r>
-            <w:r>
-              <w:rPr>
-                <w:rFonts w:hint="eastAsia"/>
-              </w:rPr>
-              <w:t>, student_names(is array</w:t>
-            </w:r>
-            <w:bookmarkStart w:id="0" w:name="_GoBack"/>
-            <w:bookmarkEnd w:id="0"/>
-            <w:r>
-              <w:rPr>
-                <w:rFonts w:hint="eastAsia"/>
-              </w:rPr>
-              <w:t>)</w:t>
+            <w:pPr>
+              <w:rPr>
+                <w:rFonts w:hint="eastAsia"/>
+              </w:rPr>
+            </w:pPr>
+            <w:r>
+              <w:rPr>
+                <w:rFonts w:hint="eastAsia"/>
+              </w:rPr>
+              <w:t>{</w:t>
+            </w:r>
+          </w:p>
+          <w:p>
+            <w:pPr>
+              <w:rPr>
+                <w:rFonts w:hint="eastAsia"/>
+              </w:rPr>
+            </w:pPr>
+            <w:r>
+              <w:rPr>
+                <w:rFonts w:hint="eastAsia"/>
+              </w:rPr>
+              <w:t xml:space="preserve">  </w:t>
+            </w:r>
+            <w:r>
+              <w:t>‘</w:t>
+            </w:r>
+            <w:r>
+              <w:rPr>
+                <w:rFonts w:hint="eastAsia"/>
+              </w:rPr>
+              <w:t>questions</w:t>
+            </w:r>
+            <w:r>
+              <w:t>’</w:t>
+            </w:r>
+            <w:r>
+              <w:rPr>
+                <w:rFonts w:hint="eastAsia"/>
+              </w:rPr>
+              <w:t xml:space="preserve">: </w:t>
+            </w:r>
+          </w:p>
+          <w:p>
+            <w:pPr>
+              <w:ind w:firstLine="220"/>
+              <w:rPr>
+                <w:rFonts w:hint="eastAsia"/>
+              </w:rPr>
+            </w:pPr>
+            <w:r>
+              <w:rPr>
+                <w:rFonts w:hint="eastAsia"/>
+              </w:rPr>
+              <w:t>[</w:t>
+            </w:r>
+            <w:r>
+              <w:rPr>
+                <w:rFonts w:hint="eastAsia"/>
+              </w:rPr>
+              <w:t xml:space="preserve"> </w:t>
+            </w:r>
+            <w:r>
+              <w:t>{‘</w:t>
+            </w:r>
+            <w:r>
+              <w:rPr>
+                <w:rFonts w:hint="eastAsia"/>
+              </w:rPr>
+              <w:t>id</w:t>
+            </w:r>
+            <w:r>
+              <w:t>’</w:t>
+            </w:r>
+            <w:r>
+              <w:rPr>
+                <w:rFonts w:hint="eastAsia"/>
+              </w:rPr>
+              <w:t xml:space="preserve">: </w:t>
+            </w:r>
+            <w:r>
+              <w:t>‘</w:t>
+            </w:r>
+            <w:r>
+              <w:rPr>
+                <w:rFonts w:hint="eastAsia"/>
+              </w:rPr>
+              <w:t>001</w:t>
+            </w:r>
+            <w:r>
+              <w:t>’</w:t>
+            </w:r>
+            <w:r>
+              <w:rPr>
+                <w:rFonts w:hint="eastAsia"/>
+              </w:rPr>
+              <w:t xml:space="preserve">, </w:t>
+            </w:r>
+            <w:r>
+              <w:t>‘</w:t>
+            </w:r>
+            <w:r>
+              <w:rPr>
+                <w:rFonts w:hint="eastAsia"/>
+              </w:rPr>
+              <w:t>class_id</w:t>
+            </w:r>
+            <w:r>
+              <w:t>’</w:t>
+            </w:r>
+            <w:r>
+              <w:rPr>
+                <w:rFonts w:hint="eastAsia"/>
+              </w:rPr>
+              <w:t>:</w:t>
+            </w:r>
+            <w:r>
+              <w:t>’</w:t>
+            </w:r>
+            <w:r>
+              <w:rPr>
+                <w:rFonts w:hint="eastAsia"/>
+              </w:rPr>
+              <w:t>001</w:t>
+            </w:r>
+            <w:r>
+              <w:t>’</w:t>
+            </w:r>
+            <w:r>
+              <w:rPr>
+                <w:rFonts w:hint="eastAsia"/>
+              </w:rPr>
+              <w:t xml:space="preserve">, </w:t>
+            </w:r>
+            <w:r>
+              <w:t>‘stdnt_first_name’</w:t>
+            </w:r>
+            <w:r>
+              <w:rPr>
+                <w:rFonts w:hint="eastAsia"/>
+              </w:rPr>
+              <w:t xml:space="preserve">: </w:t>
+            </w:r>
+            <w:r>
+              <w:t>‘</w:t>
+            </w:r>
+            <w:r>
+              <w:rPr>
+                <w:rFonts w:hint="eastAsia"/>
+              </w:rPr>
+              <w:t>Bob</w:t>
+            </w:r>
+            <w:r>
+              <w:t>’</w:t>
+            </w:r>
+            <w:r>
+              <w:rPr>
+                <w:rFonts w:hint="eastAsia"/>
+              </w:rPr>
+              <w:t xml:space="preserve">, </w:t>
+            </w:r>
+            <w:r>
+              <w:rPr>
+                <w:rFonts w:hint="eastAsia"/>
+              </w:rPr>
+              <w:t xml:space="preserve">   </w:t>
+            </w:r>
+          </w:p>
+          <w:p>
+            <w:pPr>
+              <w:ind w:firstLine="220"/>
+              <w:rPr>
+                <w:rFonts w:hint="eastAsia"/>
+              </w:rPr>
+            </w:pPr>
+            <w:r>
+              <w:rPr>
+                <w:rFonts w:hint="eastAsia"/>
+              </w:rPr>
+              <w:t xml:space="preserve">     </w:t>
+            </w:r>
+            <w:r>
+              <w:t>‘stdnt_last</w:t>
+            </w:r>
+            <w:r>
+              <w:t>_name</w:t>
+            </w:r>
+            <w:r>
+              <w:t>’</w:t>
+            </w:r>
+            <w:r>
+              <w:rPr>
+                <w:rFonts w:hint="eastAsia"/>
+              </w:rPr>
+              <w:t xml:space="preserve">: </w:t>
+            </w:r>
+            <w:r>
+              <w:t>‘</w:t>
+            </w:r>
+            <w:r>
+              <w:rPr>
+                <w:rFonts w:hint="eastAsia"/>
+              </w:rPr>
+              <w:t>Silber</w:t>
+            </w:r>
+            <w:r>
+              <w:t>’</w:t>
+            </w:r>
+            <w:r>
+              <w:rPr>
+                <w:rFonts w:hint="eastAsia"/>
+              </w:rPr>
+              <w:t xml:space="preserve">, </w:t>
+            </w:r>
+            <w:r>
+              <w:t>‘</w:t>
+            </w:r>
+            <w:r>
+              <w:rPr>
+                <w:rFonts w:hint="eastAsia"/>
+              </w:rPr>
+              <w:t>stdnt_user_id</w:t>
+            </w:r>
+            <w:r>
+              <w:t>’</w:t>
+            </w:r>
+            <w:r>
+              <w:rPr>
+                <w:rFonts w:hint="eastAsia"/>
+              </w:rPr>
+              <w:t>:</w:t>
+            </w:r>
+            <w:r>
+              <w:t>’</w:t>
+            </w:r>
+            <w:r>
+              <w:rPr>
+                <w:rFonts w:hint="eastAsia"/>
+              </w:rPr>
+              <w:t>001</w:t>
+            </w:r>
+            <w:r>
+              <w:t>’</w:t>
+            </w:r>
+            <w:r>
+              <w:rPr>
+                <w:rFonts w:hint="eastAsia"/>
+              </w:rPr>
+              <w:t xml:space="preserve">, </w:t>
+            </w:r>
+          </w:p>
+          <w:p>
+            <w:pPr>
+              <w:ind w:firstLine="220"/>
+              <w:rPr>
+                <w:rFonts w:hint="eastAsia"/>
+              </w:rPr>
+            </w:pPr>
+            <w:r>
+              <w:rPr>
+                <w:rFonts w:hint="eastAsia"/>
+              </w:rPr>
+              <w:t xml:space="preserve">     </w:t>
+            </w:r>
+            <w:r>
+              <w:t>‘</w:t>
+            </w:r>
+            <w:r>
+              <w:rPr>
+                <w:rFonts w:hint="eastAsia"/>
+              </w:rPr>
+              <w:t>create_time</w:t>
+            </w:r>
+            <w:r>
+              <w:t>’</w:t>
+            </w:r>
+            <w:r>
+              <w:rPr>
+                <w:rFonts w:hint="eastAsia"/>
+              </w:rPr>
+              <w:t xml:space="preserve">: </w:t>
+            </w:r>
+            <w:r>
+              <w:t>’</w:t>
+            </w:r>
+            <w:r>
+              <w:rPr>
+                <w:rFonts w:hint="eastAsia"/>
+              </w:rPr>
+              <w:t>201710241836</w:t>
+            </w:r>
+            <w:r>
+              <w:t>’</w:t>
+            </w:r>
+            <w:r>
+              <w:rPr>
+                <w:rFonts w:hint="eastAsia"/>
+              </w:rPr>
+              <w:t xml:space="preserve">, </w:t>
+            </w:r>
+            <w:r>
+              <w:t>‘</w:t>
+            </w:r>
+            <w:r>
+              <w:rPr>
+                <w:rFonts w:hint="eastAsia"/>
+              </w:rPr>
+              <w:t>title</w:t>
+            </w:r>
+            <w:r>
+              <w:t>’</w:t>
+            </w:r>
+            <w:r>
+              <w:rPr>
+                <w:rFonts w:hint="eastAsia"/>
+              </w:rPr>
+              <w:t xml:space="preserve">: </w:t>
+            </w:r>
+            <w:r>
+              <w:t>‘</w:t>
+            </w:r>
+            <w:r>
+              <w:rPr>
+                <w:rFonts w:hint="eastAsia"/>
+              </w:rPr>
+              <w:t>title</w:t>
+            </w:r>
+            <w:r>
+              <w:t>’</w:t>
+            </w:r>
+            <w:r>
+              <w:rPr>
+                <w:rFonts w:hint="eastAsia"/>
+              </w:rPr>
+              <w:t xml:space="preserve">, </w:t>
+            </w:r>
+            <w:r>
+              <w:t>‘</w:t>
+            </w:r>
+            <w:r>
+              <w:rPr>
+                <w:rFonts w:hint="eastAsia"/>
+              </w:rPr>
+              <w:t>description</w:t>
+            </w:r>
+            <w:r>
+              <w:t>’</w:t>
+            </w:r>
+            <w:r>
+              <w:rPr>
+                <w:rFonts w:hint="eastAsia"/>
+              </w:rPr>
+              <w:t xml:space="preserve">: </w:t>
+            </w:r>
+            <w:r>
+              <w:t>‘</w:t>
+            </w:r>
+            <w:r>
+              <w:rPr>
+                <w:rFonts w:hint="eastAsia"/>
+              </w:rPr>
+              <w:t>descpt</w:t>
+            </w:r>
+            <w:r>
+              <w:t>’</w:t>
+            </w:r>
+            <w:r>
+              <w:rPr>
+                <w:rFonts w:hint="eastAsia"/>
+              </w:rPr>
+              <w:t>,</w:t>
+            </w:r>
+          </w:p>
+          <w:p>
+            <w:pPr>
+              <w:ind w:firstLine="220"/>
+              <w:rPr>
+                <w:rFonts w:hint="eastAsia"/>
+              </w:rPr>
+            </w:pPr>
+            <w:r>
+              <w:rPr>
+                <w:rFonts w:hint="eastAsia"/>
+              </w:rPr>
+              <w:t xml:space="preserve">    </w:t>
+            </w:r>
+            <w:r>
+              <w:t>‘</w:t>
+            </w:r>
+            <w:r>
+              <w:rPr>
+                <w:rFonts w:hint="eastAsia"/>
+              </w:rPr>
+              <w:t>course_keywords</w:t>
+            </w:r>
+            <w:r>
+              <w:t>’</w:t>
+            </w:r>
+            <w:r>
+              <w:rPr>
+                <w:rFonts w:hint="eastAsia"/>
+              </w:rPr>
+              <w:t xml:space="preserve">: </w:t>
+            </w:r>
+            <w:r>
+              <w:t>‘</w:t>
+            </w:r>
+            <w:r>
+              <w:rPr>
+                <w:rFonts w:hint="eastAsia"/>
+              </w:rPr>
+              <w:t>design patterns</w:t>
+            </w:r>
+            <w:r>
+              <w:rPr>
+                <w:rFonts w:hint="eastAsia"/>
+              </w:rPr>
+              <w:t>, agile</w:t>
+            </w:r>
+            <w:r>
+              <w:t>’</w:t>
+            </w:r>
+            <w:r>
+              <w:rPr>
+                <w:rFonts w:hint="eastAsia"/>
+              </w:rPr>
+              <w:t>,</w:t>
+            </w:r>
+            <w:r>
+              <w:rPr>
+                <w:rFonts w:hint="eastAsia"/>
+              </w:rPr>
+              <w:t xml:space="preserve"> </w:t>
+            </w:r>
+          </w:p>
+          <w:p>
+            <w:pPr>
+              <w:ind w:firstLine="220"/>
+              <w:rPr>
+                <w:rFonts w:hint="eastAsia"/>
+              </w:rPr>
+            </w:pPr>
+            <w:r>
+              <w:rPr>
+                <w:rFonts w:hint="eastAsia"/>
+              </w:rPr>
+              <w:t xml:space="preserve">    </w:t>
+            </w:r>
+            <w:r>
+              <w:t>‘</w:t>
+            </w:r>
+            <w:r>
+              <w:rPr>
+                <w:rFonts w:hint="eastAsia"/>
+              </w:rPr>
+              <w:t>preferred_time</w:t>
+            </w:r>
+            <w:r>
+              <w:t>’</w:t>
+            </w:r>
+            <w:r>
+              <w:rPr>
+                <w:rFonts w:hint="eastAsia"/>
+              </w:rPr>
+              <w:t xml:space="preserve">: </w:t>
+            </w:r>
+            <w:r>
+              <w:t>‘</w:t>
+            </w:r>
+            <w:r>
+              <w:rPr>
+                <w:rFonts w:hint="eastAsia"/>
+              </w:rPr>
+              <w:t>201710241836</w:t>
+            </w:r>
+            <w:r>
+              <w:t>’</w:t>
+            </w:r>
+            <w:r>
+              <w:rPr>
+                <w:rFonts w:hint="eastAsia"/>
+              </w:rPr>
+              <w:t xml:space="preserve">, </w:t>
+            </w:r>
+            <w:r>
+              <w:t>‘</w:t>
+            </w:r>
+            <w:r>
+              <w:rPr>
+                <w:rFonts w:hint="eastAsia"/>
+              </w:rPr>
+              <w:t>ta_first_name</w:t>
+            </w:r>
+            <w:r>
+              <w:t>’</w:t>
+            </w:r>
+            <w:r>
+              <w:rPr>
+                <w:rFonts w:hint="eastAsia"/>
+              </w:rPr>
+              <w:t xml:space="preserve">: </w:t>
+            </w:r>
+            <w:r>
+              <w:t>‘</w:t>
+            </w:r>
+            <w:r>
+              <w:rPr>
+                <w:rFonts w:hint="eastAsia"/>
+              </w:rPr>
+              <w:t>Daniel</w:t>
+            </w:r>
+            <w:r>
+              <w:t>’</w:t>
+            </w:r>
+            <w:r>
+              <w:rPr>
+                <w:rFonts w:hint="eastAsia"/>
+              </w:rPr>
+              <w:t>,</w:t>
+            </w:r>
+          </w:p>
+          <w:p>
+            <w:pPr>
+              <w:ind w:firstLine="220"/>
+              <w:rPr>
+                <w:rFonts w:hint="eastAsia"/>
+              </w:rPr>
+            </w:pPr>
+            <w:r>
+              <w:rPr>
+                <w:rFonts w:hint="eastAsia"/>
+              </w:rPr>
+              <w:t xml:space="preserve">    </w:t>
+            </w:r>
+            <w:r>
+              <w:t>‘</w:t>
+            </w:r>
+            <w:r>
+              <w:rPr>
+                <w:rFonts w:hint="eastAsia"/>
+              </w:rPr>
+              <w:t>ta_last_name</w:t>
+            </w:r>
+            <w:r>
+              <w:t>’</w:t>
+            </w:r>
+            <w:r>
+              <w:rPr>
+                <w:rFonts w:hint="eastAsia"/>
+              </w:rPr>
+              <w:t xml:space="preserve">: </w:t>
+            </w:r>
+            <w:r>
+              <w:t>‘</w:t>
+            </w:r>
+            <w:r>
+              <w:rPr>
+                <w:rFonts w:hint="eastAsia"/>
+              </w:rPr>
+              <w:t>Stewart</w:t>
+            </w:r>
+            <w:r>
+              <w:t>’</w:t>
+            </w:r>
+            <w:r>
+              <w:rPr>
+                <w:rFonts w:hint="eastAsia"/>
+              </w:rPr>
+              <w:t xml:space="preserve">, </w:t>
+            </w:r>
+            <w:r>
+              <w:t>‘</w:t>
+            </w:r>
+            <w:r>
+              <w:rPr>
+                <w:rFonts w:hint="eastAsia"/>
+              </w:rPr>
+              <w:t>ta_user_id</w:t>
+            </w:r>
+            <w:r>
+              <w:t>’</w:t>
+            </w:r>
+            <w:r>
+              <w:rPr>
+                <w:rFonts w:hint="eastAsia"/>
+              </w:rPr>
+              <w:t xml:space="preserve">: </w:t>
+            </w:r>
+            <w:r>
+              <w:t>‘</w:t>
+            </w:r>
+            <w:r>
+              <w:rPr>
+                <w:rFonts w:hint="eastAsia"/>
+              </w:rPr>
+              <w:t>002</w:t>
+            </w:r>
+            <w:r>
+              <w:t>’</w:t>
+            </w:r>
+            <w:r>
+              <w:rPr>
+                <w:rFonts w:hint="eastAsia"/>
+              </w:rPr>
+              <w:t>,</w:t>
+            </w:r>
+            <w:r>
+              <w:rPr>
+                <w:rFonts w:hint="eastAsia"/>
+              </w:rPr>
+              <w:t xml:space="preserve"> </w:t>
+            </w:r>
+            <w:r>
+              <w:t>‘</w:t>
+            </w:r>
+            <w:r>
+              <w:rPr>
+                <w:rFonts w:hint="eastAsia"/>
+              </w:rPr>
+              <w:t>status</w:t>
+            </w:r>
+            <w:r>
+              <w:t>’</w:t>
+            </w:r>
+            <w:r>
+              <w:rPr>
+                <w:rFonts w:hint="eastAsia"/>
+              </w:rPr>
+              <w:t xml:space="preserve">: </w:t>
+            </w:r>
+            <w:r>
+              <w:t>‘</w:t>
+            </w:r>
+            <w:r>
+              <w:rPr>
+                <w:rFonts w:hint="eastAsia"/>
+              </w:rPr>
+              <w:t>0</w:t>
+            </w:r>
+            <w:r>
+              <w:t>’</w:t>
+            </w:r>
+            <w:r>
+              <w:rPr>
+                <w:rFonts w:hint="eastAsia"/>
+              </w:rPr>
+              <w:t>,</w:t>
+            </w:r>
+          </w:p>
+          <w:p>
+            <w:pPr>
+              <w:ind w:firstLine="220"/>
+              <w:rPr>
+                <w:rFonts w:hint="eastAsia"/>
+              </w:rPr>
+            </w:pPr>
+            <w:r>
+              <w:rPr>
+                <w:rFonts w:hint="eastAsia"/>
+              </w:rPr>
+              <w:t xml:space="preserve">    </w:t>
+            </w:r>
+            <w:r>
+              <w:t>‘</w:t>
+            </w:r>
+            <w:r>
+              <w:rPr>
+                <w:rFonts w:hint="eastAsia"/>
+              </w:rPr>
+              <w:t>students</w:t>
+            </w:r>
+            <w:r>
+              <w:t>’</w:t>
+            </w:r>
+            <w:r>
+              <w:rPr>
+                <w:rFonts w:hint="eastAsia"/>
+              </w:rPr>
+              <w:t xml:space="preserve">: [ { </w:t>
+            </w:r>
+            <w:r>
+              <w:t>‘</w:t>
+            </w:r>
+            <w:r>
+              <w:rPr>
+                <w:rFonts w:hint="eastAsia"/>
+              </w:rPr>
+              <w:t>first_name</w:t>
+            </w:r>
+            <w:r>
+              <w:t>’</w:t>
+            </w:r>
+            <w:r>
+              <w:rPr>
+                <w:rFonts w:hint="eastAsia"/>
+              </w:rPr>
+              <w:t xml:space="preserve">: </w:t>
+            </w:r>
+            <w:r>
+              <w:t>‘</w:t>
+            </w:r>
+            <w:r>
+              <w:rPr>
+                <w:rFonts w:hint="eastAsia"/>
+              </w:rPr>
+              <w:t>alex</w:t>
+            </w:r>
+            <w:r>
+              <w:t>’</w:t>
+            </w:r>
+            <w:r>
+              <w:rPr>
+                <w:rFonts w:hint="eastAsia"/>
+              </w:rPr>
+              <w:t xml:space="preserve">, </w:t>
+            </w:r>
+            <w:r>
+              <w:t>‘</w:t>
+            </w:r>
+            <w:r>
+              <w:rPr>
+                <w:rFonts w:hint="eastAsia"/>
+              </w:rPr>
+              <w:t>last_name</w:t>
+            </w:r>
+            <w:r>
+              <w:t>’</w:t>
+            </w:r>
+            <w:r>
+              <w:rPr>
+                <w:rFonts w:hint="eastAsia"/>
+              </w:rPr>
+              <w:t xml:space="preserve">: </w:t>
+            </w:r>
+            <w:r>
+              <w:t>‘</w:t>
+            </w:r>
+            <w:r>
+              <w:rPr>
+                <w:rFonts w:hint="eastAsia"/>
+              </w:rPr>
+              <w:t>Shelton</w:t>
+            </w:r>
+            <w:r>
+              <w:t>’</w:t>
+            </w:r>
+            <w:r>
+              <w:rPr>
+                <w:rFonts w:hint="eastAsia"/>
+              </w:rPr>
+              <w:t xml:space="preserve">, </w:t>
+            </w:r>
+          </w:p>
+          <w:p>
+            <w:pPr>
+              <w:ind w:firstLine="220"/>
+              <w:rPr>
+                <w:rFonts w:hint="eastAsia"/>
+              </w:rPr>
+            </w:pPr>
+            <w:r>
+              <w:rPr>
+                <w:rFonts w:hint="eastAsia"/>
+              </w:rPr>
+              <w:t xml:space="preserve">                             </w:t>
+            </w:r>
+            <w:r>
+              <w:t>‘</w:t>
+            </w:r>
+            <w:r>
+              <w:rPr>
+                <w:rFonts w:hint="eastAsia"/>
+              </w:rPr>
+              <w:t>user_id</w:t>
+            </w:r>
+            <w:r>
+              <w:t>’</w:t>
+            </w:r>
+            <w:r>
+              <w:rPr>
+                <w:rFonts w:hint="eastAsia"/>
+              </w:rPr>
+              <w:t xml:space="preserve">: </w:t>
+            </w:r>
+            <w:r>
+              <w:t>‘</w:t>
+            </w:r>
+            <w:r>
+              <w:rPr>
+                <w:rFonts w:hint="eastAsia"/>
+              </w:rPr>
+              <w:t>003</w:t>
+            </w:r>
+            <w:r>
+              <w:t>’</w:t>
+            </w:r>
+            <w:r>
+              <w:rPr>
+                <w:rFonts w:hint="eastAsia"/>
+              </w:rPr>
+              <w:t xml:space="preserve">, </w:t>
+            </w:r>
+            <w:r>
+              <w:t>‘</w:t>
+            </w:r>
+            <w:r>
+              <w:rPr>
+                <w:rFonts w:hint="eastAsia"/>
+              </w:rPr>
+              <w:t>time</w:t>
+            </w:r>
+            <w:r>
+              <w:t>’</w:t>
+            </w:r>
+            <w:r>
+              <w:rPr>
+                <w:rFonts w:hint="eastAsia"/>
+              </w:rPr>
+              <w:t>:</w:t>
+            </w:r>
+            <w:r>
+              <w:t xml:space="preserve"> </w:t>
+            </w:r>
+            <w:r>
+              <w:t>’</w:t>
+            </w:r>
+            <w:r>
+              <w:rPr>
+                <w:rFonts w:hint="eastAsia"/>
+              </w:rPr>
+              <w:t>201710241836</w:t>
+            </w:r>
+            <w:r>
+              <w:t>’</w:t>
+            </w:r>
+            <w:r>
+              <w:rPr>
+                <w:rFonts w:hint="eastAsia"/>
+              </w:rPr>
+              <w:t>},</w:t>
+            </w:r>
+          </w:p>
+          <w:p>
+            <w:pPr>
+              <w:ind w:firstLine="220"/>
+              <w:rPr>
+                <w:rFonts w:hint="eastAsia"/>
+              </w:rPr>
+            </w:pPr>
+            <w:r>
+              <w:rPr>
+                <w:rFonts w:hint="eastAsia"/>
+              </w:rPr>
+              <w:t xml:space="preserve">                          </w:t>
+            </w:r>
+            <w:r>
+              <w:rPr>
+                <w:rFonts w:hint="eastAsia"/>
+              </w:rPr>
+              <w:t xml:space="preserve">{ </w:t>
+            </w:r>
+            <w:r>
+              <w:t>‘</w:t>
+            </w:r>
+            <w:r>
+              <w:rPr>
+                <w:rFonts w:hint="eastAsia"/>
+              </w:rPr>
+              <w:t>first_name</w:t>
+            </w:r>
+            <w:r>
+              <w:t>’</w:t>
+            </w:r>
+            <w:r>
+              <w:rPr>
+                <w:rFonts w:hint="eastAsia"/>
+              </w:rPr>
+              <w:t xml:space="preserve">: </w:t>
+            </w:r>
+            <w:r>
+              <w:t>‘</w:t>
+            </w:r>
+            <w:r>
+              <w:rPr>
+                <w:rFonts w:hint="eastAsia"/>
+              </w:rPr>
+              <w:t>Bob</w:t>
+            </w:r>
+            <w:r>
+              <w:rPr>
+                <w:rFonts w:hint="eastAsia"/>
+              </w:rPr>
+              <w:t xml:space="preserve">, </w:t>
+            </w:r>
+            <w:r>
+              <w:t>‘</w:t>
+            </w:r>
+            <w:r>
+              <w:rPr>
+                <w:rFonts w:hint="eastAsia"/>
+              </w:rPr>
+              <w:t>last_name</w:t>
+            </w:r>
+            <w:r>
+              <w:t>’</w:t>
+            </w:r>
+            <w:r>
+              <w:rPr>
+                <w:rFonts w:hint="eastAsia"/>
+              </w:rPr>
+              <w:t xml:space="preserve">: </w:t>
+            </w:r>
+            <w:r>
+              <w:t>‘</w:t>
+            </w:r>
+            <w:r>
+              <w:rPr>
+                <w:rFonts w:hint="eastAsia"/>
+              </w:rPr>
+              <w:t>Hammond</w:t>
+            </w:r>
+            <w:r>
+              <w:t>’</w:t>
+            </w:r>
+            <w:r>
+              <w:rPr>
+                <w:rFonts w:hint="eastAsia"/>
+              </w:rPr>
+              <w:t xml:space="preserve">, </w:t>
+            </w:r>
+          </w:p>
+          <w:p>
+            <w:pPr>
+              <w:ind w:firstLine="220"/>
+              <w:rPr>
+                <w:rFonts w:hint="eastAsia"/>
+              </w:rPr>
+            </w:pPr>
+            <w:r>
+              <w:rPr>
+                <w:rFonts w:hint="eastAsia"/>
+              </w:rPr>
+              <w:t xml:space="preserve">                             </w:t>
+            </w:r>
+            <w:r>
+              <w:t>‘</w:t>
+            </w:r>
+            <w:r>
+              <w:rPr>
+                <w:rFonts w:hint="eastAsia"/>
+              </w:rPr>
+              <w:t>user_id</w:t>
+            </w:r>
+            <w:r>
+              <w:t>’</w:t>
+            </w:r>
+            <w:r>
+              <w:rPr>
+                <w:rFonts w:hint="eastAsia"/>
+              </w:rPr>
+              <w:t xml:space="preserve">: </w:t>
+            </w:r>
+            <w:r>
+              <w:t>‘</w:t>
+            </w:r>
+            <w:r>
+              <w:rPr>
+                <w:rFonts w:hint="eastAsia"/>
+              </w:rPr>
+              <w:t>004</w:t>
+            </w:r>
+            <w:r>
+              <w:t>’</w:t>
+            </w:r>
+            <w:r>
+              <w:rPr>
+                <w:rFonts w:hint="eastAsia"/>
+              </w:rPr>
+              <w:t xml:space="preserve">, </w:t>
+            </w:r>
+            <w:r>
+              <w:t>‘</w:t>
+            </w:r>
+            <w:r>
+              <w:rPr>
+                <w:rFonts w:hint="eastAsia"/>
+              </w:rPr>
+              <w:t>time</w:t>
+            </w:r>
+            <w:r>
+              <w:t>’</w:t>
+            </w:r>
+            <w:r>
+              <w:rPr>
+                <w:rFonts w:hint="eastAsia"/>
+              </w:rPr>
+              <w:t>:</w:t>
+            </w:r>
+            <w:r>
+              <w:t xml:space="preserve"> ’</w:t>
+            </w:r>
+            <w:r>
+              <w:rPr>
+                <w:rFonts w:hint="eastAsia"/>
+              </w:rPr>
+              <w:t>201710241836</w:t>
+            </w:r>
+            <w:r>
+              <w:t>’</w:t>
             </w:r>
             <w:r>
               <w:rPr>
@@ -2566,16 +3824,994 @@
               <w:rPr>
                 <w:rFonts w:hint="eastAsia"/>
               </w:rPr>
-              <w:t xml:space="preserve">, {}, </w:t>
-            </w:r>
-            <w:r>
-              <w:t>…</w:t>
-            </w:r>
-            <w:r>
-              <w:rPr>
-                <w:rFonts w:hint="eastAsia"/>
-              </w:rPr>
               <w:t>]</w:t>
+            </w:r>
+          </w:p>
+          <w:p>
+            <w:pPr>
+              <w:rPr>
+                <w:rFonts w:hint="eastAsia"/>
+              </w:rPr>
+            </w:pPr>
+            <w:r>
+              <w:rPr>
+                <w:rFonts w:hint="eastAsia"/>
+              </w:rPr>
+              <w:t xml:space="preserve">         </w:t>
+            </w:r>
+            <w:r>
+              <w:t>}</w:t>
+            </w:r>
+            <w:r>
+              <w:rPr>
+                <w:rFonts w:hint="eastAsia"/>
+              </w:rPr>
+              <w:t>,</w:t>
+            </w:r>
+          </w:p>
+          <w:p>
+            <w:pPr>
+              <w:ind w:firstLine="220"/>
+              <w:rPr>
+                <w:rFonts w:hint="eastAsia"/>
+              </w:rPr>
+            </w:pPr>
+            <w:r>
+              <w:t>{‘</w:t>
+            </w:r>
+            <w:r>
+              <w:rPr>
+                <w:rFonts w:hint="eastAsia"/>
+              </w:rPr>
+              <w:t>id</w:t>
+            </w:r>
+            <w:r>
+              <w:t>’</w:t>
+            </w:r>
+            <w:r>
+              <w:rPr>
+                <w:rFonts w:hint="eastAsia"/>
+              </w:rPr>
+              <w:t xml:space="preserve">: </w:t>
+            </w:r>
+            <w:r>
+              <w:t>‘</w:t>
+            </w:r>
+            <w:r>
+              <w:rPr>
+                <w:rFonts w:hint="eastAsia"/>
+              </w:rPr>
+              <w:t>002</w:t>
+            </w:r>
+            <w:r>
+              <w:t>’</w:t>
+            </w:r>
+            <w:r>
+              <w:rPr>
+                <w:rFonts w:hint="eastAsia"/>
+              </w:rPr>
+              <w:t xml:space="preserve">, </w:t>
+            </w:r>
+            <w:r>
+              <w:t>‘</w:t>
+            </w:r>
+            <w:r>
+              <w:rPr>
+                <w:rFonts w:hint="eastAsia"/>
+              </w:rPr>
+              <w:t>class_id</w:t>
+            </w:r>
+            <w:r>
+              <w:t>’</w:t>
+            </w:r>
+            <w:r>
+              <w:rPr>
+                <w:rFonts w:hint="eastAsia"/>
+              </w:rPr>
+              <w:t>:</w:t>
+            </w:r>
+            <w:r>
+              <w:t>’</w:t>
+            </w:r>
+            <w:r>
+              <w:rPr>
+                <w:rFonts w:hint="eastAsia"/>
+              </w:rPr>
+              <w:t>001</w:t>
+            </w:r>
+            <w:r>
+              <w:t>’</w:t>
+            </w:r>
+            <w:r>
+              <w:rPr>
+                <w:rFonts w:hint="eastAsia"/>
+              </w:rPr>
+              <w:t xml:space="preserve">, </w:t>
+            </w:r>
+            <w:r>
+              <w:t>‘stdnt_first_name’</w:t>
+            </w:r>
+            <w:r>
+              <w:rPr>
+                <w:rFonts w:hint="eastAsia"/>
+              </w:rPr>
+              <w:t xml:space="preserve">: </w:t>
+            </w:r>
+            <w:r>
+              <w:t>‘</w:t>
+            </w:r>
+            <w:r>
+              <w:rPr>
+                <w:rFonts w:hint="eastAsia"/>
+              </w:rPr>
+              <w:t>Bob</w:t>
+            </w:r>
+            <w:r>
+              <w:t>’</w:t>
+            </w:r>
+            <w:r>
+              <w:rPr>
+                <w:rFonts w:hint="eastAsia"/>
+              </w:rPr>
+              <w:t xml:space="preserve">, </w:t>
+            </w:r>
+            <w:r>
+              <w:rPr>
+                <w:rFonts w:hint="eastAsia"/>
+              </w:rPr>
+              <w:t xml:space="preserve">   </w:t>
+            </w:r>
+          </w:p>
+          <w:p>
+            <w:pPr>
+              <w:ind w:firstLine="220"/>
+              <w:rPr>
+                <w:rFonts w:hint="eastAsia"/>
+              </w:rPr>
+            </w:pPr>
+            <w:r>
+              <w:rPr>
+                <w:rFonts w:hint="eastAsia"/>
+              </w:rPr>
+              <w:t xml:space="preserve">     </w:t>
+            </w:r>
+            <w:r>
+              <w:t>‘stdnt_last</w:t>
+            </w:r>
+            <w:r>
+              <w:t>_name</w:t>
+            </w:r>
+            <w:r>
+              <w:t>’</w:t>
+            </w:r>
+            <w:r>
+              <w:rPr>
+                <w:rFonts w:hint="eastAsia"/>
+              </w:rPr>
+              <w:t xml:space="preserve">: </w:t>
+            </w:r>
+            <w:r>
+              <w:t>‘</w:t>
+            </w:r>
+            <w:r>
+              <w:rPr>
+                <w:rFonts w:hint="eastAsia"/>
+              </w:rPr>
+              <w:t>Silber</w:t>
+            </w:r>
+            <w:r>
+              <w:t>’</w:t>
+            </w:r>
+            <w:r>
+              <w:rPr>
+                <w:rFonts w:hint="eastAsia"/>
+              </w:rPr>
+              <w:t xml:space="preserve">, </w:t>
+            </w:r>
+            <w:r>
+              <w:t>‘</w:t>
+            </w:r>
+            <w:r>
+              <w:rPr>
+                <w:rFonts w:hint="eastAsia"/>
+              </w:rPr>
+              <w:t>stdnt_user_id</w:t>
+            </w:r>
+            <w:r>
+              <w:t>’</w:t>
+            </w:r>
+            <w:r>
+              <w:rPr>
+                <w:rFonts w:hint="eastAsia"/>
+              </w:rPr>
+              <w:t>:</w:t>
+            </w:r>
+            <w:r>
+              <w:t>’</w:t>
+            </w:r>
+            <w:r>
+              <w:rPr>
+                <w:rFonts w:hint="eastAsia"/>
+              </w:rPr>
+              <w:t>001</w:t>
+            </w:r>
+            <w:r>
+              <w:t>’</w:t>
+            </w:r>
+            <w:r>
+              <w:rPr>
+                <w:rFonts w:hint="eastAsia"/>
+              </w:rPr>
+              <w:t xml:space="preserve">, </w:t>
+            </w:r>
+          </w:p>
+          <w:p>
+            <w:pPr>
+              <w:ind w:firstLine="220"/>
+              <w:rPr>
+                <w:rFonts w:hint="eastAsia"/>
+              </w:rPr>
+            </w:pPr>
+            <w:r>
+              <w:rPr>
+                <w:rFonts w:hint="eastAsia"/>
+              </w:rPr>
+              <w:t xml:space="preserve">     </w:t>
+            </w:r>
+            <w:r>
+              <w:t>‘</w:t>
+            </w:r>
+            <w:r>
+              <w:rPr>
+                <w:rFonts w:hint="eastAsia"/>
+              </w:rPr>
+              <w:t>create_time</w:t>
+            </w:r>
+            <w:r>
+              <w:t>’</w:t>
+            </w:r>
+            <w:r>
+              <w:rPr>
+                <w:rFonts w:hint="eastAsia"/>
+              </w:rPr>
+              <w:t xml:space="preserve">: </w:t>
+            </w:r>
+            <w:r>
+              <w:t>’</w:t>
+            </w:r>
+            <w:r>
+              <w:rPr>
+                <w:rFonts w:hint="eastAsia"/>
+              </w:rPr>
+              <w:t>201710241836</w:t>
+            </w:r>
+            <w:r>
+              <w:t>’</w:t>
+            </w:r>
+            <w:r>
+              <w:rPr>
+                <w:rFonts w:hint="eastAsia"/>
+              </w:rPr>
+              <w:t xml:space="preserve">, </w:t>
+            </w:r>
+            <w:r>
+              <w:t>‘</w:t>
+            </w:r>
+            <w:r>
+              <w:rPr>
+                <w:rFonts w:hint="eastAsia"/>
+              </w:rPr>
+              <w:t>title</w:t>
+            </w:r>
+            <w:r>
+              <w:t>’</w:t>
+            </w:r>
+            <w:r>
+              <w:rPr>
+                <w:rFonts w:hint="eastAsia"/>
+              </w:rPr>
+              <w:t xml:space="preserve">: </w:t>
+            </w:r>
+            <w:r>
+              <w:t>‘</w:t>
+            </w:r>
+            <w:r>
+              <w:rPr>
+                <w:rFonts w:hint="eastAsia"/>
+              </w:rPr>
+              <w:t>title</w:t>
+            </w:r>
+            <w:r>
+              <w:t>’</w:t>
+            </w:r>
+            <w:r>
+              <w:rPr>
+                <w:rFonts w:hint="eastAsia"/>
+              </w:rPr>
+              <w:t xml:space="preserve">, </w:t>
+            </w:r>
+            <w:r>
+              <w:t>‘</w:t>
+            </w:r>
+            <w:r>
+              <w:rPr>
+                <w:rFonts w:hint="eastAsia"/>
+              </w:rPr>
+              <w:t>description</w:t>
+            </w:r>
+            <w:r>
+              <w:t>’</w:t>
+            </w:r>
+            <w:r>
+              <w:rPr>
+                <w:rFonts w:hint="eastAsia"/>
+              </w:rPr>
+              <w:t xml:space="preserve">: </w:t>
+            </w:r>
+            <w:r>
+              <w:t>‘</w:t>
+            </w:r>
+            <w:r>
+              <w:rPr>
+                <w:rFonts w:hint="eastAsia"/>
+              </w:rPr>
+              <w:t>descpt</w:t>
+            </w:r>
+            <w:r>
+              <w:t>’</w:t>
+            </w:r>
+            <w:r>
+              <w:rPr>
+                <w:rFonts w:hint="eastAsia"/>
+              </w:rPr>
+              <w:t>,</w:t>
+            </w:r>
+          </w:p>
+          <w:p>
+            <w:pPr>
+              <w:ind w:firstLine="220"/>
+              <w:rPr>
+                <w:rFonts w:hint="eastAsia"/>
+              </w:rPr>
+            </w:pPr>
+            <w:r>
+              <w:rPr>
+                <w:rFonts w:hint="eastAsia"/>
+              </w:rPr>
+              <w:t xml:space="preserve">    </w:t>
+            </w:r>
+            <w:r>
+              <w:t>‘</w:t>
+            </w:r>
+            <w:r>
+              <w:rPr>
+                <w:rFonts w:hint="eastAsia"/>
+              </w:rPr>
+              <w:t>course_keywords</w:t>
+            </w:r>
+            <w:r>
+              <w:t>’</w:t>
+            </w:r>
+            <w:r>
+              <w:rPr>
+                <w:rFonts w:hint="eastAsia"/>
+              </w:rPr>
+              <w:t xml:space="preserve">: </w:t>
+            </w:r>
+            <w:r>
+              <w:t>‘</w:t>
+            </w:r>
+            <w:r>
+              <w:rPr>
+                <w:rFonts w:hint="eastAsia"/>
+              </w:rPr>
+              <w:t>design patterns, agile</w:t>
+            </w:r>
+            <w:r>
+              <w:t>’</w:t>
+            </w:r>
+            <w:r>
+              <w:rPr>
+                <w:rFonts w:hint="eastAsia"/>
+              </w:rPr>
+              <w:t xml:space="preserve">, </w:t>
+            </w:r>
+          </w:p>
+          <w:p>
+            <w:pPr>
+              <w:ind w:firstLine="220"/>
+              <w:rPr>
+                <w:rFonts w:hint="eastAsia"/>
+              </w:rPr>
+            </w:pPr>
+            <w:r>
+              <w:rPr>
+                <w:rFonts w:hint="eastAsia"/>
+              </w:rPr>
+              <w:t xml:space="preserve">    </w:t>
+            </w:r>
+            <w:r>
+              <w:t>‘</w:t>
+            </w:r>
+            <w:r>
+              <w:rPr>
+                <w:rFonts w:hint="eastAsia"/>
+              </w:rPr>
+              <w:t>preferred_time</w:t>
+            </w:r>
+            <w:r>
+              <w:t>’</w:t>
+            </w:r>
+            <w:r>
+              <w:rPr>
+                <w:rFonts w:hint="eastAsia"/>
+              </w:rPr>
+              <w:t xml:space="preserve">: </w:t>
+            </w:r>
+            <w:r>
+              <w:t>‘</w:t>
+            </w:r>
+            <w:r>
+              <w:rPr>
+                <w:rFonts w:hint="eastAsia"/>
+              </w:rPr>
+              <w:t>201710241836</w:t>
+            </w:r>
+            <w:r>
+              <w:t>’</w:t>
+            </w:r>
+            <w:r>
+              <w:rPr>
+                <w:rFonts w:hint="eastAsia"/>
+              </w:rPr>
+              <w:t xml:space="preserve">, </w:t>
+            </w:r>
+            <w:r>
+              <w:t>‘</w:t>
+            </w:r>
+            <w:r>
+              <w:rPr>
+                <w:rFonts w:hint="eastAsia"/>
+              </w:rPr>
+              <w:t>ta_first_name</w:t>
+            </w:r>
+            <w:r>
+              <w:t>’</w:t>
+            </w:r>
+            <w:r>
+              <w:rPr>
+                <w:rFonts w:hint="eastAsia"/>
+              </w:rPr>
+              <w:t xml:space="preserve">: </w:t>
+            </w:r>
+            <w:r>
+              <w:t>‘</w:t>
+            </w:r>
+            <w:r>
+              <w:rPr>
+                <w:rFonts w:hint="eastAsia"/>
+              </w:rPr>
+              <w:t>Daniel</w:t>
+            </w:r>
+            <w:r>
+              <w:t>’</w:t>
+            </w:r>
+            <w:r>
+              <w:rPr>
+                <w:rFonts w:hint="eastAsia"/>
+              </w:rPr>
+              <w:t>,</w:t>
+            </w:r>
+          </w:p>
+          <w:p>
+            <w:pPr>
+              <w:ind w:firstLine="220"/>
+              <w:rPr>
+                <w:rFonts w:hint="eastAsia"/>
+              </w:rPr>
+            </w:pPr>
+            <w:r>
+              <w:rPr>
+                <w:rFonts w:hint="eastAsia"/>
+              </w:rPr>
+              <w:t xml:space="preserve">    </w:t>
+            </w:r>
+            <w:r>
+              <w:t>‘</w:t>
+            </w:r>
+            <w:r>
+              <w:rPr>
+                <w:rFonts w:hint="eastAsia"/>
+              </w:rPr>
+              <w:t>ta_last_name</w:t>
+            </w:r>
+            <w:r>
+              <w:t>’</w:t>
+            </w:r>
+            <w:r>
+              <w:rPr>
+                <w:rFonts w:hint="eastAsia"/>
+              </w:rPr>
+              <w:t xml:space="preserve">: </w:t>
+            </w:r>
+            <w:r>
+              <w:t>‘</w:t>
+            </w:r>
+            <w:r>
+              <w:rPr>
+                <w:rFonts w:hint="eastAsia"/>
+              </w:rPr>
+              <w:t>Stewart</w:t>
+            </w:r>
+            <w:r>
+              <w:t>’</w:t>
+            </w:r>
+            <w:r>
+              <w:rPr>
+                <w:rFonts w:hint="eastAsia"/>
+              </w:rPr>
+              <w:t xml:space="preserve">, </w:t>
+            </w:r>
+            <w:r>
+              <w:t>‘</w:t>
+            </w:r>
+            <w:r>
+              <w:rPr>
+                <w:rFonts w:hint="eastAsia"/>
+              </w:rPr>
+              <w:t>ta_user_id</w:t>
+            </w:r>
+            <w:r>
+              <w:t>’</w:t>
+            </w:r>
+            <w:r>
+              <w:rPr>
+                <w:rFonts w:hint="eastAsia"/>
+              </w:rPr>
+              <w:t xml:space="preserve">: </w:t>
+            </w:r>
+            <w:r>
+              <w:t>‘</w:t>
+            </w:r>
+            <w:r>
+              <w:rPr>
+                <w:rFonts w:hint="eastAsia"/>
+              </w:rPr>
+              <w:t>002</w:t>
+            </w:r>
+            <w:r>
+              <w:t>’</w:t>
+            </w:r>
+            <w:r>
+              <w:rPr>
+                <w:rFonts w:hint="eastAsia"/>
+              </w:rPr>
+              <w:t>,</w:t>
+            </w:r>
+            <w:r>
+              <w:rPr>
+                <w:rFonts w:hint="eastAsia"/>
+              </w:rPr>
+              <w:t xml:space="preserve"> </w:t>
+            </w:r>
+            <w:r>
+              <w:t>‘</w:t>
+            </w:r>
+            <w:r>
+              <w:rPr>
+                <w:rFonts w:hint="eastAsia"/>
+              </w:rPr>
+              <w:t>status</w:t>
+            </w:r>
+            <w:r>
+              <w:t>’</w:t>
+            </w:r>
+            <w:r>
+              <w:rPr>
+                <w:rFonts w:hint="eastAsia"/>
+              </w:rPr>
+              <w:t xml:space="preserve">: </w:t>
+            </w:r>
+            <w:r>
+              <w:t>‘</w:t>
+            </w:r>
+            <w:r>
+              <w:rPr>
+                <w:rFonts w:hint="eastAsia"/>
+              </w:rPr>
+              <w:t>0</w:t>
+            </w:r>
+            <w:r>
+              <w:t>’</w:t>
+            </w:r>
+            <w:r>
+              <w:rPr>
+                <w:rFonts w:hint="eastAsia"/>
+              </w:rPr>
+              <w:t>,</w:t>
+            </w:r>
+          </w:p>
+          <w:p>
+            <w:pPr>
+              <w:ind w:firstLine="220"/>
+              <w:rPr>
+                <w:rFonts w:hint="eastAsia"/>
+              </w:rPr>
+            </w:pPr>
+            <w:r>
+              <w:rPr>
+                <w:rFonts w:hint="eastAsia"/>
+              </w:rPr>
+              <w:t xml:space="preserve">    </w:t>
+            </w:r>
+            <w:r>
+              <w:t>‘</w:t>
+            </w:r>
+            <w:r>
+              <w:rPr>
+                <w:rFonts w:hint="eastAsia"/>
+              </w:rPr>
+              <w:t>students</w:t>
+            </w:r>
+            <w:r>
+              <w:t>’</w:t>
+            </w:r>
+            <w:r>
+              <w:rPr>
+                <w:rFonts w:hint="eastAsia"/>
+              </w:rPr>
+              <w:t xml:space="preserve">: [ { </w:t>
+            </w:r>
+            <w:r>
+              <w:t>‘</w:t>
+            </w:r>
+            <w:r>
+              <w:rPr>
+                <w:rFonts w:hint="eastAsia"/>
+              </w:rPr>
+              <w:t>first_name</w:t>
+            </w:r>
+            <w:r>
+              <w:t>’</w:t>
+            </w:r>
+            <w:r>
+              <w:rPr>
+                <w:rFonts w:hint="eastAsia"/>
+              </w:rPr>
+              <w:t xml:space="preserve">: </w:t>
+            </w:r>
+            <w:r>
+              <w:t>‘</w:t>
+            </w:r>
+            <w:r>
+              <w:rPr>
+                <w:rFonts w:hint="eastAsia"/>
+              </w:rPr>
+              <w:t>alex</w:t>
+            </w:r>
+            <w:r>
+              <w:t>’</w:t>
+            </w:r>
+            <w:r>
+              <w:rPr>
+                <w:rFonts w:hint="eastAsia"/>
+              </w:rPr>
+              <w:t xml:space="preserve">, </w:t>
+            </w:r>
+            <w:r>
+              <w:t>‘</w:t>
+            </w:r>
+            <w:r>
+              <w:rPr>
+                <w:rFonts w:hint="eastAsia"/>
+              </w:rPr>
+              <w:t>last_name</w:t>
+            </w:r>
+            <w:r>
+              <w:t>’</w:t>
+            </w:r>
+            <w:r>
+              <w:rPr>
+                <w:rFonts w:hint="eastAsia"/>
+              </w:rPr>
+              <w:t xml:space="preserve">: </w:t>
+            </w:r>
+            <w:r>
+              <w:t>‘</w:t>
+            </w:r>
+            <w:r>
+              <w:rPr>
+                <w:rFonts w:hint="eastAsia"/>
+              </w:rPr>
+              <w:t>Shelton</w:t>
+            </w:r>
+            <w:r>
+              <w:t>’</w:t>
+            </w:r>
+            <w:r>
+              <w:rPr>
+                <w:rFonts w:hint="eastAsia"/>
+              </w:rPr>
+              <w:t xml:space="preserve">, </w:t>
+            </w:r>
+          </w:p>
+          <w:p>
+            <w:pPr>
+              <w:ind w:firstLine="220"/>
+              <w:rPr>
+                <w:rFonts w:hint="eastAsia"/>
+              </w:rPr>
+            </w:pPr>
+            <w:r>
+              <w:rPr>
+                <w:rFonts w:hint="eastAsia"/>
+              </w:rPr>
+              <w:t xml:space="preserve">                             </w:t>
+            </w:r>
+            <w:r>
+              <w:t>‘</w:t>
+            </w:r>
+            <w:r>
+              <w:rPr>
+                <w:rFonts w:hint="eastAsia"/>
+              </w:rPr>
+              <w:t>user_id</w:t>
+            </w:r>
+            <w:r>
+              <w:t>’</w:t>
+            </w:r>
+            <w:r>
+              <w:rPr>
+                <w:rFonts w:hint="eastAsia"/>
+              </w:rPr>
+              <w:t xml:space="preserve">: </w:t>
+            </w:r>
+            <w:r>
+              <w:t>‘</w:t>
+            </w:r>
+            <w:r>
+              <w:rPr>
+                <w:rFonts w:hint="eastAsia"/>
+              </w:rPr>
+              <w:t>003</w:t>
+            </w:r>
+            <w:r>
+              <w:t>’</w:t>
+            </w:r>
+            <w:r>
+              <w:rPr>
+                <w:rFonts w:hint="eastAsia"/>
+              </w:rPr>
+              <w:t xml:space="preserve">, </w:t>
+            </w:r>
+            <w:r>
+              <w:t>‘</w:t>
+            </w:r>
+            <w:r>
+              <w:rPr>
+                <w:rFonts w:hint="eastAsia"/>
+              </w:rPr>
+              <w:t>time</w:t>
+            </w:r>
+            <w:r>
+              <w:t>’</w:t>
+            </w:r>
+            <w:r>
+              <w:rPr>
+                <w:rFonts w:hint="eastAsia"/>
+              </w:rPr>
+              <w:t>:</w:t>
+            </w:r>
+            <w:r>
+              <w:t xml:space="preserve"> ’</w:t>
+            </w:r>
+            <w:r>
+              <w:rPr>
+                <w:rFonts w:hint="eastAsia"/>
+              </w:rPr>
+              <w:t>201710241836</w:t>
+            </w:r>
+            <w:r>
+              <w:t>’</w:t>
+            </w:r>
+            <w:r>
+              <w:rPr>
+                <w:rFonts w:hint="eastAsia"/>
+              </w:rPr>
+              <w:t>},</w:t>
+            </w:r>
+          </w:p>
+          <w:p>
+            <w:pPr>
+              <w:ind w:firstLine="220"/>
+              <w:rPr>
+                <w:rFonts w:hint="eastAsia"/>
+              </w:rPr>
+            </w:pPr>
+            <w:r>
+              <w:rPr>
+                <w:rFonts w:hint="eastAsia"/>
+              </w:rPr>
+              <w:t xml:space="preserve">                          { </w:t>
+            </w:r>
+            <w:r>
+              <w:t>‘</w:t>
+            </w:r>
+            <w:r>
+              <w:rPr>
+                <w:rFonts w:hint="eastAsia"/>
+              </w:rPr>
+              <w:t>first_name</w:t>
+            </w:r>
+            <w:r>
+              <w:t>’</w:t>
+            </w:r>
+            <w:r>
+              <w:rPr>
+                <w:rFonts w:hint="eastAsia"/>
+              </w:rPr>
+              <w:t xml:space="preserve">: </w:t>
+            </w:r>
+            <w:r>
+              <w:t>‘</w:t>
+            </w:r>
+            <w:r>
+              <w:rPr>
+                <w:rFonts w:hint="eastAsia"/>
+              </w:rPr>
+              <w:t xml:space="preserve">Bob, </w:t>
+            </w:r>
+            <w:r>
+              <w:t>‘</w:t>
+            </w:r>
+            <w:r>
+              <w:rPr>
+                <w:rFonts w:hint="eastAsia"/>
+              </w:rPr>
+              <w:t>last_name</w:t>
+            </w:r>
+            <w:r>
+              <w:t>’</w:t>
+            </w:r>
+            <w:r>
+              <w:rPr>
+                <w:rFonts w:hint="eastAsia"/>
+              </w:rPr>
+              <w:t xml:space="preserve">: </w:t>
+            </w:r>
+            <w:r>
+              <w:t>‘</w:t>
+            </w:r>
+            <w:r>
+              <w:rPr>
+                <w:rFonts w:hint="eastAsia"/>
+              </w:rPr>
+              <w:t>Hammond</w:t>
+            </w:r>
+            <w:r>
+              <w:t>’</w:t>
+            </w:r>
+            <w:r>
+              <w:rPr>
+                <w:rFonts w:hint="eastAsia"/>
+              </w:rPr>
+              <w:t xml:space="preserve">, </w:t>
+            </w:r>
+          </w:p>
+          <w:p>
+            <w:pPr>
+              <w:ind w:firstLine="220"/>
+              <w:rPr>
+                <w:rFonts w:hint="eastAsia"/>
+              </w:rPr>
+            </w:pPr>
+            <w:r>
+              <w:rPr>
+                <w:rFonts w:hint="eastAsia"/>
+              </w:rPr>
+              <w:t xml:space="preserve">                             </w:t>
+            </w:r>
+            <w:r>
+              <w:t>‘</w:t>
+            </w:r>
+            <w:r>
+              <w:rPr>
+                <w:rFonts w:hint="eastAsia"/>
+              </w:rPr>
+              <w:t>user_id</w:t>
+            </w:r>
+            <w:r>
+              <w:t>’</w:t>
+            </w:r>
+            <w:r>
+              <w:rPr>
+                <w:rFonts w:hint="eastAsia"/>
+              </w:rPr>
+              <w:t xml:space="preserve">: </w:t>
+            </w:r>
+            <w:r>
+              <w:t>‘</w:t>
+            </w:r>
+            <w:r>
+              <w:rPr>
+                <w:rFonts w:hint="eastAsia"/>
+              </w:rPr>
+              <w:t>004</w:t>
+            </w:r>
+            <w:r>
+              <w:t>’</w:t>
+            </w:r>
+            <w:r>
+              <w:rPr>
+                <w:rFonts w:hint="eastAsia"/>
+              </w:rPr>
+              <w:t xml:space="preserve">, </w:t>
+            </w:r>
+            <w:r>
+              <w:t>‘</w:t>
+            </w:r>
+            <w:r>
+              <w:rPr>
+                <w:rFonts w:hint="eastAsia"/>
+              </w:rPr>
+              <w:t>time</w:t>
+            </w:r>
+            <w:r>
+              <w:t>’</w:t>
+            </w:r>
+            <w:r>
+              <w:rPr>
+                <w:rFonts w:hint="eastAsia"/>
+              </w:rPr>
+              <w:t>:</w:t>
+            </w:r>
+            <w:r>
+              <w:t xml:space="preserve"> ’</w:t>
+            </w:r>
+            <w:r>
+              <w:rPr>
+                <w:rFonts w:hint="eastAsia"/>
+              </w:rPr>
+              <w:t>201710241836</w:t>
+            </w:r>
+            <w:r>
+              <w:t>’</w:t>
+            </w:r>
+            <w:r>
+              <w:rPr>
+                <w:rFonts w:hint="eastAsia"/>
+              </w:rPr>
+              <w:t>}]</w:t>
+            </w:r>
+          </w:p>
+          <w:p>
+            <w:pPr>
+              <w:rPr>
+                <w:rFonts w:hint="eastAsia"/>
+              </w:rPr>
+            </w:pPr>
+            <w:r>
+              <w:rPr>
+                <w:rFonts w:hint="eastAsia"/>
+              </w:rPr>
+              <w:t xml:space="preserve">         </w:t>
+            </w:r>
+            <w:r>
+              <w:t>}</w:t>
+            </w:r>
+            <w:r>
+              <w:rPr>
+                <w:rFonts w:hint="eastAsia"/>
+              </w:rPr>
+              <w:t>]</w:t>
+            </w:r>
+          </w:p>
+          <w:p>
+            <w:r>
+              <w:rPr>
+                <w:rFonts w:hint="eastAsia"/>
+              </w:rPr>
+              <w:t>}</w:t>
             </w:r>
           </w:p>
         </w:tc>
@@ -3145,29 +5381,1011 @@
             <w:tcW w:w="7375" w:type="dxa"/>
           </w:tcPr>
           <w:p>
-            <w:r>
-              <w:rPr>
-                <w:rFonts w:hint="eastAsia"/>
-              </w:rPr>
-              <w:t xml:space="preserve">Question Info {all attributes in </w:t>
-            </w:r>
-            <w:r>
-              <w:t>‘</w:t>
-            </w:r>
-            <w:r>
-              <w:rPr>
-                <w:rFonts w:hint="eastAsia"/>
-              </w:rPr>
-              <w:t>t_question</w:t>
-            </w:r>
-            <w:r>
-              <w:t>’</w:t>
-            </w:r>
-            <w:r>
-              <w:rPr>
-                <w:rFonts w:hint="eastAsia"/>
-              </w:rPr>
-              <w:t xml:space="preserve"> table}</w:t>
+            <w:pPr>
+              <w:rPr>
+                <w:rFonts w:hint="eastAsia"/>
+              </w:rPr>
+            </w:pPr>
+            <w:r>
+              <w:rPr>
+                <w:rFonts w:hint="eastAsia"/>
+              </w:rPr>
+              <w:t>{</w:t>
+            </w:r>
+          </w:p>
+          <w:p>
+            <w:pPr>
+              <w:rPr>
+                <w:rFonts w:hint="eastAsia"/>
+              </w:rPr>
+            </w:pPr>
+            <w:r>
+              <w:rPr>
+                <w:rFonts w:hint="eastAsia"/>
+              </w:rPr>
+              <w:t xml:space="preserve">  </w:t>
+            </w:r>
+            <w:r>
+              <w:t>‘</w:t>
+            </w:r>
+            <w:r>
+              <w:rPr>
+                <w:rFonts w:hint="eastAsia"/>
+              </w:rPr>
+              <w:t>question</w:t>
+            </w:r>
+            <w:bookmarkStart w:id="0" w:name="_GoBack"/>
+            <w:bookmarkEnd w:id="0"/>
+            <w:r>
+              <w:t>’</w:t>
+            </w:r>
+            <w:r>
+              <w:rPr>
+                <w:rFonts w:hint="eastAsia"/>
+              </w:rPr>
+              <w:t xml:space="preserve">: </w:t>
+            </w:r>
+          </w:p>
+          <w:p>
+            <w:pPr>
+              <w:ind w:firstLine="220"/>
+              <w:rPr>
+                <w:rFonts w:hint="eastAsia"/>
+              </w:rPr>
+            </w:pPr>
+            <w:r>
+              <w:rPr>
+                <w:rFonts w:hint="eastAsia"/>
+              </w:rPr>
+              <w:t xml:space="preserve"> </w:t>
+            </w:r>
+            <w:r>
+              <w:t>{‘</w:t>
+            </w:r>
+            <w:r>
+              <w:rPr>
+                <w:rFonts w:hint="eastAsia"/>
+              </w:rPr>
+              <w:t>id</w:t>
+            </w:r>
+            <w:r>
+              <w:t>’</w:t>
+            </w:r>
+            <w:r>
+              <w:rPr>
+                <w:rFonts w:hint="eastAsia"/>
+              </w:rPr>
+              <w:t xml:space="preserve">: </w:t>
+            </w:r>
+            <w:r>
+              <w:t>‘</w:t>
+            </w:r>
+            <w:r>
+              <w:rPr>
+                <w:rFonts w:hint="eastAsia"/>
+              </w:rPr>
+              <w:t>001</w:t>
+            </w:r>
+            <w:r>
+              <w:t>’</w:t>
+            </w:r>
+            <w:r>
+              <w:rPr>
+                <w:rFonts w:hint="eastAsia"/>
+              </w:rPr>
+              <w:t xml:space="preserve">, </w:t>
+            </w:r>
+            <w:r>
+              <w:t>‘</w:t>
+            </w:r>
+            <w:r>
+              <w:rPr>
+                <w:rFonts w:hint="eastAsia"/>
+              </w:rPr>
+              <w:t>class_id</w:t>
+            </w:r>
+            <w:r>
+              <w:t>’</w:t>
+            </w:r>
+            <w:r>
+              <w:rPr>
+                <w:rFonts w:hint="eastAsia"/>
+              </w:rPr>
+              <w:t>:</w:t>
+            </w:r>
+            <w:r>
+              <w:t>’</w:t>
+            </w:r>
+            <w:r>
+              <w:rPr>
+                <w:rFonts w:hint="eastAsia"/>
+              </w:rPr>
+              <w:t>001</w:t>
+            </w:r>
+            <w:r>
+              <w:t>’</w:t>
+            </w:r>
+            <w:r>
+              <w:rPr>
+                <w:rFonts w:hint="eastAsia"/>
+              </w:rPr>
+              <w:t xml:space="preserve">, </w:t>
+            </w:r>
+            <w:r>
+              <w:t>‘stdnt_first_name’</w:t>
+            </w:r>
+            <w:r>
+              <w:rPr>
+                <w:rFonts w:hint="eastAsia"/>
+              </w:rPr>
+              <w:t xml:space="preserve">: </w:t>
+            </w:r>
+            <w:r>
+              <w:t>‘</w:t>
+            </w:r>
+            <w:r>
+              <w:rPr>
+                <w:rFonts w:hint="eastAsia"/>
+              </w:rPr>
+              <w:t>Bob</w:t>
+            </w:r>
+            <w:r>
+              <w:t>’</w:t>
+            </w:r>
+            <w:r>
+              <w:rPr>
+                <w:rFonts w:hint="eastAsia"/>
+              </w:rPr>
+              <w:t xml:space="preserve">, </w:t>
+            </w:r>
+            <w:r>
+              <w:rPr>
+                <w:rFonts w:hint="eastAsia"/>
+              </w:rPr>
+              <w:t xml:space="preserve">   </w:t>
+            </w:r>
+          </w:p>
+          <w:p>
+            <w:pPr>
+              <w:ind w:firstLine="220"/>
+              <w:rPr>
+                <w:rFonts w:hint="eastAsia"/>
+              </w:rPr>
+            </w:pPr>
+            <w:r>
+              <w:rPr>
+                <w:rFonts w:hint="eastAsia"/>
+              </w:rPr>
+              <w:t xml:space="preserve">     </w:t>
+            </w:r>
+            <w:r>
+              <w:t>‘stdnt_last</w:t>
+            </w:r>
+            <w:r>
+              <w:t>_name</w:t>
+            </w:r>
+            <w:r>
+              <w:t>’</w:t>
+            </w:r>
+            <w:r>
+              <w:rPr>
+                <w:rFonts w:hint="eastAsia"/>
+              </w:rPr>
+              <w:t xml:space="preserve">: </w:t>
+            </w:r>
+            <w:r>
+              <w:t>‘</w:t>
+            </w:r>
+            <w:r>
+              <w:rPr>
+                <w:rFonts w:hint="eastAsia"/>
+              </w:rPr>
+              <w:t>Silber</w:t>
+            </w:r>
+            <w:r>
+              <w:t>’</w:t>
+            </w:r>
+            <w:r>
+              <w:rPr>
+                <w:rFonts w:hint="eastAsia"/>
+              </w:rPr>
+              <w:t xml:space="preserve">, </w:t>
+            </w:r>
+            <w:r>
+              <w:t>‘</w:t>
+            </w:r>
+            <w:r>
+              <w:rPr>
+                <w:rFonts w:hint="eastAsia"/>
+              </w:rPr>
+              <w:t>stdnt_user_id</w:t>
+            </w:r>
+            <w:r>
+              <w:t>’</w:t>
+            </w:r>
+            <w:r>
+              <w:rPr>
+                <w:rFonts w:hint="eastAsia"/>
+              </w:rPr>
+              <w:t>:</w:t>
+            </w:r>
+            <w:r>
+              <w:t>’</w:t>
+            </w:r>
+            <w:r>
+              <w:rPr>
+                <w:rFonts w:hint="eastAsia"/>
+              </w:rPr>
+              <w:t>001</w:t>
+            </w:r>
+            <w:r>
+              <w:t>’</w:t>
+            </w:r>
+            <w:r>
+              <w:rPr>
+                <w:rFonts w:hint="eastAsia"/>
+              </w:rPr>
+              <w:t xml:space="preserve">, </w:t>
+            </w:r>
+          </w:p>
+          <w:p>
+            <w:pPr>
+              <w:ind w:firstLine="220"/>
+              <w:rPr>
+                <w:rFonts w:hint="eastAsia"/>
+              </w:rPr>
+            </w:pPr>
+            <w:r>
+              <w:rPr>
+                <w:rFonts w:hint="eastAsia"/>
+              </w:rPr>
+              <w:t xml:space="preserve">     </w:t>
+            </w:r>
+            <w:r>
+              <w:t>‘</w:t>
+            </w:r>
+            <w:r>
+              <w:rPr>
+                <w:rFonts w:hint="eastAsia"/>
+              </w:rPr>
+              <w:t>create_time</w:t>
+            </w:r>
+            <w:r>
+              <w:t>’</w:t>
+            </w:r>
+            <w:r>
+              <w:rPr>
+                <w:rFonts w:hint="eastAsia"/>
+              </w:rPr>
+              <w:t xml:space="preserve">: </w:t>
+            </w:r>
+            <w:r>
+              <w:t>’</w:t>
+            </w:r>
+            <w:r>
+              <w:rPr>
+                <w:rFonts w:hint="eastAsia"/>
+              </w:rPr>
+              <w:t>201710241836</w:t>
+            </w:r>
+            <w:r>
+              <w:t>’</w:t>
+            </w:r>
+            <w:r>
+              <w:rPr>
+                <w:rFonts w:hint="eastAsia"/>
+              </w:rPr>
+              <w:t xml:space="preserve">, </w:t>
+            </w:r>
+            <w:r>
+              <w:t>‘</w:t>
+            </w:r>
+            <w:r>
+              <w:rPr>
+                <w:rFonts w:hint="eastAsia"/>
+              </w:rPr>
+              <w:t>title</w:t>
+            </w:r>
+            <w:r>
+              <w:t>’</w:t>
+            </w:r>
+            <w:r>
+              <w:rPr>
+                <w:rFonts w:hint="eastAsia"/>
+              </w:rPr>
+              <w:t xml:space="preserve">: </w:t>
+            </w:r>
+            <w:r>
+              <w:t>‘</w:t>
+            </w:r>
+            <w:r>
+              <w:rPr>
+                <w:rFonts w:hint="eastAsia"/>
+              </w:rPr>
+              <w:t>title</w:t>
+            </w:r>
+            <w:r>
+              <w:t>’</w:t>
+            </w:r>
+            <w:r>
+              <w:rPr>
+                <w:rFonts w:hint="eastAsia"/>
+              </w:rPr>
+              <w:t xml:space="preserve">, </w:t>
+            </w:r>
+            <w:r>
+              <w:t>‘</w:t>
+            </w:r>
+            <w:r>
+              <w:rPr>
+                <w:rFonts w:hint="eastAsia"/>
+              </w:rPr>
+              <w:t>description</w:t>
+            </w:r>
+            <w:r>
+              <w:t>’</w:t>
+            </w:r>
+            <w:r>
+              <w:rPr>
+                <w:rFonts w:hint="eastAsia"/>
+              </w:rPr>
+              <w:t xml:space="preserve">: </w:t>
+            </w:r>
+            <w:r>
+              <w:t>‘</w:t>
+            </w:r>
+            <w:r>
+              <w:rPr>
+                <w:rFonts w:hint="eastAsia"/>
+              </w:rPr>
+              <w:t>descpt</w:t>
+            </w:r>
+            <w:r>
+              <w:t>’</w:t>
+            </w:r>
+            <w:r>
+              <w:rPr>
+                <w:rFonts w:hint="eastAsia"/>
+              </w:rPr>
+              <w:t>,</w:t>
+            </w:r>
+          </w:p>
+          <w:p>
+            <w:pPr>
+              <w:ind w:firstLine="220"/>
+              <w:rPr>
+                <w:rFonts w:hint="eastAsia"/>
+              </w:rPr>
+            </w:pPr>
+            <w:r>
+              <w:rPr>
+                <w:rFonts w:hint="eastAsia"/>
+              </w:rPr>
+              <w:t xml:space="preserve">    </w:t>
+            </w:r>
+            <w:r>
+              <w:t>‘</w:t>
+            </w:r>
+            <w:r>
+              <w:rPr>
+                <w:rFonts w:hint="eastAsia"/>
+              </w:rPr>
+              <w:t>course_keywords</w:t>
+            </w:r>
+            <w:r>
+              <w:t>’</w:t>
+            </w:r>
+            <w:r>
+              <w:rPr>
+                <w:rFonts w:hint="eastAsia"/>
+              </w:rPr>
+              <w:t xml:space="preserve">: </w:t>
+            </w:r>
+            <w:r>
+              <w:t>‘</w:t>
+            </w:r>
+            <w:r>
+              <w:rPr>
+                <w:rFonts w:hint="eastAsia"/>
+              </w:rPr>
+              <w:t>design patterns, agile</w:t>
+            </w:r>
+            <w:r>
+              <w:t>’</w:t>
+            </w:r>
+            <w:r>
+              <w:rPr>
+                <w:rFonts w:hint="eastAsia"/>
+              </w:rPr>
+              <w:t xml:space="preserve">, </w:t>
+            </w:r>
+          </w:p>
+          <w:p>
+            <w:pPr>
+              <w:ind w:firstLine="220"/>
+              <w:rPr>
+                <w:rFonts w:hint="eastAsia"/>
+              </w:rPr>
+            </w:pPr>
+            <w:r>
+              <w:rPr>
+                <w:rFonts w:hint="eastAsia"/>
+              </w:rPr>
+              <w:t xml:space="preserve">    </w:t>
+            </w:r>
+            <w:r>
+              <w:t>‘</w:t>
+            </w:r>
+            <w:r>
+              <w:rPr>
+                <w:rFonts w:hint="eastAsia"/>
+              </w:rPr>
+              <w:t>preferred_time</w:t>
+            </w:r>
+            <w:r>
+              <w:t>’</w:t>
+            </w:r>
+            <w:r>
+              <w:rPr>
+                <w:rFonts w:hint="eastAsia"/>
+              </w:rPr>
+              <w:t xml:space="preserve">: </w:t>
+            </w:r>
+            <w:r>
+              <w:t>‘</w:t>
+            </w:r>
+            <w:r>
+              <w:rPr>
+                <w:rFonts w:hint="eastAsia"/>
+              </w:rPr>
+              <w:t>201710241836</w:t>
+            </w:r>
+            <w:r>
+              <w:t>’</w:t>
+            </w:r>
+            <w:r>
+              <w:rPr>
+                <w:rFonts w:hint="eastAsia"/>
+              </w:rPr>
+              <w:t xml:space="preserve">, </w:t>
+            </w:r>
+            <w:r>
+              <w:t>‘</w:t>
+            </w:r>
+            <w:r>
+              <w:rPr>
+                <w:rFonts w:hint="eastAsia"/>
+              </w:rPr>
+              <w:t>ta_first_name</w:t>
+            </w:r>
+            <w:r>
+              <w:t>’</w:t>
+            </w:r>
+            <w:r>
+              <w:rPr>
+                <w:rFonts w:hint="eastAsia"/>
+              </w:rPr>
+              <w:t xml:space="preserve">: </w:t>
+            </w:r>
+            <w:r>
+              <w:t>‘</w:t>
+            </w:r>
+            <w:r>
+              <w:rPr>
+                <w:rFonts w:hint="eastAsia"/>
+              </w:rPr>
+              <w:t>Daniel</w:t>
+            </w:r>
+            <w:r>
+              <w:t>’</w:t>
+            </w:r>
+            <w:r>
+              <w:rPr>
+                <w:rFonts w:hint="eastAsia"/>
+              </w:rPr>
+              <w:t>,</w:t>
+            </w:r>
+          </w:p>
+          <w:p>
+            <w:pPr>
+              <w:ind w:firstLine="220"/>
+              <w:rPr>
+                <w:rFonts w:hint="eastAsia"/>
+              </w:rPr>
+            </w:pPr>
+            <w:r>
+              <w:rPr>
+                <w:rFonts w:hint="eastAsia"/>
+              </w:rPr>
+              <w:t xml:space="preserve">    </w:t>
+            </w:r>
+            <w:r>
+              <w:t>‘</w:t>
+            </w:r>
+            <w:r>
+              <w:rPr>
+                <w:rFonts w:hint="eastAsia"/>
+              </w:rPr>
+              <w:t>ta_last_name</w:t>
+            </w:r>
+            <w:r>
+              <w:t>’</w:t>
+            </w:r>
+            <w:r>
+              <w:rPr>
+                <w:rFonts w:hint="eastAsia"/>
+              </w:rPr>
+              <w:t xml:space="preserve">: </w:t>
+            </w:r>
+            <w:r>
+              <w:t>‘</w:t>
+            </w:r>
+            <w:r>
+              <w:rPr>
+                <w:rFonts w:hint="eastAsia"/>
+              </w:rPr>
+              <w:t>Stewart</w:t>
+            </w:r>
+            <w:r>
+              <w:t>’</w:t>
+            </w:r>
+            <w:r>
+              <w:rPr>
+                <w:rFonts w:hint="eastAsia"/>
+              </w:rPr>
+              <w:t xml:space="preserve">, </w:t>
+            </w:r>
+            <w:r>
+              <w:t>‘</w:t>
+            </w:r>
+            <w:r>
+              <w:rPr>
+                <w:rFonts w:hint="eastAsia"/>
+              </w:rPr>
+              <w:t>ta_user_id</w:t>
+            </w:r>
+            <w:r>
+              <w:t>’</w:t>
+            </w:r>
+            <w:r>
+              <w:rPr>
+                <w:rFonts w:hint="eastAsia"/>
+              </w:rPr>
+              <w:t xml:space="preserve">: </w:t>
+            </w:r>
+            <w:r>
+              <w:t>‘</w:t>
+            </w:r>
+            <w:r>
+              <w:rPr>
+                <w:rFonts w:hint="eastAsia"/>
+              </w:rPr>
+              <w:t>002</w:t>
+            </w:r>
+            <w:r>
+              <w:t>’</w:t>
+            </w:r>
+            <w:r>
+              <w:rPr>
+                <w:rFonts w:hint="eastAsia"/>
+              </w:rPr>
+              <w:t>,</w:t>
+            </w:r>
+            <w:r>
+              <w:t xml:space="preserve"> </w:t>
+            </w:r>
+            <w:r>
+              <w:t>‘</w:t>
+            </w:r>
+            <w:r>
+              <w:rPr>
+                <w:rFonts w:hint="eastAsia"/>
+              </w:rPr>
+              <w:t>status</w:t>
+            </w:r>
+            <w:r>
+              <w:t>’</w:t>
+            </w:r>
+            <w:r>
+              <w:rPr>
+                <w:rFonts w:hint="eastAsia"/>
+              </w:rPr>
+              <w:t xml:space="preserve">: </w:t>
+            </w:r>
+            <w:r>
+              <w:t>‘</w:t>
+            </w:r>
+            <w:r>
+              <w:rPr>
+                <w:rFonts w:hint="eastAsia"/>
+              </w:rPr>
+              <w:t>3</w:t>
+            </w:r>
+            <w:r>
+              <w:t>’</w:t>
+            </w:r>
+            <w:r>
+              <w:rPr>
+                <w:rFonts w:hint="eastAsia"/>
+              </w:rPr>
+              <w:t>,</w:t>
+            </w:r>
+          </w:p>
+          <w:p>
+            <w:pPr>
+              <w:ind w:firstLine="220"/>
+              <w:rPr>
+                <w:rFonts w:hint="eastAsia"/>
+              </w:rPr>
+            </w:pPr>
+            <w:r>
+              <w:rPr>
+                <w:rFonts w:hint="eastAsia"/>
+              </w:rPr>
+              <w:t xml:space="preserve">    </w:t>
+            </w:r>
+            <w:r>
+              <w:t>‘</w:t>
+            </w:r>
+            <w:r>
+              <w:rPr>
+                <w:rFonts w:hint="eastAsia"/>
+              </w:rPr>
+              <w:t>students</w:t>
+            </w:r>
+            <w:r>
+              <w:t>’</w:t>
+            </w:r>
+            <w:r>
+              <w:rPr>
+                <w:rFonts w:hint="eastAsia"/>
+              </w:rPr>
+              <w:t xml:space="preserve">: [ { </w:t>
+            </w:r>
+            <w:r>
+              <w:t>‘</w:t>
+            </w:r>
+            <w:r>
+              <w:rPr>
+                <w:rFonts w:hint="eastAsia"/>
+              </w:rPr>
+              <w:t>first_name</w:t>
+            </w:r>
+            <w:r>
+              <w:t>’</w:t>
+            </w:r>
+            <w:r>
+              <w:rPr>
+                <w:rFonts w:hint="eastAsia"/>
+              </w:rPr>
+              <w:t xml:space="preserve">: </w:t>
+            </w:r>
+            <w:r>
+              <w:t>‘</w:t>
+            </w:r>
+            <w:r>
+              <w:rPr>
+                <w:rFonts w:hint="eastAsia"/>
+              </w:rPr>
+              <w:t>alex</w:t>
+            </w:r>
+            <w:r>
+              <w:t>’</w:t>
+            </w:r>
+            <w:r>
+              <w:rPr>
+                <w:rFonts w:hint="eastAsia"/>
+              </w:rPr>
+              <w:t xml:space="preserve">, </w:t>
+            </w:r>
+            <w:r>
+              <w:t>‘</w:t>
+            </w:r>
+            <w:r>
+              <w:rPr>
+                <w:rFonts w:hint="eastAsia"/>
+              </w:rPr>
+              <w:t>last_name</w:t>
+            </w:r>
+            <w:r>
+              <w:t>’</w:t>
+            </w:r>
+            <w:r>
+              <w:rPr>
+                <w:rFonts w:hint="eastAsia"/>
+              </w:rPr>
+              <w:t xml:space="preserve">: </w:t>
+            </w:r>
+            <w:r>
+              <w:t>‘</w:t>
+            </w:r>
+            <w:r>
+              <w:rPr>
+                <w:rFonts w:hint="eastAsia"/>
+              </w:rPr>
+              <w:t>Shelton</w:t>
+            </w:r>
+            <w:r>
+              <w:t>’</w:t>
+            </w:r>
+            <w:r>
+              <w:rPr>
+                <w:rFonts w:hint="eastAsia"/>
+              </w:rPr>
+              <w:t xml:space="preserve">, </w:t>
+            </w:r>
+          </w:p>
+          <w:p>
+            <w:pPr>
+              <w:ind w:firstLine="220"/>
+              <w:rPr>
+                <w:rFonts w:hint="eastAsia"/>
+              </w:rPr>
+            </w:pPr>
+            <w:r>
+              <w:rPr>
+                <w:rFonts w:hint="eastAsia"/>
+              </w:rPr>
+              <w:t xml:space="preserve">                             </w:t>
+            </w:r>
+            <w:r>
+              <w:t>‘</w:t>
+            </w:r>
+            <w:r>
+              <w:rPr>
+                <w:rFonts w:hint="eastAsia"/>
+              </w:rPr>
+              <w:t>user_id</w:t>
+            </w:r>
+            <w:r>
+              <w:t>’</w:t>
+            </w:r>
+            <w:r>
+              <w:rPr>
+                <w:rFonts w:hint="eastAsia"/>
+              </w:rPr>
+              <w:t xml:space="preserve">: </w:t>
+            </w:r>
+            <w:r>
+              <w:t>‘</w:t>
+            </w:r>
+            <w:r>
+              <w:rPr>
+                <w:rFonts w:hint="eastAsia"/>
+              </w:rPr>
+              <w:t>003</w:t>
+            </w:r>
+            <w:r>
+              <w:t>’</w:t>
+            </w:r>
+            <w:r>
+              <w:rPr>
+                <w:rFonts w:hint="eastAsia"/>
+              </w:rPr>
+              <w:t xml:space="preserve">, </w:t>
+            </w:r>
+            <w:r>
+              <w:t>‘</w:t>
+            </w:r>
+            <w:r>
+              <w:rPr>
+                <w:rFonts w:hint="eastAsia"/>
+              </w:rPr>
+              <w:t>time</w:t>
+            </w:r>
+            <w:r>
+              <w:t>’</w:t>
+            </w:r>
+            <w:r>
+              <w:rPr>
+                <w:rFonts w:hint="eastAsia"/>
+              </w:rPr>
+              <w:t>:</w:t>
+            </w:r>
+            <w:r>
+              <w:t xml:space="preserve"> ’</w:t>
+            </w:r>
+            <w:r>
+              <w:rPr>
+                <w:rFonts w:hint="eastAsia"/>
+              </w:rPr>
+              <w:t>201710241836</w:t>
+            </w:r>
+            <w:r>
+              <w:t>’</w:t>
+            </w:r>
+            <w:r>
+              <w:rPr>
+                <w:rFonts w:hint="eastAsia"/>
+              </w:rPr>
+              <w:t>},</w:t>
+            </w:r>
+          </w:p>
+          <w:p>
+            <w:pPr>
+              <w:ind w:firstLine="220"/>
+              <w:rPr>
+                <w:rFonts w:hint="eastAsia"/>
+              </w:rPr>
+            </w:pPr>
+            <w:r>
+              <w:rPr>
+                <w:rFonts w:hint="eastAsia"/>
+              </w:rPr>
+              <w:t xml:space="preserve">                          { </w:t>
+            </w:r>
+            <w:r>
+              <w:t>‘</w:t>
+            </w:r>
+            <w:r>
+              <w:rPr>
+                <w:rFonts w:hint="eastAsia"/>
+              </w:rPr>
+              <w:t>first_name</w:t>
+            </w:r>
+            <w:r>
+              <w:t>’</w:t>
+            </w:r>
+            <w:r>
+              <w:rPr>
+                <w:rFonts w:hint="eastAsia"/>
+              </w:rPr>
+              <w:t xml:space="preserve">: </w:t>
+            </w:r>
+            <w:r>
+              <w:t>‘</w:t>
+            </w:r>
+            <w:r>
+              <w:rPr>
+                <w:rFonts w:hint="eastAsia"/>
+              </w:rPr>
+              <w:t xml:space="preserve">Bob, </w:t>
+            </w:r>
+            <w:r>
+              <w:t>‘</w:t>
+            </w:r>
+            <w:r>
+              <w:rPr>
+                <w:rFonts w:hint="eastAsia"/>
+              </w:rPr>
+              <w:t>last_name</w:t>
+            </w:r>
+            <w:r>
+              <w:t>’</w:t>
+            </w:r>
+            <w:r>
+              <w:rPr>
+                <w:rFonts w:hint="eastAsia"/>
+              </w:rPr>
+              <w:t xml:space="preserve">: </w:t>
+            </w:r>
+            <w:r>
+              <w:t>‘</w:t>
+            </w:r>
+            <w:r>
+              <w:rPr>
+                <w:rFonts w:hint="eastAsia"/>
+              </w:rPr>
+              <w:t>Hammond</w:t>
+            </w:r>
+            <w:r>
+              <w:t>’</w:t>
+            </w:r>
+            <w:r>
+              <w:rPr>
+                <w:rFonts w:hint="eastAsia"/>
+              </w:rPr>
+              <w:t xml:space="preserve">, </w:t>
+            </w:r>
+          </w:p>
+          <w:p>
+            <w:pPr>
+              <w:ind w:firstLine="220"/>
+              <w:rPr>
+                <w:rFonts w:hint="eastAsia"/>
+              </w:rPr>
+            </w:pPr>
+            <w:r>
+              <w:rPr>
+                <w:rFonts w:hint="eastAsia"/>
+              </w:rPr>
+              <w:t xml:space="preserve">                             </w:t>
+            </w:r>
+            <w:r>
+              <w:t>‘</w:t>
+            </w:r>
+            <w:r>
+              <w:rPr>
+                <w:rFonts w:hint="eastAsia"/>
+              </w:rPr>
+              <w:t>user_id</w:t>
+            </w:r>
+            <w:r>
+              <w:t>’</w:t>
+            </w:r>
+            <w:r>
+              <w:rPr>
+                <w:rFonts w:hint="eastAsia"/>
+              </w:rPr>
+              <w:t xml:space="preserve">: </w:t>
+            </w:r>
+            <w:r>
+              <w:t>‘</w:t>
+            </w:r>
+            <w:r>
+              <w:rPr>
+                <w:rFonts w:hint="eastAsia"/>
+              </w:rPr>
+              <w:t>004</w:t>
+            </w:r>
+            <w:r>
+              <w:t>’</w:t>
+            </w:r>
+            <w:r>
+              <w:rPr>
+                <w:rFonts w:hint="eastAsia"/>
+              </w:rPr>
+              <w:t xml:space="preserve">, </w:t>
+            </w:r>
+            <w:r>
+              <w:t>‘</w:t>
+            </w:r>
+            <w:r>
+              <w:rPr>
+                <w:rFonts w:hint="eastAsia"/>
+              </w:rPr>
+              <w:t>time</w:t>
+            </w:r>
+            <w:r>
+              <w:t>’</w:t>
+            </w:r>
+            <w:r>
+              <w:rPr>
+                <w:rFonts w:hint="eastAsia"/>
+              </w:rPr>
+              <w:t>:</w:t>
+            </w:r>
+            <w:r>
+              <w:t xml:space="preserve"> ’</w:t>
+            </w:r>
+            <w:r>
+              <w:rPr>
+                <w:rFonts w:hint="eastAsia"/>
+              </w:rPr>
+              <w:t>201710241836</w:t>
+            </w:r>
+            <w:r>
+              <w:t>’</w:t>
+            </w:r>
+            <w:r>
+              <w:rPr>
+                <w:rFonts w:hint="eastAsia"/>
+              </w:rPr>
+              <w:t>}]</w:t>
+            </w:r>
+          </w:p>
+          <w:p>
+            <w:pPr>
+              <w:rPr>
+                <w:rFonts w:hint="eastAsia"/>
+              </w:rPr>
+            </w:pPr>
+            <w:r>
+              <w:rPr>
+                <w:rFonts w:hint="eastAsia"/>
+              </w:rPr>
+              <w:t xml:space="preserve">         </w:t>
+            </w:r>
+            <w:r>
+              <w:t>}</w:t>
+            </w:r>
+          </w:p>
+          <w:p>
+            <w:r>
+              <w:rPr>
+                <w:rFonts w:hint="eastAsia"/>
+              </w:rPr>
+              <w:t>}</w:t>
             </w:r>
           </w:p>
         </w:tc>
@@ -3226,13 +6444,7 @@
         <w:rPr>
           <w:rFonts w:hint="eastAsia"/>
         </w:rPr>
-        <w:t xml:space="preserve">TA </w:t>
-      </w:r>
-      <w:r>
-        <w:rPr>
-          <w:rFonts w:hint="eastAsia"/>
-        </w:rPr>
-        <w:t>delete a question</w:t>
+        <w:t>TA delete a question</w:t>
       </w:r>
     </w:p>
     <w:tbl>
@@ -3452,7 +6664,6 @@
     <w:p>
       <w:pPr>
         <w:rPr>
-          <w:rFonts w:hint="eastAsia"/>
           <w:highlight w:val="yellow"/>
         </w:rPr>
       </w:pPr>

</xml_diff>

<commit_message>
fix a typo in api questions
</commit_message>
<xml_diff>
--- a/docs/API design.docx
+++ b/docs/API design.docx
@@ -252,49 +252,7 @@
               <w:rPr>
                 <w:rFonts w:hint="eastAsia"/>
               </w:rPr>
-              <w:t>{</w:t>
-            </w:r>
-            <w:proofErr w:type="spellStart"/>
-            <w:r>
-              <w:rPr>
-                <w:rFonts w:hint="eastAsia"/>
-              </w:rPr>
-              <w:t>osu_id</w:t>
-            </w:r>
-            <w:proofErr w:type="spellEnd"/>
-            <w:r>
-              <w:rPr>
-                <w:rFonts w:hint="eastAsia"/>
-              </w:rPr>
-              <w:t xml:space="preserve">, </w:t>
-            </w:r>
-            <w:proofErr w:type="spellStart"/>
-            <w:r>
-              <w:rPr>
-                <w:rFonts w:hint="eastAsia"/>
-              </w:rPr>
-              <w:t>last_name</w:t>
-            </w:r>
-            <w:proofErr w:type="spellEnd"/>
-            <w:r>
-              <w:rPr>
-                <w:rFonts w:hint="eastAsia"/>
-              </w:rPr>
-              <w:t xml:space="preserve">, </w:t>
-            </w:r>
-            <w:proofErr w:type="spellStart"/>
-            <w:r>
-              <w:rPr>
-                <w:rFonts w:hint="eastAsia"/>
-              </w:rPr>
-              <w:t>first_name</w:t>
-            </w:r>
-            <w:proofErr w:type="spellEnd"/>
-            <w:r>
-              <w:rPr>
-                <w:rFonts w:hint="eastAsia"/>
-              </w:rPr>
-              <w:t>, role}</w:t>
+              <w:t>{osu_id, last_name, first_name, role}</w:t>
             </w:r>
           </w:p>
         </w:tc>
@@ -325,64 +283,14 @@
               <w:rPr>
                 <w:rFonts w:hint="eastAsia"/>
               </w:rPr>
-              <w:t xml:space="preserve">ser info {id, </w:t>
-            </w:r>
-            <w:proofErr w:type="spellStart"/>
-            <w:r>
-              <w:rPr>
-                <w:rFonts w:hint="eastAsia"/>
-              </w:rPr>
-              <w:t>osu_id</w:t>
-            </w:r>
-            <w:proofErr w:type="spellEnd"/>
-            <w:r>
-              <w:rPr>
-                <w:rFonts w:hint="eastAsia"/>
-              </w:rPr>
-              <w:t xml:space="preserve">, </w:t>
-            </w:r>
-            <w:proofErr w:type="spellStart"/>
-            <w:r>
-              <w:rPr>
-                <w:rFonts w:hint="eastAsia"/>
-              </w:rPr>
-              <w:t>last_name</w:t>
-            </w:r>
-            <w:proofErr w:type="spellEnd"/>
-            <w:r>
-              <w:rPr>
-                <w:rFonts w:hint="eastAsia"/>
-              </w:rPr>
-              <w:t xml:space="preserve">, </w:t>
-            </w:r>
-            <w:proofErr w:type="spellStart"/>
-            <w:r>
-              <w:rPr>
-                <w:rFonts w:hint="eastAsia"/>
-              </w:rPr>
-              <w:t>first_name</w:t>
-            </w:r>
-            <w:proofErr w:type="spellEnd"/>
-            <w:r>
-              <w:rPr>
-                <w:rFonts w:hint="eastAsia"/>
-              </w:rPr>
-              <w:t>, role</w:t>
-            </w:r>
-            <w:r>
-              <w:rPr>
-                <w:rFonts w:hint="eastAsia"/>
-              </w:rPr>
-              <w:t xml:space="preserve">, </w:t>
-            </w:r>
-            <w:proofErr w:type="spellStart"/>
-            <w:r>
-              <w:rPr>
-                <w:rFonts w:hint="eastAsia"/>
-              </w:rPr>
-              <w:t>session_id</w:t>
-            </w:r>
-            <w:proofErr w:type="spellEnd"/>
+              <w:t>ser info {id, osu_id, last_name, first_name, role</w:t>
+            </w:r>
+            <w:r>
+              <w:rPr>
+                <w:rFonts w:hint="eastAsia"/>
+              </w:rPr>
+              <w:t>, session_id</w:t>
+            </w:r>
             <w:r>
               <w:rPr>
                 <w:rFonts w:hint="eastAsia"/>
@@ -652,7 +560,6 @@
             <w:r>
               <w:t>‘</w:t>
             </w:r>
-            <w:proofErr w:type="spellStart"/>
             <w:r>
               <w:rPr>
                 <w:rFonts w:hint="eastAsia"/>
@@ -660,11 +567,7 @@
               <w:t>osu_id</w:t>
             </w:r>
             <w:r>
-              <w:t>’:’max</w:t>
-            </w:r>
-            <w:proofErr w:type="spellEnd"/>
-            <w:r>
-              <w:t>’</w:t>
+              <w:t>’:’max’</w:t>
             </w:r>
             <w:r>
               <w:t>, ‘role’: ‘1’</w:t>
@@ -717,33 +620,25 @@
           </w:p>
           <w:p>
             <w:r>
-              <w:t xml:space="preserve">  ‘</w:t>
-            </w:r>
-            <w:proofErr w:type="spellStart"/>
-            <w:r>
-              <w:t>user_info</w:t>
-            </w:r>
-            <w:proofErr w:type="spellEnd"/>
+              <w:t xml:space="preserve">  ‘user_info’: </w:t>
+            </w:r>
+          </w:p>
+          <w:p>
+            <w:r>
+              <w:t xml:space="preserve">        </w:t>
+            </w:r>
+            <w:r>
+              <w:t>{‘</w:t>
+            </w:r>
+            <w:r>
+              <w:rPr>
+                <w:rFonts w:hint="eastAsia"/>
+              </w:rPr>
+              <w:t>id</w:t>
+            </w:r>
             <w:r>
               <w:t xml:space="preserve">’: </w:t>
             </w:r>
-          </w:p>
-          <w:p>
-            <w:r>
-              <w:t xml:space="preserve">        </w:t>
-            </w:r>
-            <w:r>
-              <w:t>{‘</w:t>
-            </w:r>
-            <w:r>
-              <w:rPr>
-                <w:rFonts w:hint="eastAsia"/>
-              </w:rPr>
-              <w:t>id</w:t>
-            </w:r>
-            <w:r>
-              <w:t xml:space="preserve">’: </w:t>
-            </w:r>
             <w:r>
               <w:t>‘001’</w:t>
             </w:r>
@@ -756,14 +651,12 @@
             <w:r>
               <w:t xml:space="preserve"> ‘</w:t>
             </w:r>
-            <w:proofErr w:type="spellStart"/>
             <w:r>
               <w:rPr>
                 <w:rFonts w:hint="eastAsia"/>
               </w:rPr>
               <w:t>osu_id</w:t>
             </w:r>
-            <w:proofErr w:type="spellEnd"/>
             <w:r>
               <w:t>’: ‘max’</w:t>
             </w:r>
@@ -776,7 +669,6 @@
             <w:r>
               <w:t>‘</w:t>
             </w:r>
-            <w:proofErr w:type="spellStart"/>
             <w:r>
               <w:rPr>
                 <w:rFonts w:hint="eastAsia"/>
@@ -784,11 +676,7 @@
               <w:t>last_name</w:t>
             </w:r>
             <w:r>
-              <w:t>’:’ma</w:t>
-            </w:r>
-            <w:proofErr w:type="spellEnd"/>
-            <w:r>
-              <w:t>’</w:t>
+              <w:t>’:’ma’</w:t>
             </w:r>
             <w:r>
               <w:rPr>
@@ -799,22 +687,18 @@
             <w:r>
               <w:t>‘</w:t>
             </w:r>
-            <w:proofErr w:type="spellStart"/>
             <w:r>
               <w:rPr>
                 <w:rFonts w:hint="eastAsia"/>
               </w:rPr>
               <w:t>first_name</w:t>
             </w:r>
-            <w:proofErr w:type="spellEnd"/>
             <w:r>
               <w:t>’: ‘</w:t>
             </w:r>
-            <w:proofErr w:type="spellStart"/>
             <w:r>
               <w:t>xiaozhe</w:t>
             </w:r>
-            <w:proofErr w:type="spellEnd"/>
             <w:r>
               <w:t>’</w:t>
             </w:r>
@@ -862,15 +746,7 @@
           </w:p>
           <w:p>
             <w:r>
-              <w:t xml:space="preserve">  ‘</w:t>
-            </w:r>
-            <w:proofErr w:type="spellStart"/>
-            <w:r>
-              <w:t>class_info</w:t>
-            </w:r>
-            <w:proofErr w:type="spellEnd"/>
-            <w:r>
-              <w:t>’:</w:t>
+              <w:t xml:space="preserve">  ‘class_info’:</w:t>
             </w:r>
           </w:p>
           <w:p>
@@ -1265,14 +1141,12 @@
             <w:r>
               <w:t>‘</w:t>
             </w:r>
-            <w:proofErr w:type="spellStart"/>
             <w:r>
               <w:rPr>
                 <w:rFonts w:hint="eastAsia"/>
               </w:rPr>
               <w:t>t_class</w:t>
             </w:r>
-            <w:proofErr w:type="spellEnd"/>
             <w:r>
               <w:t>’</w:t>
             </w:r>
@@ -1285,14 +1159,12 @@
             <w:r>
               <w:t>‘</w:t>
             </w:r>
-            <w:proofErr w:type="spellStart"/>
             <w:r>
               <w:rPr>
                 <w:rFonts w:hint="eastAsia"/>
               </w:rPr>
               <w:t>r_user_class</w:t>
             </w:r>
-            <w:proofErr w:type="spellEnd"/>
             <w:r>
               <w:t>’</w:t>
             </w:r>
@@ -1625,43 +1497,13 @@
               <w:rPr>
                 <w:rFonts w:hint="eastAsia"/>
               </w:rPr>
-              <w:t>/</w:t>
-            </w:r>
-            <w:proofErr w:type="spellStart"/>
-            <w:proofErr w:type="gramStart"/>
-            <w:r>
-              <w:rPr>
-                <w:rFonts w:hint="eastAsia"/>
-              </w:rPr>
-              <w:t>classes</w:t>
-            </w:r>
-            <w:r>
-              <w:rPr>
-                <w:rFonts w:hint="eastAsia"/>
-              </w:rPr>
-              <w:t>?category</w:t>
-            </w:r>
-            <w:proofErr w:type="spellEnd"/>
-            <w:proofErr w:type="gramEnd"/>
-            <w:r>
-              <w:rPr>
-                <w:rFonts w:hint="eastAsia"/>
-              </w:rPr>
-              <w:t>={</w:t>
-            </w:r>
-            <w:proofErr w:type="spellStart"/>
-            <w:r>
-              <w:rPr>
-                <w:rFonts w:hint="eastAsia"/>
-              </w:rPr>
-              <w:t>all,self</w:t>
-            </w:r>
-            <w:proofErr w:type="spellEnd"/>
-            <w:r>
-              <w:rPr>
-                <w:rFonts w:hint="eastAsia"/>
-              </w:rPr>
-              <w:t>}</w:t>
+              <w:t>/classes</w:t>
+            </w:r>
+            <w:r>
+              <w:rPr>
+                <w:rFonts w:hint="eastAsia"/>
+              </w:rPr>
+              <w:t>?category={all,self}</w:t>
             </w:r>
           </w:p>
         </w:tc>
@@ -1932,14 +1774,12 @@
             <w:r>
               <w:t>‘</w:t>
             </w:r>
-            <w:proofErr w:type="spellStart"/>
             <w:r>
               <w:rPr>
                 <w:rFonts w:hint="eastAsia"/>
               </w:rPr>
               <w:t>r_user_class</w:t>
             </w:r>
-            <w:proofErr w:type="spellEnd"/>
             <w:r>
               <w:t>’</w:t>
             </w:r>
@@ -2080,21 +1920,7 @@
               <w:rPr>
                 <w:rFonts w:hint="eastAsia"/>
               </w:rPr>
-              <w:t>{</w:t>
-            </w:r>
-            <w:proofErr w:type="spellStart"/>
-            <w:r>
-              <w:rPr>
-                <w:rFonts w:hint="eastAsia"/>
-              </w:rPr>
-              <w:t>class_id</w:t>
-            </w:r>
-            <w:proofErr w:type="spellEnd"/>
-            <w:r>
-              <w:rPr>
-                <w:rFonts w:hint="eastAsia"/>
-              </w:rPr>
-              <w:t>}</w:t>
+              <w:t>{class_id}</w:t>
             </w:r>
           </w:p>
         </w:tc>
@@ -2238,21 +2064,7 @@
               <w:rPr>
                 <w:rFonts w:hint="eastAsia"/>
               </w:rPr>
-              <w:t>/{</w:t>
-            </w:r>
-            <w:proofErr w:type="spellStart"/>
-            <w:r>
-              <w:rPr>
-                <w:rFonts w:hint="eastAsia"/>
-              </w:rPr>
-              <w:t>class_id</w:t>
-            </w:r>
-            <w:proofErr w:type="spellEnd"/>
-            <w:r>
-              <w:rPr>
-                <w:rFonts w:hint="eastAsia"/>
-              </w:rPr>
-              <w:t>}</w:t>
+              <w:t>/{class_id}</w:t>
             </w:r>
           </w:p>
         </w:tc>
@@ -2565,19 +2377,11 @@
               </w:rPr>
               <w:t>{</w:t>
             </w:r>
-            <w:proofErr w:type="spellStart"/>
-            <w:r>
-              <w:rPr>
-                <w:rFonts w:hint="eastAsia"/>
-              </w:rPr>
-              <w:t>class_id</w:t>
-            </w:r>
-            <w:proofErr w:type="spellEnd"/>
-            <w:r>
-              <w:rPr>
-                <w:rFonts w:hint="eastAsia"/>
-              </w:rPr>
-              <w:t xml:space="preserve">, </w:t>
+            <w:r>
+              <w:rPr>
+                <w:rFonts w:hint="eastAsia"/>
+              </w:rPr>
+              <w:t xml:space="preserve">class_id, </w:t>
             </w:r>
             <w:r>
               <w:rPr>
@@ -2591,7 +2395,6 @@
               </w:rPr>
               <w:t xml:space="preserve">description, </w:t>
             </w:r>
-            <w:proofErr w:type="spellStart"/>
             <w:r>
               <w:t>course_keyword</w:t>
             </w:r>
@@ -2601,21 +2404,12 @@
               </w:rPr>
               <w:t>s</w:t>
             </w:r>
-            <w:proofErr w:type="spellEnd"/>
-            <w:r>
-              <w:rPr>
-                <w:rFonts w:hint="eastAsia"/>
-              </w:rPr>
-              <w:t xml:space="preserve">, </w:t>
-            </w:r>
-            <w:proofErr w:type="spellStart"/>
-            <w:r>
-              <w:rPr>
-                <w:rFonts w:hint="eastAsia"/>
-              </w:rPr>
-              <w:t>preferred_time</w:t>
-            </w:r>
-            <w:proofErr w:type="spellEnd"/>
+            <w:r>
+              <w:rPr>
+                <w:rFonts w:hint="eastAsia"/>
+              </w:rPr>
+              <w:t>, preferred_time</w:t>
+            </w:r>
             <w:r>
               <w:rPr>
                 <w:rFonts w:hint="eastAsia"/>
@@ -2653,14 +2447,12 @@
             <w:r>
               <w:t>‘</w:t>
             </w:r>
-            <w:proofErr w:type="spellStart"/>
             <w:r>
               <w:rPr>
                 <w:rFonts w:hint="eastAsia"/>
               </w:rPr>
               <w:t>t_question</w:t>
             </w:r>
-            <w:proofErr w:type="spellEnd"/>
             <w:r>
               <w:t>’</w:t>
             </w:r>
@@ -2809,15 +2601,7 @@
               <w:rPr>
                 <w:rFonts w:hint="eastAsia"/>
               </w:rPr>
-              <w:t>/</w:t>
-            </w:r>
-            <w:proofErr w:type="spellStart"/>
-            <w:proofErr w:type="gramStart"/>
-            <w:r>
-              <w:rPr>
-                <w:rFonts w:hint="eastAsia"/>
-              </w:rPr>
-              <w:t>questions</w:t>
+              <w:t>/questions</w:t>
             </w:r>
             <w:r>
               <w:rPr>
@@ -2829,30 +2613,20 @@
               <w:rPr>
                 <w:rFonts w:hint="eastAsia"/>
               </w:rPr>
-              <w:t>class</w:t>
-            </w:r>
-            <w:proofErr w:type="gramEnd"/>
-            <w:r>
-              <w:rPr>
-                <w:rFonts w:hint="eastAsia"/>
-              </w:rPr>
-              <w:t>_id</w:t>
-            </w:r>
-            <w:proofErr w:type="spellEnd"/>
+              <w:t>class_id</w:t>
+            </w:r>
             <w:r>
               <w:rPr>
                 <w:rFonts w:hint="eastAsia"/>
               </w:rPr>
               <w:t>={</w:t>
             </w:r>
-            <w:proofErr w:type="spellStart"/>
             <w:r>
               <w:rPr>
                 <w:rFonts w:hint="eastAsia"/>
               </w:rPr>
               <w:t>class_id</w:t>
             </w:r>
-            <w:proofErr w:type="spellEnd"/>
             <w:r>
               <w:rPr>
                 <w:rFonts w:hint="eastAsia"/>
@@ -3083,15 +2857,7 @@
               <w:t xml:space="preserve">, </w:t>
             </w:r>
             <w:r>
-              <w:t>‘</w:t>
-            </w:r>
-            <w:proofErr w:type="spellStart"/>
-            <w:r>
-              <w:t>stdnt_first_name</w:t>
-            </w:r>
-            <w:proofErr w:type="spellEnd"/>
-            <w:r>
-              <w:t>’</w:t>
+              <w:t>‘stdnt_first_name’</w:t>
             </w:r>
             <w:r>
               <w:rPr>
@@ -3135,16 +2901,11 @@
               <w:t xml:space="preserve">     </w:t>
             </w:r>
             <w:r>
-              <w:t>‘</w:t>
-            </w:r>
-            <w:proofErr w:type="spellStart"/>
-            <w:r>
-              <w:t>stdnt_last</w:t>
+              <w:t>‘stdnt_last</w:t>
             </w:r>
             <w:r>
               <w:t>_name</w:t>
             </w:r>
-            <w:proofErr w:type="spellEnd"/>
             <w:r>
               <w:t>’</w:t>
             </w:r>
@@ -3222,14 +2983,12 @@
             <w:r>
               <w:t>‘</w:t>
             </w:r>
-            <w:proofErr w:type="spellStart"/>
             <w:r>
               <w:rPr>
                 <w:rFonts w:hint="eastAsia"/>
               </w:rPr>
               <w:t>create_time</w:t>
             </w:r>
-            <w:proofErr w:type="spellEnd"/>
             <w:r>
               <w:t>’</w:t>
             </w:r>
@@ -3314,14 +3073,12 @@
             <w:r>
               <w:t>‘</w:t>
             </w:r>
-            <w:proofErr w:type="spellStart"/>
             <w:r>
               <w:rPr>
                 <w:rFonts w:hint="eastAsia"/>
               </w:rPr>
               <w:t>descpt</w:t>
             </w:r>
-            <w:proofErr w:type="spellEnd"/>
             <w:r>
               <w:t>’</w:t>
             </w:r>
@@ -3345,14 +3102,12 @@
             <w:r>
               <w:t>‘</w:t>
             </w:r>
-            <w:proofErr w:type="spellStart"/>
             <w:r>
               <w:rPr>
                 <w:rFonts w:hint="eastAsia"/>
               </w:rPr>
               <w:t>course_keywords</w:t>
             </w:r>
-            <w:proofErr w:type="spellEnd"/>
             <w:r>
               <w:t>’</w:t>
             </w:r>
@@ -3406,14 +3161,12 @@
             <w:r>
               <w:t>‘</w:t>
             </w:r>
-            <w:proofErr w:type="spellStart"/>
             <w:r>
               <w:rPr>
                 <w:rFonts w:hint="eastAsia"/>
               </w:rPr>
               <w:t>preferred_time</w:t>
             </w:r>
-            <w:proofErr w:type="spellEnd"/>
             <w:r>
               <w:t>’</w:t>
             </w:r>
@@ -3444,14 +3197,12 @@
             <w:r>
               <w:t>‘</w:t>
             </w:r>
-            <w:proofErr w:type="spellStart"/>
             <w:r>
               <w:rPr>
                 <w:rFonts w:hint="eastAsia"/>
               </w:rPr>
               <w:t>ta_first_name</w:t>
             </w:r>
-            <w:proofErr w:type="spellEnd"/>
             <w:r>
               <w:t>’</w:t>
             </w:r>
@@ -3493,14 +3244,12 @@
             <w:r>
               <w:t>‘</w:t>
             </w:r>
-            <w:proofErr w:type="spellStart"/>
             <w:r>
               <w:rPr>
                 <w:rFonts w:hint="eastAsia"/>
               </w:rPr>
               <w:t>ta_last_name</w:t>
             </w:r>
-            <w:proofErr w:type="spellEnd"/>
             <w:r>
               <w:t>’</w:t>
             </w:r>
@@ -3531,14 +3280,12 @@
             <w:r>
               <w:t>‘</w:t>
             </w:r>
-            <w:proofErr w:type="spellStart"/>
             <w:r>
               <w:rPr>
                 <w:rFonts w:hint="eastAsia"/>
               </w:rPr>
               <w:t>ta_user_id</w:t>
             </w:r>
-            <w:proofErr w:type="spellEnd"/>
             <w:r>
               <w:t>’</w:t>
             </w:r>
@@ -3635,27 +3382,17 @@
               <w:rPr>
                 <w:rFonts w:hint="eastAsia"/>
               </w:rPr>
-              <w:t xml:space="preserve">: [ </w:t>
-            </w:r>
-            <w:proofErr w:type="gramStart"/>
-            <w:r>
-              <w:rPr>
-                <w:rFonts w:hint="eastAsia"/>
-              </w:rPr>
-              <w:t xml:space="preserve">{ </w:t>
-            </w:r>
-            <w:r>
-              <w:t>‘</w:t>
-            </w:r>
-            <w:proofErr w:type="spellStart"/>
-            <w:proofErr w:type="gramEnd"/>
+              <w:t xml:space="preserve">: [ { </w:t>
+            </w:r>
+            <w:r>
+              <w:t>‘</w:t>
+            </w:r>
             <w:r>
               <w:rPr>
                 <w:rFonts w:hint="eastAsia"/>
               </w:rPr>
               <w:t>first_name</w:t>
             </w:r>
-            <w:proofErr w:type="spellEnd"/>
             <w:r>
               <w:t>’</w:t>
             </w:r>
@@ -3668,14 +3405,12 @@
             <w:r>
               <w:t>‘</w:t>
             </w:r>
-            <w:proofErr w:type="spellStart"/>
             <w:r>
               <w:rPr>
                 <w:rFonts w:hint="eastAsia"/>
               </w:rPr>
               <w:t>alex</w:t>
             </w:r>
-            <w:proofErr w:type="spellEnd"/>
             <w:r>
               <w:t>’</w:t>
             </w:r>
@@ -3688,14 +3423,12 @@
             <w:r>
               <w:t>‘</w:t>
             </w:r>
-            <w:proofErr w:type="spellStart"/>
             <w:r>
               <w:rPr>
                 <w:rFonts w:hint="eastAsia"/>
               </w:rPr>
               <w:t>last_name</w:t>
             </w:r>
-            <w:proofErr w:type="spellEnd"/>
             <w:r>
               <w:t>’</w:t>
             </w:r>
@@ -3737,14 +3470,12 @@
             <w:r>
               <w:t>‘</w:t>
             </w:r>
-            <w:proofErr w:type="spellStart"/>
             <w:r>
               <w:rPr>
                 <w:rFonts w:hint="eastAsia"/>
               </w:rPr>
               <w:t>user_id</w:t>
             </w:r>
-            <w:proofErr w:type="spellEnd"/>
             <w:r>
               <w:t>’</w:t>
             </w:r>
@@ -3766,8 +3497,6 @@
             <w:r>
               <w:t>’</w:t>
             </w:r>
-            <w:bookmarkStart w:id="0" w:name="_GoBack"/>
-            <w:bookmarkEnd w:id="0"/>
             <w:r>
               <w:rPr>
                 <w:rFonts w:hint="eastAsia"/>
@@ -3783,27 +3512,17 @@
               <w:rPr>
                 <w:rFonts w:hint="eastAsia"/>
               </w:rPr>
-              <w:t xml:space="preserve">                          </w:t>
-            </w:r>
-            <w:proofErr w:type="gramStart"/>
-            <w:r>
-              <w:rPr>
-                <w:rFonts w:hint="eastAsia"/>
-              </w:rPr>
-              <w:t xml:space="preserve">{ </w:t>
-            </w:r>
-            <w:r>
-              <w:t>‘</w:t>
-            </w:r>
-            <w:proofErr w:type="spellStart"/>
-            <w:proofErr w:type="gramEnd"/>
+              <w:t xml:space="preserve">                          { </w:t>
+            </w:r>
+            <w:r>
+              <w:t>‘</w:t>
+            </w:r>
             <w:r>
               <w:rPr>
                 <w:rFonts w:hint="eastAsia"/>
               </w:rPr>
               <w:t>first_name</w:t>
             </w:r>
-            <w:proofErr w:type="spellEnd"/>
             <w:r>
               <w:t>’</w:t>
             </w:r>
@@ -3825,14 +3544,12 @@
             <w:r>
               <w:t>‘</w:t>
             </w:r>
-            <w:proofErr w:type="spellStart"/>
             <w:r>
               <w:rPr>
                 <w:rFonts w:hint="eastAsia"/>
               </w:rPr>
               <w:t>last_name</w:t>
             </w:r>
-            <w:proofErr w:type="spellEnd"/>
             <w:r>
               <w:t>’</w:t>
             </w:r>
@@ -3874,14 +3591,12 @@
             <w:r>
               <w:t>‘</w:t>
             </w:r>
-            <w:proofErr w:type="spellStart"/>
             <w:r>
               <w:rPr>
                 <w:rFonts w:hint="eastAsia"/>
               </w:rPr>
               <w:t>user_id</w:t>
             </w:r>
-            <w:proofErr w:type="spellEnd"/>
             <w:r>
               <w:t>’</w:t>
             </w:r>
@@ -4010,15 +3725,7 @@
               <w:t xml:space="preserve">, </w:t>
             </w:r>
             <w:r>
-              <w:t>‘</w:t>
-            </w:r>
-            <w:proofErr w:type="spellStart"/>
-            <w:r>
-              <w:t>stdnt_first_name</w:t>
-            </w:r>
-            <w:proofErr w:type="spellEnd"/>
-            <w:r>
-              <w:t>’</w:t>
+              <w:t>‘stdnt_first_name’</w:t>
             </w:r>
             <w:r>
               <w:rPr>
@@ -4062,16 +3769,11 @@
               <w:t xml:space="preserve">     </w:t>
             </w:r>
             <w:r>
-              <w:t>‘</w:t>
-            </w:r>
-            <w:proofErr w:type="spellStart"/>
-            <w:r>
-              <w:t>stdnt_last</w:t>
+              <w:t>‘stdnt_last</w:t>
             </w:r>
             <w:r>
               <w:t>_name</w:t>
             </w:r>
-            <w:proofErr w:type="spellEnd"/>
             <w:r>
               <w:t>’</w:t>
             </w:r>
@@ -4149,14 +3851,12 @@
             <w:r>
               <w:t>‘</w:t>
             </w:r>
-            <w:proofErr w:type="spellStart"/>
             <w:r>
               <w:rPr>
                 <w:rFonts w:hint="eastAsia"/>
               </w:rPr>
               <w:t>create_time</w:t>
             </w:r>
-            <w:proofErr w:type="spellEnd"/>
             <w:r>
               <w:t>’</w:t>
             </w:r>
@@ -4241,14 +3941,12 @@
             <w:r>
               <w:t>‘</w:t>
             </w:r>
-            <w:proofErr w:type="spellStart"/>
             <w:r>
               <w:rPr>
                 <w:rFonts w:hint="eastAsia"/>
               </w:rPr>
               <w:t>descpt</w:t>
             </w:r>
-            <w:proofErr w:type="spellEnd"/>
             <w:r>
               <w:t>’</w:t>
             </w:r>
@@ -4272,14 +3970,12 @@
             <w:r>
               <w:t>‘</w:t>
             </w:r>
-            <w:proofErr w:type="spellStart"/>
             <w:r>
               <w:rPr>
                 <w:rFonts w:hint="eastAsia"/>
               </w:rPr>
               <w:t>course_keywords</w:t>
             </w:r>
-            <w:proofErr w:type="spellEnd"/>
             <w:r>
               <w:t>’</w:t>
             </w:r>
@@ -4321,14 +4017,12 @@
             <w:r>
               <w:t>‘</w:t>
             </w:r>
-            <w:proofErr w:type="spellStart"/>
             <w:r>
               <w:rPr>
                 <w:rFonts w:hint="eastAsia"/>
               </w:rPr>
               <w:t>preferred_time</w:t>
             </w:r>
-            <w:proofErr w:type="spellEnd"/>
             <w:r>
               <w:t>’</w:t>
             </w:r>
@@ -4359,14 +4053,12 @@
             <w:r>
               <w:t>‘</w:t>
             </w:r>
-            <w:proofErr w:type="spellStart"/>
             <w:r>
               <w:rPr>
                 <w:rFonts w:hint="eastAsia"/>
               </w:rPr>
               <w:t>ta_first_name</w:t>
             </w:r>
-            <w:proofErr w:type="spellEnd"/>
             <w:r>
               <w:t>’</w:t>
             </w:r>
@@ -4408,14 +4100,12 @@
             <w:r>
               <w:t>‘</w:t>
             </w:r>
-            <w:proofErr w:type="spellStart"/>
             <w:r>
               <w:rPr>
                 <w:rFonts w:hint="eastAsia"/>
               </w:rPr>
               <w:t>ta_last_name</w:t>
             </w:r>
-            <w:proofErr w:type="spellEnd"/>
             <w:r>
               <w:t>’</w:t>
             </w:r>
@@ -4446,14 +4136,12 @@
             <w:r>
               <w:t>‘</w:t>
             </w:r>
-            <w:proofErr w:type="spellStart"/>
             <w:r>
               <w:rPr>
                 <w:rFonts w:hint="eastAsia"/>
               </w:rPr>
               <w:t>ta_user_id</w:t>
             </w:r>
-            <w:proofErr w:type="spellEnd"/>
             <w:r>
               <w:t>’</w:t>
             </w:r>
@@ -4550,27 +4238,17 @@
               <w:rPr>
                 <w:rFonts w:hint="eastAsia"/>
               </w:rPr>
-              <w:t xml:space="preserve">: [ </w:t>
-            </w:r>
-            <w:proofErr w:type="gramStart"/>
-            <w:r>
-              <w:rPr>
-                <w:rFonts w:hint="eastAsia"/>
-              </w:rPr>
-              <w:t xml:space="preserve">{ </w:t>
-            </w:r>
-            <w:r>
-              <w:t>‘</w:t>
-            </w:r>
-            <w:proofErr w:type="spellStart"/>
-            <w:proofErr w:type="gramEnd"/>
+              <w:t xml:space="preserve">: [ { </w:t>
+            </w:r>
+            <w:r>
+              <w:t>‘</w:t>
+            </w:r>
             <w:r>
               <w:rPr>
                 <w:rFonts w:hint="eastAsia"/>
               </w:rPr>
               <w:t>first_name</w:t>
             </w:r>
-            <w:proofErr w:type="spellEnd"/>
             <w:r>
               <w:t>’</w:t>
             </w:r>
@@ -4583,14 +4261,12 @@
             <w:r>
               <w:t>‘</w:t>
             </w:r>
-            <w:proofErr w:type="spellStart"/>
             <w:r>
               <w:rPr>
                 <w:rFonts w:hint="eastAsia"/>
               </w:rPr>
               <w:t>alex</w:t>
             </w:r>
-            <w:proofErr w:type="spellEnd"/>
             <w:r>
               <w:t>’</w:t>
             </w:r>
@@ -4603,14 +4279,12 @@
             <w:r>
               <w:t>‘</w:t>
             </w:r>
-            <w:proofErr w:type="spellStart"/>
             <w:r>
               <w:rPr>
                 <w:rFonts w:hint="eastAsia"/>
               </w:rPr>
               <w:t>last_name</w:t>
             </w:r>
-            <w:proofErr w:type="spellEnd"/>
             <w:r>
               <w:t>’</w:t>
             </w:r>
@@ -4652,14 +4326,12 @@
             <w:r>
               <w:t>‘</w:t>
             </w:r>
-            <w:proofErr w:type="spellStart"/>
             <w:r>
               <w:rPr>
                 <w:rFonts w:hint="eastAsia"/>
               </w:rPr>
               <w:t>user_id</w:t>
             </w:r>
-            <w:proofErr w:type="spellEnd"/>
             <w:r>
               <w:t>’</w:t>
             </w:r>
@@ -4696,27 +4368,17 @@
               <w:rPr>
                 <w:rFonts w:hint="eastAsia"/>
               </w:rPr>
-              <w:t xml:space="preserve">                          </w:t>
-            </w:r>
-            <w:proofErr w:type="gramStart"/>
-            <w:r>
-              <w:rPr>
-                <w:rFonts w:hint="eastAsia"/>
-              </w:rPr>
-              <w:t xml:space="preserve">{ </w:t>
-            </w:r>
-            <w:r>
-              <w:t>‘</w:t>
-            </w:r>
-            <w:proofErr w:type="spellStart"/>
-            <w:proofErr w:type="gramEnd"/>
+              <w:t xml:space="preserve">                          { </w:t>
+            </w:r>
+            <w:r>
+              <w:t>‘</w:t>
+            </w:r>
             <w:r>
               <w:rPr>
                 <w:rFonts w:hint="eastAsia"/>
               </w:rPr>
               <w:t>first_name</w:t>
             </w:r>
-            <w:proofErr w:type="spellEnd"/>
             <w:r>
               <w:t>’</w:t>
             </w:r>
@@ -4738,14 +4400,12 @@
             <w:r>
               <w:t>‘</w:t>
             </w:r>
-            <w:proofErr w:type="spellStart"/>
             <w:r>
               <w:rPr>
                 <w:rFonts w:hint="eastAsia"/>
               </w:rPr>
               <w:t>last_name</w:t>
             </w:r>
-            <w:proofErr w:type="spellEnd"/>
             <w:r>
               <w:t>’</w:t>
             </w:r>
@@ -4787,14 +4447,12 @@
             <w:r>
               <w:t>‘</w:t>
             </w:r>
-            <w:proofErr w:type="spellStart"/>
             <w:r>
               <w:rPr>
                 <w:rFonts w:hint="eastAsia"/>
               </w:rPr>
               <w:t>user_id</w:t>
             </w:r>
-            <w:proofErr w:type="spellEnd"/>
             <w:r>
               <w:t>’</w:t>
             </w:r>
@@ -4972,14 +4630,12 @@
             <w:r>
               <w:t>‘</w:t>
             </w:r>
-            <w:proofErr w:type="spellStart"/>
             <w:r>
               <w:rPr>
                 <w:rFonts w:hint="eastAsia"/>
               </w:rPr>
               <w:t>t_question_consern</w:t>
             </w:r>
-            <w:proofErr w:type="spellEnd"/>
             <w:r>
               <w:t>’</w:t>
             </w:r>
@@ -5027,30 +4683,14 @@
               <w:rPr>
                 <w:rFonts w:hint="eastAsia"/>
               </w:rPr>
-              <w:t>{</w:t>
-            </w:r>
-            <w:proofErr w:type="spellStart"/>
-            <w:r>
-              <w:rPr>
-                <w:rFonts w:hint="eastAsia"/>
-              </w:rPr>
-              <w:t>question_id</w:t>
-            </w:r>
-            <w:proofErr w:type="spellEnd"/>
-            <w:r>
-              <w:rPr>
-                <w:rFonts w:hint="eastAsia"/>
-              </w:rPr>
-              <w:t>}/</w:t>
-            </w:r>
-            <w:proofErr w:type="spellStart"/>
+              <w:t>{question_id}/</w:t>
+            </w:r>
             <w:r>
               <w:rPr>
                 <w:rFonts w:hint="eastAsia"/>
               </w:rPr>
               <w:t>conserns</w:t>
             </w:r>
-            <w:proofErr w:type="spellEnd"/>
           </w:p>
         </w:tc>
       </w:tr>
@@ -5159,47 +4799,11 @@
               </w:rPr>
               <w:t>Question Info {</w:t>
             </w:r>
-            <w:proofErr w:type="spellStart"/>
-            <w:r>
-              <w:rPr>
-                <w:rFonts w:hint="eastAsia"/>
-              </w:rPr>
-              <w:t>question_id</w:t>
-            </w:r>
-            <w:proofErr w:type="spellEnd"/>
-            <w:r>
-              <w:rPr>
-                <w:rFonts w:hint="eastAsia"/>
-              </w:rPr>
-              <w:t xml:space="preserve">, </w:t>
-            </w:r>
-            <w:proofErr w:type="spellStart"/>
-            <w:r>
-              <w:rPr>
-                <w:rFonts w:hint="eastAsia"/>
-              </w:rPr>
-              <w:t>student_</w:t>
-            </w:r>
-            <w:proofErr w:type="gramStart"/>
-            <w:r>
-              <w:rPr>
-                <w:rFonts w:hint="eastAsia"/>
-              </w:rPr>
-              <w:t>names</w:t>
-            </w:r>
-            <w:proofErr w:type="spellEnd"/>
-            <w:r>
-              <w:rPr>
-                <w:rFonts w:hint="eastAsia"/>
-              </w:rPr>
-              <w:t>(</w:t>
-            </w:r>
-            <w:proofErr w:type="gramEnd"/>
-            <w:r>
-              <w:rPr>
-                <w:rFonts w:hint="eastAsia"/>
-              </w:rPr>
-              <w:t>is array)}</w:t>
+            <w:r>
+              <w:rPr>
+                <w:rFonts w:hint="eastAsia"/>
+              </w:rPr>
+              <w:t>question_id, student_names(is array)}</w:t>
             </w:r>
           </w:p>
         </w:tc>
@@ -5433,21 +5037,27 @@
               <w:rPr>
                 <w:rFonts w:hint="eastAsia"/>
               </w:rPr>
-              <w:t>{</w:t>
-            </w:r>
-            <w:proofErr w:type="spellStart"/>
-            <w:r>
-              <w:rPr>
-                <w:rFonts w:hint="eastAsia"/>
-              </w:rPr>
-              <w:t>question_id</w:t>
-            </w:r>
-            <w:proofErr w:type="spellEnd"/>
-            <w:r>
-              <w:rPr>
-                <w:rFonts w:hint="eastAsia"/>
-              </w:rPr>
-              <w:t>, statues</w:t>
+              <w:t>{question_id</w:t>
+            </w:r>
+            <w:r>
+              <w:rPr>
+                <w:rFonts w:hint="eastAsia"/>
+              </w:rPr>
+              <w:t xml:space="preserve">, </w:t>
+            </w:r>
+            <w:r>
+              <w:rPr>
+                <w:rFonts w:hint="eastAsia"/>
+              </w:rPr>
+              <w:t>statu</w:t>
+            </w:r>
+            <w:bookmarkStart w:id="0" w:name="_GoBack"/>
+            <w:bookmarkEnd w:id="0"/>
+            <w:r>
+              <w:rPr>
+                <w:rFonts w:hint="eastAsia"/>
+              </w:rPr>
+              <w:t>s</w:t>
             </w:r>
             <w:r>
               <w:rPr>
@@ -5593,15 +5203,7 @@
               <w:t xml:space="preserve">, </w:t>
             </w:r>
             <w:r>
-              <w:t>‘</w:t>
-            </w:r>
-            <w:proofErr w:type="spellStart"/>
-            <w:r>
-              <w:t>stdnt_first_name</w:t>
-            </w:r>
-            <w:proofErr w:type="spellEnd"/>
-            <w:r>
-              <w:t>’</w:t>
+              <w:t>‘stdnt_first_name’</w:t>
             </w:r>
             <w:r>
               <w:rPr>
@@ -5645,16 +5247,11 @@
               <w:t xml:space="preserve">     </w:t>
             </w:r>
             <w:r>
-              <w:t>‘</w:t>
-            </w:r>
-            <w:proofErr w:type="spellStart"/>
-            <w:r>
-              <w:t>stdnt_last</w:t>
+              <w:t>‘stdnt_last</w:t>
             </w:r>
             <w:r>
               <w:t>_name</w:t>
             </w:r>
-            <w:proofErr w:type="spellEnd"/>
             <w:r>
               <w:t>’</w:t>
             </w:r>
@@ -5732,14 +5329,12 @@
             <w:r>
               <w:t>‘</w:t>
             </w:r>
-            <w:proofErr w:type="spellStart"/>
             <w:r>
               <w:rPr>
                 <w:rFonts w:hint="eastAsia"/>
               </w:rPr>
               <w:t>create_time</w:t>
             </w:r>
-            <w:proofErr w:type="spellEnd"/>
             <w:r>
               <w:t>’</w:t>
             </w:r>
@@ -5824,14 +5419,12 @@
             <w:r>
               <w:t>‘</w:t>
             </w:r>
-            <w:proofErr w:type="spellStart"/>
             <w:r>
               <w:rPr>
                 <w:rFonts w:hint="eastAsia"/>
               </w:rPr>
               <w:t>descpt</w:t>
             </w:r>
-            <w:proofErr w:type="spellEnd"/>
             <w:r>
               <w:t>’</w:t>
             </w:r>
@@ -5855,14 +5448,12 @@
             <w:r>
               <w:t>‘</w:t>
             </w:r>
-            <w:proofErr w:type="spellStart"/>
             <w:r>
               <w:rPr>
                 <w:rFonts w:hint="eastAsia"/>
               </w:rPr>
               <w:t>course_keywords</w:t>
             </w:r>
-            <w:proofErr w:type="spellEnd"/>
             <w:r>
               <w:t>’</w:t>
             </w:r>
@@ -5904,14 +5495,12 @@
             <w:r>
               <w:t>‘</w:t>
             </w:r>
-            <w:proofErr w:type="spellStart"/>
             <w:r>
               <w:rPr>
                 <w:rFonts w:hint="eastAsia"/>
               </w:rPr>
               <w:t>preferred_time</w:t>
             </w:r>
-            <w:proofErr w:type="spellEnd"/>
             <w:r>
               <w:t>’</w:t>
             </w:r>
@@ -5942,14 +5531,12 @@
             <w:r>
               <w:t>‘</w:t>
             </w:r>
-            <w:proofErr w:type="spellStart"/>
             <w:r>
               <w:rPr>
                 <w:rFonts w:hint="eastAsia"/>
               </w:rPr>
               <w:t>ta_first_name</w:t>
             </w:r>
-            <w:proofErr w:type="spellEnd"/>
             <w:r>
               <w:t>’</w:t>
             </w:r>
@@ -5991,14 +5578,12 @@
             <w:r>
               <w:t>‘</w:t>
             </w:r>
-            <w:proofErr w:type="spellStart"/>
             <w:r>
               <w:rPr>
                 <w:rFonts w:hint="eastAsia"/>
               </w:rPr>
               <w:t>ta_last_name</w:t>
             </w:r>
-            <w:proofErr w:type="spellEnd"/>
             <w:r>
               <w:t>’</w:t>
             </w:r>
@@ -6029,14 +5614,12 @@
             <w:r>
               <w:t>‘</w:t>
             </w:r>
-            <w:proofErr w:type="spellStart"/>
             <w:r>
               <w:rPr>
                 <w:rFonts w:hint="eastAsia"/>
               </w:rPr>
               <w:t>ta_user_id</w:t>
             </w:r>
-            <w:proofErr w:type="spellEnd"/>
             <w:r>
               <w:t>’</w:t>
             </w:r>
@@ -6127,27 +5710,17 @@
               <w:rPr>
                 <w:rFonts w:hint="eastAsia"/>
               </w:rPr>
-              <w:t xml:space="preserve">: [ </w:t>
-            </w:r>
-            <w:proofErr w:type="gramStart"/>
-            <w:r>
-              <w:rPr>
-                <w:rFonts w:hint="eastAsia"/>
-              </w:rPr>
-              <w:t xml:space="preserve">{ </w:t>
-            </w:r>
-            <w:r>
-              <w:t>‘</w:t>
-            </w:r>
-            <w:proofErr w:type="spellStart"/>
-            <w:proofErr w:type="gramEnd"/>
+              <w:t xml:space="preserve">: [ { </w:t>
+            </w:r>
+            <w:r>
+              <w:t>‘</w:t>
+            </w:r>
             <w:r>
               <w:rPr>
                 <w:rFonts w:hint="eastAsia"/>
               </w:rPr>
               <w:t>first_name</w:t>
             </w:r>
-            <w:proofErr w:type="spellEnd"/>
             <w:r>
               <w:t>’</w:t>
             </w:r>
@@ -6160,14 +5733,12 @@
             <w:r>
               <w:t>‘</w:t>
             </w:r>
-            <w:proofErr w:type="spellStart"/>
             <w:r>
               <w:rPr>
                 <w:rFonts w:hint="eastAsia"/>
               </w:rPr>
               <w:t>alex</w:t>
             </w:r>
-            <w:proofErr w:type="spellEnd"/>
             <w:r>
               <w:t>’</w:t>
             </w:r>
@@ -6180,14 +5751,12 @@
             <w:r>
               <w:t>‘</w:t>
             </w:r>
-            <w:proofErr w:type="spellStart"/>
             <w:r>
               <w:rPr>
                 <w:rFonts w:hint="eastAsia"/>
               </w:rPr>
               <w:t>last_name</w:t>
             </w:r>
-            <w:proofErr w:type="spellEnd"/>
             <w:r>
               <w:t>’</w:t>
             </w:r>
@@ -6229,14 +5798,12 @@
             <w:r>
               <w:t>‘</w:t>
             </w:r>
-            <w:proofErr w:type="spellStart"/>
             <w:r>
               <w:rPr>
                 <w:rFonts w:hint="eastAsia"/>
               </w:rPr>
               <w:t>user_id</w:t>
             </w:r>
-            <w:proofErr w:type="spellEnd"/>
             <w:r>
               <w:t>’</w:t>
             </w:r>
@@ -6309,27 +5876,17 @@
               <w:rPr>
                 <w:rFonts w:hint="eastAsia"/>
               </w:rPr>
-              <w:t xml:space="preserve">                          </w:t>
-            </w:r>
-            <w:proofErr w:type="gramStart"/>
-            <w:r>
-              <w:rPr>
-                <w:rFonts w:hint="eastAsia"/>
-              </w:rPr>
-              <w:t xml:space="preserve">{ </w:t>
-            </w:r>
-            <w:r>
-              <w:t>‘</w:t>
-            </w:r>
-            <w:proofErr w:type="spellStart"/>
-            <w:proofErr w:type="gramEnd"/>
+              <w:t xml:space="preserve">                          { </w:t>
+            </w:r>
+            <w:r>
+              <w:t>‘</w:t>
+            </w:r>
             <w:r>
               <w:rPr>
                 <w:rFonts w:hint="eastAsia"/>
               </w:rPr>
               <w:t>first_name</w:t>
             </w:r>
-            <w:proofErr w:type="spellEnd"/>
             <w:r>
               <w:t>’</w:t>
             </w:r>
@@ -6351,14 +5908,12 @@
             <w:r>
               <w:t>‘</w:t>
             </w:r>
-            <w:proofErr w:type="spellStart"/>
             <w:r>
               <w:rPr>
                 <w:rFonts w:hint="eastAsia"/>
               </w:rPr>
               <w:t>last_name</w:t>
             </w:r>
-            <w:proofErr w:type="spellEnd"/>
             <w:r>
               <w:t>’</w:t>
             </w:r>
@@ -6400,14 +5955,12 @@
             <w:r>
               <w:t>‘</w:t>
             </w:r>
-            <w:proofErr w:type="spellStart"/>
             <w:r>
               <w:rPr>
                 <w:rFonts w:hint="eastAsia"/>
               </w:rPr>
               <w:t>user_id</w:t>
             </w:r>
-            <w:proofErr w:type="spellEnd"/>
             <w:r>
               <w:t>’</w:t>
             </w:r>
@@ -6629,21 +6182,7 @@
               <w:rPr>
                 <w:rFonts w:hint="eastAsia"/>
               </w:rPr>
-              <w:t>/{</w:t>
-            </w:r>
-            <w:proofErr w:type="spellStart"/>
-            <w:r>
-              <w:rPr>
-                <w:rFonts w:hint="eastAsia"/>
-              </w:rPr>
-              <w:t>question_id</w:t>
-            </w:r>
-            <w:proofErr w:type="spellEnd"/>
-            <w:r>
-              <w:rPr>
-                <w:rFonts w:hint="eastAsia"/>
-              </w:rPr>
-              <w:t>}</w:t>
+              <w:t>/{question_id}</w:t>
             </w:r>
           </w:p>
         </w:tc>

</xml_diff>

<commit_message>
Update api design doc
Change User (TA or Students) query classes.
</commit_message>
<xml_diff>
--- a/docs/API design.docx
+++ b/docs/API design.docx
@@ -1,10 +1,10 @@
 
 <file path=word/document.xml><?xml version="1.0" encoding="utf-8"?>
-<w:document xmlns:wpc="http://schemas.microsoft.com/office/word/2010/wordprocessingCanvas" xmlns:mo="http://schemas.microsoft.com/office/mac/office/2008/main" xmlns:mc="http://schemas.openxmlformats.org/markup-compatibility/2006" xmlns:mv="urn:schemas-microsoft-com:mac:vml" xmlns:o="urn:schemas-microsoft-com:office:office" xmlns:r="http://schemas.openxmlformats.org/officeDocument/2006/relationships" xmlns:m="http://schemas.openxmlformats.org/officeDocument/2006/math" xmlns:v="urn:schemas-microsoft-com:vml" xmlns:wp14="http://schemas.microsoft.com/office/word/2010/wordprocessingDrawing" xmlns:wp="http://schemas.openxmlformats.org/drawingml/2006/wordprocessingDrawing" xmlns:w10="urn:schemas-microsoft-com:office:word" xmlns:w="http://schemas.openxmlformats.org/wordprocessingml/2006/main" xmlns:w14="http://schemas.microsoft.com/office/word/2010/wordml" xmlns:w15="http://schemas.microsoft.com/office/word/2012/wordml" xmlns:wpg="http://schemas.microsoft.com/office/word/2010/wordprocessingGroup" xmlns:wpi="http://schemas.microsoft.com/office/word/2010/wordprocessingInk" xmlns:wne="http://schemas.microsoft.com/office/word/2006/wordml" xmlns:wps="http://schemas.microsoft.com/office/word/2010/wordprocessingShape" mc:Ignorable="w14 w15 wp14">
+<w:document xmlns:wpc="http://schemas.microsoft.com/office/word/2010/wordprocessingCanvas" xmlns:cx="http://schemas.microsoft.com/office/drawing/2014/chartex" xmlns:cx1="http://schemas.microsoft.com/office/drawing/2015/9/8/chartex" xmlns:cx2="http://schemas.microsoft.com/office/drawing/2015/10/21/chartex" xmlns:cx3="http://schemas.microsoft.com/office/drawing/2016/5/9/chartex" xmlns:cx4="http://schemas.microsoft.com/office/drawing/2016/5/10/chartex" xmlns:cx5="http://schemas.microsoft.com/office/drawing/2016/5/11/chartex" xmlns:cx6="http://schemas.microsoft.com/office/drawing/2016/5/12/chartex" xmlns:cx7="http://schemas.microsoft.com/office/drawing/2016/5/13/chartex" xmlns:cx8="http://schemas.microsoft.com/office/drawing/2016/5/14/chartex" xmlns:mc="http://schemas.openxmlformats.org/markup-compatibility/2006" xmlns:aink="http://schemas.microsoft.com/office/drawing/2016/ink" xmlns:am3d="http://schemas.microsoft.com/office/drawing/2017/model3d" xmlns:o="urn:schemas-microsoft-com:office:office" xmlns:r="http://schemas.openxmlformats.org/officeDocument/2006/relationships" xmlns:m="http://schemas.openxmlformats.org/officeDocument/2006/math" xmlns:v="urn:schemas-microsoft-com:vml" xmlns:wp14="http://schemas.microsoft.com/office/word/2010/wordprocessingDrawing" xmlns:wp="http://schemas.openxmlformats.org/drawingml/2006/wordprocessingDrawing" xmlns:w10="urn:schemas-microsoft-com:office:word" xmlns:w="http://schemas.openxmlformats.org/wordprocessingml/2006/main" xmlns:w14="http://schemas.microsoft.com/office/word/2010/wordml" xmlns:w15="http://schemas.microsoft.com/office/word/2012/wordml" xmlns:w16cid="http://schemas.microsoft.com/office/word/2016/wordml/cid" xmlns:w16se="http://schemas.microsoft.com/office/word/2015/wordml/symex" xmlns:wpg="http://schemas.microsoft.com/office/word/2010/wordprocessingGroup" xmlns:wpi="http://schemas.microsoft.com/office/word/2010/wordprocessingInk" xmlns:wne="http://schemas.microsoft.com/office/word/2006/wordml" xmlns:wps="http://schemas.microsoft.com/office/word/2010/wordprocessingShape" mc:Ignorable="w14 w15 w16se w16cid wp14">
   <w:body>
     <w:p>
       <w:pPr>
-        <w:pStyle w:val="Heading1"/>
+        <w:pStyle w:val="1"/>
       </w:pPr>
       <w:r>
         <w:rPr>
@@ -22,7 +22,7 @@
     <w:p/>
     <w:p>
       <w:pPr>
-        <w:pStyle w:val="ListParagraph"/>
+        <w:pStyle w:val="a3"/>
         <w:numPr>
           <w:ilvl w:val="0"/>
           <w:numId w:val="2"/>
@@ -67,7 +67,7 @@
     </w:p>
     <w:tbl>
       <w:tblPr>
-        <w:tblStyle w:val="TableGrid"/>
+        <w:tblStyle w:val="a4"/>
         <w:tblW w:w="0" w:type="auto"/>
         <w:tblLook w:val="04A0" w:firstRow="1" w:lastRow="0" w:firstColumn="1" w:lastColumn="0" w:noHBand="0" w:noVBand="1"/>
       </w:tblPr>
@@ -252,7 +252,49 @@
               <w:rPr>
                 <w:rFonts w:hint="eastAsia"/>
               </w:rPr>
-              <w:t>{osu_id, last_name, first_name, role}</w:t>
+              <w:t>{</w:t>
+            </w:r>
+            <w:proofErr w:type="spellStart"/>
+            <w:r>
+              <w:rPr>
+                <w:rFonts w:hint="eastAsia"/>
+              </w:rPr>
+              <w:t>osu_id</w:t>
+            </w:r>
+            <w:proofErr w:type="spellEnd"/>
+            <w:r>
+              <w:rPr>
+                <w:rFonts w:hint="eastAsia"/>
+              </w:rPr>
+              <w:t xml:space="preserve">, </w:t>
+            </w:r>
+            <w:proofErr w:type="spellStart"/>
+            <w:r>
+              <w:rPr>
+                <w:rFonts w:hint="eastAsia"/>
+              </w:rPr>
+              <w:t>last_name</w:t>
+            </w:r>
+            <w:proofErr w:type="spellEnd"/>
+            <w:r>
+              <w:rPr>
+                <w:rFonts w:hint="eastAsia"/>
+              </w:rPr>
+              <w:t xml:space="preserve">, </w:t>
+            </w:r>
+            <w:proofErr w:type="spellStart"/>
+            <w:r>
+              <w:rPr>
+                <w:rFonts w:hint="eastAsia"/>
+              </w:rPr>
+              <w:t>first_name</w:t>
+            </w:r>
+            <w:proofErr w:type="spellEnd"/>
+            <w:r>
+              <w:rPr>
+                <w:rFonts w:hint="eastAsia"/>
+              </w:rPr>
+              <w:t>, role}</w:t>
             </w:r>
           </w:p>
         </w:tc>
@@ -283,14 +325,64 @@
               <w:rPr>
                 <w:rFonts w:hint="eastAsia"/>
               </w:rPr>
-              <w:t>ser info {id, osu_id, last_name, first_name, role</w:t>
-            </w:r>
-            <w:r>
-              <w:rPr>
-                <w:rFonts w:hint="eastAsia"/>
-              </w:rPr>
-              <w:t>, session_id</w:t>
-            </w:r>
+              <w:t xml:space="preserve">ser info {id, </w:t>
+            </w:r>
+            <w:proofErr w:type="spellStart"/>
+            <w:r>
+              <w:rPr>
+                <w:rFonts w:hint="eastAsia"/>
+              </w:rPr>
+              <w:t>osu_id</w:t>
+            </w:r>
+            <w:proofErr w:type="spellEnd"/>
+            <w:r>
+              <w:rPr>
+                <w:rFonts w:hint="eastAsia"/>
+              </w:rPr>
+              <w:t xml:space="preserve">, </w:t>
+            </w:r>
+            <w:proofErr w:type="spellStart"/>
+            <w:r>
+              <w:rPr>
+                <w:rFonts w:hint="eastAsia"/>
+              </w:rPr>
+              <w:t>last_name</w:t>
+            </w:r>
+            <w:proofErr w:type="spellEnd"/>
+            <w:r>
+              <w:rPr>
+                <w:rFonts w:hint="eastAsia"/>
+              </w:rPr>
+              <w:t xml:space="preserve">, </w:t>
+            </w:r>
+            <w:proofErr w:type="spellStart"/>
+            <w:r>
+              <w:rPr>
+                <w:rFonts w:hint="eastAsia"/>
+              </w:rPr>
+              <w:t>first_name</w:t>
+            </w:r>
+            <w:proofErr w:type="spellEnd"/>
+            <w:r>
+              <w:rPr>
+                <w:rFonts w:hint="eastAsia"/>
+              </w:rPr>
+              <w:t>, role</w:t>
+            </w:r>
+            <w:r>
+              <w:rPr>
+                <w:rFonts w:hint="eastAsia"/>
+              </w:rPr>
+              <w:t xml:space="preserve">, </w:t>
+            </w:r>
+            <w:proofErr w:type="spellStart"/>
+            <w:r>
+              <w:rPr>
+                <w:rFonts w:hint="eastAsia"/>
+              </w:rPr>
+              <w:t>session_id</w:t>
+            </w:r>
+            <w:proofErr w:type="spellEnd"/>
             <w:r>
               <w:rPr>
                 <w:rFonts w:hint="eastAsia"/>
@@ -332,7 +424,7 @@
     <w:p/>
     <w:p>
       <w:pPr>
-        <w:pStyle w:val="ListParagraph"/>
+        <w:pStyle w:val="a3"/>
         <w:numPr>
           <w:ilvl w:val="0"/>
           <w:numId w:val="2"/>
@@ -347,7 +439,7 @@
     </w:p>
     <w:tbl>
       <w:tblPr>
-        <w:tblStyle w:val="TableGrid"/>
+        <w:tblStyle w:val="a4"/>
         <w:tblW w:w="0" w:type="auto"/>
         <w:tblLook w:val="04A0" w:firstRow="1" w:lastRow="0" w:firstColumn="1" w:lastColumn="0" w:noHBand="0" w:noVBand="1"/>
       </w:tblPr>
@@ -560,6 +652,7 @@
             <w:r>
               <w:t>‘</w:t>
             </w:r>
+            <w:proofErr w:type="spellStart"/>
             <w:r>
               <w:rPr>
                 <w:rFonts w:hint="eastAsia"/>
@@ -567,7 +660,11 @@
               <w:t>osu_id</w:t>
             </w:r>
             <w:r>
-              <w:t>’:’max’</w:t>
+              <w:t>’:’max</w:t>
+            </w:r>
+            <w:proofErr w:type="spellEnd"/>
+            <w:r>
+              <w:t>’</w:t>
             </w:r>
             <w:r>
               <w:t>, ‘role’: ‘1’</w:t>
@@ -620,7 +717,15 @@
           </w:p>
           <w:p>
             <w:r>
-              <w:t xml:space="preserve">  ‘user_info’: </w:t>
+              <w:t xml:space="preserve">  ‘</w:t>
+            </w:r>
+            <w:proofErr w:type="spellStart"/>
+            <w:r>
+              <w:t>user_info</w:t>
+            </w:r>
+            <w:proofErr w:type="spellEnd"/>
+            <w:r>
+              <w:t xml:space="preserve">’: </w:t>
             </w:r>
           </w:p>
           <w:p>
@@ -651,12 +756,14 @@
             <w:r>
               <w:t xml:space="preserve"> ‘</w:t>
             </w:r>
+            <w:proofErr w:type="spellStart"/>
             <w:r>
               <w:rPr>
                 <w:rFonts w:hint="eastAsia"/>
               </w:rPr>
               <w:t>osu_id</w:t>
             </w:r>
+            <w:proofErr w:type="spellEnd"/>
             <w:r>
               <w:t>’: ‘max’</w:t>
             </w:r>
@@ -669,6 +776,7 @@
             <w:r>
               <w:t>‘</w:t>
             </w:r>
+            <w:proofErr w:type="spellStart"/>
             <w:r>
               <w:rPr>
                 <w:rFonts w:hint="eastAsia"/>
@@ -676,7 +784,11 @@
               <w:t>last_name</w:t>
             </w:r>
             <w:r>
-              <w:t>’:’ma’</w:t>
+              <w:t>’:’ma</w:t>
+            </w:r>
+            <w:proofErr w:type="spellEnd"/>
+            <w:r>
+              <w:t>’</w:t>
             </w:r>
             <w:r>
               <w:rPr>
@@ -687,18 +799,22 @@
             <w:r>
               <w:t>‘</w:t>
             </w:r>
+            <w:proofErr w:type="spellStart"/>
             <w:r>
               <w:rPr>
                 <w:rFonts w:hint="eastAsia"/>
               </w:rPr>
               <w:t>first_name</w:t>
             </w:r>
+            <w:proofErr w:type="spellEnd"/>
             <w:r>
               <w:t>’: ‘</w:t>
             </w:r>
+            <w:proofErr w:type="spellStart"/>
             <w:r>
               <w:t>xiaozhe</w:t>
             </w:r>
+            <w:proofErr w:type="spellEnd"/>
             <w:r>
               <w:t>’</w:t>
             </w:r>
@@ -741,45 +857,7 @@
               <w:t>’:’afhjagfAF234Dsf’</w:t>
             </w:r>
             <w:r>
-              <w:t>},</w:t>
-            </w:r>
-          </w:p>
-          <w:p>
-            <w:r>
-              <w:t xml:space="preserve">  ‘class_info’:</w:t>
-            </w:r>
-          </w:p>
-          <w:p>
-            <w:r>
-              <w:t xml:space="preserve">         </w:t>
-            </w:r>
-            <w:r>
-              <w:t>[</w:t>
-            </w:r>
-            <w:r>
-              <w:t xml:space="preserve"> </w:t>
-            </w:r>
-            <w:r>
-              <w:t>{</w:t>
-            </w:r>
-            <w:r>
-              <w:t>‘id’: ’001’, ‘name’: ’CS561’, ‘role’: ‘0’</w:t>
-            </w:r>
-            <w:r>
-              <w:t>},</w:t>
-            </w:r>
-            <w:r>
-              <w:t xml:space="preserve"> </w:t>
-            </w:r>
-          </w:p>
-          <w:p>
-            <w:r>
-              <w:t xml:space="preserve">           {‘id’: ’002’, ‘name’: ’CS519’, ‘role’: ‘1’},</w:t>
-            </w:r>
-          </w:p>
-          <w:p>
-            <w:r>
-              <w:t xml:space="preserve">           {‘id’: ’003’, ‘name’: ’CS321’, ‘role’: ‘0’}]</w:t>
+              <w:t>}</w:t>
             </w:r>
           </w:p>
           <w:p>
@@ -833,7 +911,7 @@
     <w:p/>
     <w:p>
       <w:pPr>
-        <w:pStyle w:val="ListParagraph"/>
+        <w:pStyle w:val="a3"/>
         <w:numPr>
           <w:ilvl w:val="0"/>
           <w:numId w:val="2"/>
@@ -848,7 +926,7 @@
     </w:p>
     <w:tbl>
       <w:tblPr>
-        <w:tblStyle w:val="TableGrid"/>
+        <w:tblStyle w:val="a4"/>
         <w:tblW w:w="0" w:type="auto"/>
         <w:tblLook w:val="04A0" w:firstRow="1" w:lastRow="0" w:firstColumn="1" w:lastColumn="0" w:noHBand="0" w:noVBand="1"/>
       </w:tblPr>
@@ -1066,7 +1144,7 @@
     <w:p/>
     <w:p>
       <w:pPr>
-        <w:pStyle w:val="ListParagraph"/>
+        <w:pStyle w:val="a3"/>
         <w:numPr>
           <w:ilvl w:val="0"/>
           <w:numId w:val="2"/>
@@ -1087,7 +1165,7 @@
     </w:p>
     <w:tbl>
       <w:tblPr>
-        <w:tblStyle w:val="TableGrid"/>
+        <w:tblStyle w:val="a4"/>
         <w:tblW w:w="0" w:type="auto"/>
         <w:tblLook w:val="04A0" w:firstRow="1" w:lastRow="0" w:firstColumn="1" w:lastColumn="0" w:noHBand="0" w:noVBand="1"/>
       </w:tblPr>
@@ -1141,30 +1219,48 @@
             <w:r>
               <w:t>‘</w:t>
             </w:r>
+            <w:proofErr w:type="spellStart"/>
             <w:r>
               <w:rPr>
                 <w:rFonts w:hint="eastAsia"/>
               </w:rPr>
               <w:t>t_class</w:t>
             </w:r>
-            <w:r>
-              <w:t>’</w:t>
-            </w:r>
-            <w:r>
-              <w:rPr>
-                <w:rFonts w:hint="eastAsia"/>
-              </w:rPr>
-              <w:t xml:space="preserve"> table, add a new item in </w:t>
-            </w:r>
-            <w:r>
-              <w:t>‘</w:t>
-            </w:r>
+            <w:proofErr w:type="spellEnd"/>
+            <w:r>
+              <w:t>’</w:t>
+            </w:r>
+            <w:r>
+              <w:rPr>
+                <w:rFonts w:hint="eastAsia"/>
+              </w:rPr>
+              <w:t xml:space="preserve"> table, add </w:t>
+            </w:r>
+            <w:proofErr w:type="gramStart"/>
+            <w:r>
+              <w:rPr>
+                <w:rFonts w:hint="eastAsia"/>
+              </w:rPr>
+              <w:t>a new item</w:t>
+            </w:r>
+            <w:proofErr w:type="gramEnd"/>
+            <w:r>
+              <w:rPr>
+                <w:rFonts w:hint="eastAsia"/>
+              </w:rPr>
+              <w:t xml:space="preserve"> in </w:t>
+            </w:r>
+            <w:r>
+              <w:t>‘</w:t>
+            </w:r>
+            <w:proofErr w:type="spellStart"/>
             <w:r>
               <w:rPr>
                 <w:rFonts w:hint="eastAsia"/>
               </w:rPr>
               <w:t>r_user_class</w:t>
             </w:r>
+            <w:proofErr w:type="spellEnd"/>
             <w:r>
               <w:t>’</w:t>
             </w:r>
@@ -1187,6 +1283,7 @@
               <w:rPr>
                 <w:rFonts w:hint="eastAsia"/>
               </w:rPr>
+              <w:lastRenderedPageBreak/>
               <w:t>URL</w:t>
             </w:r>
           </w:p>
@@ -1363,7 +1460,7 @@
     <w:p/>
     <w:p>
       <w:pPr>
-        <w:pStyle w:val="ListParagraph"/>
+        <w:pStyle w:val="a3"/>
         <w:numPr>
           <w:ilvl w:val="0"/>
           <w:numId w:val="2"/>
@@ -1378,7 +1475,7 @@
     </w:p>
     <w:tbl>
       <w:tblPr>
-        <w:tblStyle w:val="TableGrid"/>
+        <w:tblStyle w:val="a4"/>
         <w:tblW w:w="0" w:type="auto"/>
         <w:tblLook w:val="04A0" w:firstRow="1" w:lastRow="0" w:firstColumn="1" w:lastColumn="0" w:noHBand="0" w:noVBand="1"/>
       </w:tblPr>
@@ -1454,22 +1551,95 @@
               <w:rPr>
                 <w:rFonts w:hint="eastAsia"/>
               </w:rPr>
-              <w:t>category == self</w:t>
-            </w:r>
-            <w:r>
-              <w:t>’</w:t>
-            </w:r>
-            <w:r>
-              <w:rPr>
-                <w:rFonts w:hint="eastAsia"/>
-              </w:rPr>
-              <w:t>, return the classes that they are in.</w:t>
-            </w:r>
-            <w:r>
-              <w:rPr>
-                <w:rFonts w:hint="eastAsia"/>
-              </w:rPr>
-              <w:t xml:space="preserve"> Pagination will be solved in next sprint.</w:t>
+              <w:t>category == student</w:t>
+            </w:r>
+            <w:r>
+              <w:t>’</w:t>
+            </w:r>
+            <w:r>
+              <w:rPr>
+                <w:rFonts w:hint="eastAsia"/>
+              </w:rPr>
+              <w:t>, return the classes that they are in</w:t>
+            </w:r>
+            <w:r>
+              <w:t xml:space="preserve"> and role = 0 in </w:t>
+            </w:r>
+            <w:proofErr w:type="spellStart"/>
+            <w:r>
+              <w:t>r_user_class</w:t>
+            </w:r>
+            <w:proofErr w:type="spellEnd"/>
+            <w:r>
+              <w:t xml:space="preserve"> table</w:t>
+            </w:r>
+            <w:r>
+              <w:rPr>
+                <w:rFonts w:hint="eastAsia"/>
+              </w:rPr>
+              <w:t>.</w:t>
+            </w:r>
+            <w:r>
+              <w:rPr>
+                <w:rFonts w:hint="eastAsia"/>
+              </w:rPr>
+              <w:t xml:space="preserve"> </w:t>
+            </w:r>
+            <w:r>
+              <w:t>I</w:t>
+            </w:r>
+            <w:r>
+              <w:t>f ‘</w:t>
+            </w:r>
+            <w:r>
+              <w:rPr>
+                <w:rFonts w:hint="eastAsia"/>
+              </w:rPr>
+              <w:t xml:space="preserve">category == </w:t>
+            </w:r>
+            <w:r>
+              <w:t>ta</w:t>
+            </w:r>
+            <w:r>
+              <w:t>’</w:t>
+            </w:r>
+            <w:r>
+              <w:rPr>
+                <w:rFonts w:hint="eastAsia"/>
+              </w:rPr>
+              <w:t>, return the classes that they are in</w:t>
+            </w:r>
+            <w:r>
+              <w:t xml:space="preserve"> and role = </w:t>
+            </w:r>
+            <w:r>
+              <w:t>1</w:t>
+            </w:r>
+            <w:r>
+              <w:t xml:space="preserve"> in </w:t>
+            </w:r>
+            <w:proofErr w:type="spellStart"/>
+            <w:r>
+              <w:t>r_user_class</w:t>
+            </w:r>
+            <w:proofErr w:type="spellEnd"/>
+            <w:r>
+              <w:t xml:space="preserve"> table</w:t>
+            </w:r>
+            <w:r>
+              <w:rPr>
+                <w:rFonts w:hint="eastAsia"/>
+              </w:rPr>
+              <w:t>.</w:t>
+            </w:r>
+            <w:r>
+              <w:t xml:space="preserve"> </w:t>
+            </w:r>
+            <w:r>
+              <w:rPr>
+                <w:rFonts w:hint="eastAsia"/>
+              </w:rPr>
+              <w:t>Pagination will be solved in next sprint.</w:t>
             </w:r>
           </w:p>
         </w:tc>
@@ -1497,13 +1667,44 @@
               <w:rPr>
                 <w:rFonts w:hint="eastAsia"/>
               </w:rPr>
-              <w:t>/classes</w:t>
-            </w:r>
-            <w:r>
-              <w:rPr>
-                <w:rFonts w:hint="eastAsia"/>
-              </w:rPr>
-              <w:t>?category={all,self}</w:t>
+              <w:t>/</w:t>
+            </w:r>
+            <w:proofErr w:type="spellStart"/>
+            <w:proofErr w:type="gramStart"/>
+            <w:r>
+              <w:rPr>
+                <w:rFonts w:hint="eastAsia"/>
+              </w:rPr>
+              <w:t>classes</w:t>
+            </w:r>
+            <w:r>
+              <w:rPr>
+                <w:rFonts w:hint="eastAsia"/>
+              </w:rPr>
+              <w:t>?category</w:t>
+            </w:r>
+            <w:proofErr w:type="spellEnd"/>
+            <w:proofErr w:type="gramEnd"/>
+            <w:r>
+              <w:rPr>
+                <w:rFonts w:hint="eastAsia"/>
+              </w:rPr>
+              <w:t>={</w:t>
+            </w:r>
+            <w:r>
+              <w:rPr>
+                <w:rFonts w:hint="eastAsia"/>
+              </w:rPr>
+              <w:t>all</w:t>
+            </w:r>
+            <w:r>
+              <w:t>, student, ta</w:t>
+            </w:r>
+            <w:r>
+              <w:rPr>
+                <w:rFonts w:hint="eastAsia"/>
+              </w:rPr>
+              <w:t>}</w:t>
             </w:r>
           </w:p>
         </w:tc>
@@ -1607,38 +1808,51 @@
             <w:tcW w:w="7375" w:type="dxa"/>
           </w:tcPr>
           <w:p>
-            <w:r>
-              <w:rPr>
-                <w:rFonts w:hint="eastAsia"/>
-              </w:rPr>
-              <w:t xml:space="preserve">Class info </w:t>
-            </w:r>
-            <w:r>
-              <w:rPr>
-                <w:rFonts w:hint="eastAsia"/>
-              </w:rPr>
-              <w:t>array [</w:t>
-            </w:r>
-            <w:r>
-              <w:rPr>
-                <w:rFonts w:hint="eastAsia"/>
-              </w:rPr>
-              <w:t>{id, name}</w:t>
-            </w:r>
-            <w:r>
-              <w:rPr>
-                <w:rFonts w:hint="eastAsia"/>
-              </w:rPr>
-              <w:t xml:space="preserve">, {id, name} </w:t>
-            </w:r>
-            <w:r>
-              <w:t>…</w:t>
-            </w:r>
-            <w:r>
-              <w:rPr>
-                <w:rFonts w:hint="eastAsia"/>
-              </w:rPr>
-              <w:t>]</w:t>
+            <w:bookmarkStart w:id="0" w:name="_GoBack"/>
+            <w:bookmarkEnd w:id="0"/>
+            <w:r>
+              <w:t>{</w:t>
+            </w:r>
+          </w:p>
+          <w:p>
+            <w:r>
+              <w:t xml:space="preserve">  ‘</w:t>
+            </w:r>
+            <w:proofErr w:type="spellStart"/>
+            <w:r>
+              <w:t>class_info</w:t>
+            </w:r>
+            <w:proofErr w:type="spellEnd"/>
+            <w:r>
+              <w:t>’:</w:t>
+            </w:r>
+          </w:p>
+          <w:p>
+            <w:r>
+              <w:t xml:space="preserve">         [ {‘id’: ’001’, ‘name’: ’CS561’}, </w:t>
+            </w:r>
+          </w:p>
+          <w:p>
+            <w:r>
+              <w:t xml:space="preserve">           {‘id’: ’002’, ‘name’: ’CS519’},</w:t>
+            </w:r>
+          </w:p>
+          <w:p>
+            <w:r>
+              <w:t xml:space="preserve">           {‘id’: ’003’, ‘name’: ’CS321’}]</w:t>
+            </w:r>
+          </w:p>
+          <w:p>
+            <w:pPr>
+              <w:rPr>
+                <w:rFonts w:hint="eastAsia"/>
+              </w:rPr>
+            </w:pPr>
+            <w:r>
+              <w:rPr>
+                <w:rFonts w:hint="eastAsia"/>
+              </w:rPr>
+              <w:t>}</w:t>
             </w:r>
           </w:p>
         </w:tc>
@@ -1693,7 +1907,7 @@
     <w:p/>
     <w:p>
       <w:pPr>
-        <w:pStyle w:val="ListParagraph"/>
+        <w:pStyle w:val="a3"/>
         <w:numPr>
           <w:ilvl w:val="0"/>
           <w:numId w:val="2"/>
@@ -1720,7 +1934,7 @@
     </w:p>
     <w:tbl>
       <w:tblPr>
-        <w:tblStyle w:val="TableGrid"/>
+        <w:tblStyle w:val="a4"/>
         <w:tblW w:w="0" w:type="auto"/>
         <w:tblLook w:val="04A0" w:firstRow="1" w:lastRow="0" w:firstColumn="1" w:lastColumn="0" w:noHBand="0" w:noVBand="1"/>
       </w:tblPr>
@@ -1774,12 +1988,14 @@
             <w:r>
               <w:t>‘</w:t>
             </w:r>
+            <w:proofErr w:type="spellStart"/>
             <w:r>
               <w:rPr>
                 <w:rFonts w:hint="eastAsia"/>
               </w:rPr>
               <w:t>r_user_class</w:t>
             </w:r>
+            <w:proofErr w:type="spellEnd"/>
             <w:r>
               <w:t>’</w:t>
             </w:r>
@@ -1920,7 +2136,21 @@
               <w:rPr>
                 <w:rFonts w:hint="eastAsia"/>
               </w:rPr>
-              <w:t>{class_id}</w:t>
+              <w:t>{</w:t>
+            </w:r>
+            <w:proofErr w:type="spellStart"/>
+            <w:r>
+              <w:rPr>
+                <w:rFonts w:hint="eastAsia"/>
+              </w:rPr>
+              <w:t>class_id</w:t>
+            </w:r>
+            <w:proofErr w:type="spellEnd"/>
+            <w:r>
+              <w:rPr>
+                <w:rFonts w:hint="eastAsia"/>
+              </w:rPr>
+              <w:t>}</w:t>
             </w:r>
           </w:p>
         </w:tc>
@@ -1978,7 +2208,7 @@
     <w:p/>
     <w:p>
       <w:pPr>
-        <w:pStyle w:val="ListParagraph"/>
+        <w:pStyle w:val="a3"/>
         <w:numPr>
           <w:ilvl w:val="0"/>
           <w:numId w:val="2"/>
@@ -1993,7 +2223,7 @@
     </w:p>
     <w:tbl>
       <w:tblPr>
-        <w:tblStyle w:val="TableGrid"/>
+        <w:tblStyle w:val="a4"/>
         <w:tblW w:w="0" w:type="auto"/>
         <w:tblLook w:val="04A0" w:firstRow="1" w:lastRow="0" w:firstColumn="1" w:lastColumn="0" w:noHBand="0" w:noVBand="1"/>
       </w:tblPr>
@@ -2064,7 +2294,21 @@
               <w:rPr>
                 <w:rFonts w:hint="eastAsia"/>
               </w:rPr>
-              <w:t>/{class_id}</w:t>
+              <w:t>/{</w:t>
+            </w:r>
+            <w:proofErr w:type="spellStart"/>
+            <w:r>
+              <w:rPr>
+                <w:rFonts w:hint="eastAsia"/>
+              </w:rPr>
+              <w:t>class_id</w:t>
+            </w:r>
+            <w:proofErr w:type="spellEnd"/>
+            <w:r>
+              <w:rPr>
+                <w:rFonts w:hint="eastAsia"/>
+              </w:rPr>
+              <w:t>}</w:t>
             </w:r>
           </w:p>
         </w:tc>
@@ -2159,6 +2403,7 @@
               <w:rPr>
                 <w:rFonts w:hint="eastAsia"/>
               </w:rPr>
+              <w:lastRenderedPageBreak/>
               <w:t>Return Value</w:t>
             </w:r>
           </w:p>
@@ -2202,7 +2447,7 @@
     <w:p/>
     <w:p>
       <w:pPr>
-        <w:pStyle w:val="ListParagraph"/>
+        <w:pStyle w:val="a3"/>
         <w:numPr>
           <w:ilvl w:val="0"/>
           <w:numId w:val="2"/>
@@ -2217,7 +2462,7 @@
     </w:p>
     <w:tbl>
       <w:tblPr>
-        <w:tblStyle w:val="TableGrid"/>
+        <w:tblStyle w:val="a4"/>
         <w:tblW w:w="0" w:type="auto"/>
         <w:tblLook w:val="04A0" w:firstRow="1" w:lastRow="0" w:firstColumn="1" w:lastColumn="0" w:noHBand="0" w:noVBand="1"/>
       </w:tblPr>
@@ -2377,11 +2622,19 @@
               </w:rPr>
               <w:t>{</w:t>
             </w:r>
-            <w:r>
-              <w:rPr>
-                <w:rFonts w:hint="eastAsia"/>
-              </w:rPr>
-              <w:t xml:space="preserve">class_id, </w:t>
+            <w:proofErr w:type="spellStart"/>
+            <w:r>
+              <w:rPr>
+                <w:rFonts w:hint="eastAsia"/>
+              </w:rPr>
+              <w:t>class_id</w:t>
+            </w:r>
+            <w:proofErr w:type="spellEnd"/>
+            <w:r>
+              <w:rPr>
+                <w:rFonts w:hint="eastAsia"/>
+              </w:rPr>
+              <w:t xml:space="preserve">, </w:t>
             </w:r>
             <w:r>
               <w:rPr>
@@ -2395,6 +2648,7 @@
               </w:rPr>
               <w:t xml:space="preserve">description, </w:t>
             </w:r>
+            <w:proofErr w:type="spellStart"/>
             <w:r>
               <w:t>course_keyword</w:t>
             </w:r>
@@ -2404,12 +2658,21 @@
               </w:rPr>
               <w:t>s</w:t>
             </w:r>
-            <w:r>
-              <w:rPr>
-                <w:rFonts w:hint="eastAsia"/>
-              </w:rPr>
-              <w:t>, preferred_time</w:t>
-            </w:r>
+            <w:proofErr w:type="spellEnd"/>
+            <w:r>
+              <w:rPr>
+                <w:rFonts w:hint="eastAsia"/>
+              </w:rPr>
+              <w:t xml:space="preserve">, </w:t>
+            </w:r>
+            <w:proofErr w:type="spellStart"/>
+            <w:r>
+              <w:rPr>
+                <w:rFonts w:hint="eastAsia"/>
+              </w:rPr>
+              <w:t>preferred_time</w:t>
+            </w:r>
+            <w:proofErr w:type="spellEnd"/>
             <w:r>
               <w:rPr>
                 <w:rFonts w:hint="eastAsia"/>
@@ -2447,12 +2710,14 @@
             <w:r>
               <w:t>‘</w:t>
             </w:r>
+            <w:proofErr w:type="spellStart"/>
             <w:r>
               <w:rPr>
                 <w:rFonts w:hint="eastAsia"/>
               </w:rPr>
               <w:t>t_question</w:t>
             </w:r>
+            <w:proofErr w:type="spellEnd"/>
             <w:r>
               <w:t>’</w:t>
             </w:r>
@@ -2515,7 +2780,7 @@
     <w:p/>
     <w:p>
       <w:pPr>
-        <w:pStyle w:val="ListParagraph"/>
+        <w:pStyle w:val="a3"/>
         <w:numPr>
           <w:ilvl w:val="0"/>
           <w:numId w:val="2"/>
@@ -2530,7 +2795,7 @@
     </w:p>
     <w:tbl>
       <w:tblPr>
-        <w:tblStyle w:val="TableGrid"/>
+        <w:tblStyle w:val="a4"/>
         <w:tblW w:w="0" w:type="auto"/>
         <w:tblLook w:val="04A0" w:firstRow="1" w:lastRow="0" w:firstColumn="1" w:lastColumn="0" w:noHBand="0" w:noVBand="1"/>
       </w:tblPr>
@@ -2601,7 +2866,15 @@
               <w:rPr>
                 <w:rFonts w:hint="eastAsia"/>
               </w:rPr>
-              <w:t>/questions</w:t>
+              <w:t>/</w:t>
+            </w:r>
+            <w:proofErr w:type="spellStart"/>
+            <w:proofErr w:type="gramStart"/>
+            <w:r>
+              <w:rPr>
+                <w:rFonts w:hint="eastAsia"/>
+              </w:rPr>
+              <w:t>questions</w:t>
             </w:r>
             <w:r>
               <w:rPr>
@@ -2613,20 +2886,30 @@
               <w:rPr>
                 <w:rFonts w:hint="eastAsia"/>
               </w:rPr>
+              <w:t>class</w:t>
+            </w:r>
+            <w:proofErr w:type="gramEnd"/>
+            <w:r>
+              <w:rPr>
+                <w:rFonts w:hint="eastAsia"/>
+              </w:rPr>
+              <w:t>_id</w:t>
+            </w:r>
+            <w:proofErr w:type="spellEnd"/>
+            <w:r>
+              <w:rPr>
+                <w:rFonts w:hint="eastAsia"/>
+              </w:rPr>
+              <w:t>={</w:t>
+            </w:r>
+            <w:proofErr w:type="spellStart"/>
+            <w:r>
+              <w:rPr>
+                <w:rFonts w:hint="eastAsia"/>
+              </w:rPr>
               <w:t>class_id</w:t>
             </w:r>
-            <w:r>
-              <w:rPr>
-                <w:rFonts w:hint="eastAsia"/>
-              </w:rPr>
-              <w:t>={</w:t>
-            </w:r>
-            <w:r>
-              <w:rPr>
-                <w:rFonts w:hint="eastAsia"/>
-              </w:rPr>
-              <w:t>class_id</w:t>
-            </w:r>
+            <w:proofErr w:type="spellEnd"/>
             <w:r>
               <w:rPr>
                 <w:rFonts w:hint="eastAsia"/>
@@ -2857,7 +3140,15 @@
               <w:t xml:space="preserve">, </w:t>
             </w:r>
             <w:r>
-              <w:t>‘stdnt_first_name’</w:t>
+              <w:t>‘</w:t>
+            </w:r>
+            <w:proofErr w:type="spellStart"/>
+            <w:r>
+              <w:t>stdnt_first_name</w:t>
+            </w:r>
+            <w:proofErr w:type="spellEnd"/>
+            <w:r>
+              <w:t>’</w:t>
             </w:r>
             <w:r>
               <w:rPr>
@@ -2901,11 +3192,16 @@
               <w:t xml:space="preserve">     </w:t>
             </w:r>
             <w:r>
-              <w:t>‘stdnt_last</w:t>
+              <w:t>‘</w:t>
+            </w:r>
+            <w:proofErr w:type="spellStart"/>
+            <w:r>
+              <w:t>stdnt_last</w:t>
             </w:r>
             <w:r>
               <w:t>_name</w:t>
             </w:r>
+            <w:proofErr w:type="spellEnd"/>
             <w:r>
               <w:t>’</w:t>
             </w:r>
@@ -2983,12 +3279,14 @@
             <w:r>
               <w:t>‘</w:t>
             </w:r>
+            <w:proofErr w:type="spellStart"/>
             <w:r>
               <w:rPr>
                 <w:rFonts w:hint="eastAsia"/>
               </w:rPr>
               <w:t>create_time</w:t>
             </w:r>
+            <w:proofErr w:type="spellEnd"/>
             <w:r>
               <w:t>’</w:t>
             </w:r>
@@ -3073,12 +3371,14 @@
             <w:r>
               <w:t>‘</w:t>
             </w:r>
+            <w:proofErr w:type="spellStart"/>
             <w:r>
               <w:rPr>
                 <w:rFonts w:hint="eastAsia"/>
               </w:rPr>
               <w:t>descpt</w:t>
             </w:r>
+            <w:proofErr w:type="spellEnd"/>
             <w:r>
               <w:t>’</w:t>
             </w:r>
@@ -3102,12 +3402,14 @@
             <w:r>
               <w:t>‘</w:t>
             </w:r>
+            <w:proofErr w:type="spellStart"/>
             <w:r>
               <w:rPr>
                 <w:rFonts w:hint="eastAsia"/>
               </w:rPr>
               <w:t>course_keywords</w:t>
             </w:r>
+            <w:proofErr w:type="spellEnd"/>
             <w:r>
               <w:t>’</w:t>
             </w:r>
@@ -3161,12 +3463,14 @@
             <w:r>
               <w:t>‘</w:t>
             </w:r>
+            <w:proofErr w:type="spellStart"/>
             <w:r>
               <w:rPr>
                 <w:rFonts w:hint="eastAsia"/>
               </w:rPr>
               <w:t>preferred_time</w:t>
             </w:r>
+            <w:proofErr w:type="spellEnd"/>
             <w:r>
               <w:t>’</w:t>
             </w:r>
@@ -3197,12 +3501,14 @@
             <w:r>
               <w:t>‘</w:t>
             </w:r>
+            <w:proofErr w:type="spellStart"/>
             <w:r>
               <w:rPr>
                 <w:rFonts w:hint="eastAsia"/>
               </w:rPr>
               <w:t>ta_first_name</w:t>
             </w:r>
+            <w:proofErr w:type="spellEnd"/>
             <w:r>
               <w:t>’</w:t>
             </w:r>
@@ -3244,12 +3550,14 @@
             <w:r>
               <w:t>‘</w:t>
             </w:r>
+            <w:proofErr w:type="spellStart"/>
             <w:r>
               <w:rPr>
                 <w:rFonts w:hint="eastAsia"/>
               </w:rPr>
               <w:t>ta_last_name</w:t>
             </w:r>
+            <w:proofErr w:type="spellEnd"/>
             <w:r>
               <w:t>’</w:t>
             </w:r>
@@ -3280,12 +3588,14 @@
             <w:r>
               <w:t>‘</w:t>
             </w:r>
+            <w:proofErr w:type="spellStart"/>
             <w:r>
               <w:rPr>
                 <w:rFonts w:hint="eastAsia"/>
               </w:rPr>
               <w:t>ta_user_id</w:t>
             </w:r>
+            <w:proofErr w:type="spellEnd"/>
             <w:r>
               <w:t>’</w:t>
             </w:r>
@@ -3382,17 +3692,27 @@
               <w:rPr>
                 <w:rFonts w:hint="eastAsia"/>
               </w:rPr>
-              <w:t xml:space="preserve">: [ { </w:t>
-            </w:r>
-            <w:r>
-              <w:t>‘</w:t>
-            </w:r>
+              <w:t xml:space="preserve">: [ </w:t>
+            </w:r>
+            <w:proofErr w:type="gramStart"/>
+            <w:r>
+              <w:rPr>
+                <w:rFonts w:hint="eastAsia"/>
+              </w:rPr>
+              <w:t xml:space="preserve">{ </w:t>
+            </w:r>
+            <w:r>
+              <w:t>‘</w:t>
+            </w:r>
+            <w:proofErr w:type="spellStart"/>
+            <w:proofErr w:type="gramEnd"/>
             <w:r>
               <w:rPr>
                 <w:rFonts w:hint="eastAsia"/>
               </w:rPr>
               <w:t>first_name</w:t>
             </w:r>
+            <w:proofErr w:type="spellEnd"/>
             <w:r>
               <w:t>’</w:t>
             </w:r>
@@ -3405,12 +3725,14 @@
             <w:r>
               <w:t>‘</w:t>
             </w:r>
+            <w:proofErr w:type="spellStart"/>
             <w:r>
               <w:rPr>
                 <w:rFonts w:hint="eastAsia"/>
               </w:rPr>
               <w:t>alex</w:t>
             </w:r>
+            <w:proofErr w:type="spellEnd"/>
             <w:r>
               <w:t>’</w:t>
             </w:r>
@@ -3423,12 +3745,14 @@
             <w:r>
               <w:t>‘</w:t>
             </w:r>
+            <w:proofErr w:type="spellStart"/>
             <w:r>
               <w:rPr>
                 <w:rFonts w:hint="eastAsia"/>
               </w:rPr>
               <w:t>last_name</w:t>
             </w:r>
+            <w:proofErr w:type="spellEnd"/>
             <w:r>
               <w:t>’</w:t>
             </w:r>
@@ -3470,12 +3794,14 @@
             <w:r>
               <w:t>‘</w:t>
             </w:r>
+            <w:proofErr w:type="spellStart"/>
             <w:r>
               <w:rPr>
                 <w:rFonts w:hint="eastAsia"/>
               </w:rPr>
               <w:t>user_id</w:t>
             </w:r>
+            <w:proofErr w:type="spellEnd"/>
             <w:r>
               <w:t>’</w:t>
             </w:r>
@@ -3512,17 +3838,27 @@
               <w:rPr>
                 <w:rFonts w:hint="eastAsia"/>
               </w:rPr>
-              <w:t xml:space="preserve">                          { </w:t>
-            </w:r>
-            <w:r>
-              <w:t>‘</w:t>
-            </w:r>
+              <w:t xml:space="preserve">                          </w:t>
+            </w:r>
+            <w:proofErr w:type="gramStart"/>
+            <w:r>
+              <w:rPr>
+                <w:rFonts w:hint="eastAsia"/>
+              </w:rPr>
+              <w:t xml:space="preserve">{ </w:t>
+            </w:r>
+            <w:r>
+              <w:t>‘</w:t>
+            </w:r>
+            <w:proofErr w:type="spellStart"/>
+            <w:proofErr w:type="gramEnd"/>
             <w:r>
               <w:rPr>
                 <w:rFonts w:hint="eastAsia"/>
               </w:rPr>
               <w:t>first_name</w:t>
             </w:r>
+            <w:proofErr w:type="spellEnd"/>
             <w:r>
               <w:t>’</w:t>
             </w:r>
@@ -3544,12 +3880,14 @@
             <w:r>
               <w:t>‘</w:t>
             </w:r>
+            <w:proofErr w:type="spellStart"/>
             <w:r>
               <w:rPr>
                 <w:rFonts w:hint="eastAsia"/>
               </w:rPr>
               <w:t>last_name</w:t>
             </w:r>
+            <w:proofErr w:type="spellEnd"/>
             <w:r>
               <w:t>’</w:t>
             </w:r>
@@ -3591,12 +3929,14 @@
             <w:r>
               <w:t>‘</w:t>
             </w:r>
+            <w:proofErr w:type="spellStart"/>
             <w:r>
               <w:rPr>
                 <w:rFonts w:hint="eastAsia"/>
               </w:rPr>
               <w:t>user_id</w:t>
             </w:r>
+            <w:proofErr w:type="spellEnd"/>
             <w:r>
               <w:t>’</w:t>
             </w:r>
@@ -3725,7 +4065,15 @@
               <w:t xml:space="preserve">, </w:t>
             </w:r>
             <w:r>
-              <w:t>‘stdnt_first_name’</w:t>
+              <w:t>‘</w:t>
+            </w:r>
+            <w:proofErr w:type="spellStart"/>
+            <w:r>
+              <w:t>stdnt_first_name</w:t>
+            </w:r>
+            <w:proofErr w:type="spellEnd"/>
+            <w:r>
+              <w:t>’</w:t>
             </w:r>
             <w:r>
               <w:rPr>
@@ -3769,11 +4117,16 @@
               <w:t xml:space="preserve">     </w:t>
             </w:r>
             <w:r>
-              <w:t>‘stdnt_last</w:t>
+              <w:t>‘</w:t>
+            </w:r>
+            <w:proofErr w:type="spellStart"/>
+            <w:r>
+              <w:t>stdnt_last</w:t>
             </w:r>
             <w:r>
               <w:t>_name</w:t>
             </w:r>
+            <w:proofErr w:type="spellEnd"/>
             <w:r>
               <w:t>’</w:t>
             </w:r>
@@ -3851,12 +4204,14 @@
             <w:r>
               <w:t>‘</w:t>
             </w:r>
+            <w:proofErr w:type="spellStart"/>
             <w:r>
               <w:rPr>
                 <w:rFonts w:hint="eastAsia"/>
               </w:rPr>
               <w:t>create_time</w:t>
             </w:r>
+            <w:proofErr w:type="spellEnd"/>
             <w:r>
               <w:t>’</w:t>
             </w:r>
@@ -3941,12 +4296,14 @@
             <w:r>
               <w:t>‘</w:t>
             </w:r>
+            <w:proofErr w:type="spellStart"/>
             <w:r>
               <w:rPr>
                 <w:rFonts w:hint="eastAsia"/>
               </w:rPr>
               <w:t>descpt</w:t>
             </w:r>
+            <w:proofErr w:type="spellEnd"/>
             <w:r>
               <w:t>’</w:t>
             </w:r>
@@ -3970,12 +4327,14 @@
             <w:r>
               <w:t>‘</w:t>
             </w:r>
+            <w:proofErr w:type="spellStart"/>
             <w:r>
               <w:rPr>
                 <w:rFonts w:hint="eastAsia"/>
               </w:rPr>
               <w:t>course_keywords</w:t>
             </w:r>
+            <w:proofErr w:type="spellEnd"/>
             <w:r>
               <w:t>’</w:t>
             </w:r>
@@ -4017,12 +4376,14 @@
             <w:r>
               <w:t>‘</w:t>
             </w:r>
+            <w:proofErr w:type="spellStart"/>
             <w:r>
               <w:rPr>
                 <w:rFonts w:hint="eastAsia"/>
               </w:rPr>
               <w:t>preferred_time</w:t>
             </w:r>
+            <w:proofErr w:type="spellEnd"/>
             <w:r>
               <w:t>’</w:t>
             </w:r>
@@ -4053,12 +4414,14 @@
             <w:r>
               <w:t>‘</w:t>
             </w:r>
+            <w:proofErr w:type="spellStart"/>
             <w:r>
               <w:rPr>
                 <w:rFonts w:hint="eastAsia"/>
               </w:rPr>
               <w:t>ta_first_name</w:t>
             </w:r>
+            <w:proofErr w:type="spellEnd"/>
             <w:r>
               <w:t>’</w:t>
             </w:r>
@@ -4100,12 +4463,14 @@
             <w:r>
               <w:t>‘</w:t>
             </w:r>
+            <w:proofErr w:type="spellStart"/>
             <w:r>
               <w:rPr>
                 <w:rFonts w:hint="eastAsia"/>
               </w:rPr>
               <w:t>ta_last_name</w:t>
             </w:r>
+            <w:proofErr w:type="spellEnd"/>
             <w:r>
               <w:t>’</w:t>
             </w:r>
@@ -4136,12 +4501,14 @@
             <w:r>
               <w:t>‘</w:t>
             </w:r>
+            <w:proofErr w:type="spellStart"/>
             <w:r>
               <w:rPr>
                 <w:rFonts w:hint="eastAsia"/>
               </w:rPr>
               <w:t>ta_user_id</w:t>
             </w:r>
+            <w:proofErr w:type="spellEnd"/>
             <w:r>
               <w:t>’</w:t>
             </w:r>
@@ -4238,17 +4605,27 @@
               <w:rPr>
                 <w:rFonts w:hint="eastAsia"/>
               </w:rPr>
-              <w:t xml:space="preserve">: [ { </w:t>
-            </w:r>
-            <w:r>
-              <w:t>‘</w:t>
-            </w:r>
+              <w:t xml:space="preserve">: [ </w:t>
+            </w:r>
+            <w:proofErr w:type="gramStart"/>
+            <w:r>
+              <w:rPr>
+                <w:rFonts w:hint="eastAsia"/>
+              </w:rPr>
+              <w:t xml:space="preserve">{ </w:t>
+            </w:r>
+            <w:r>
+              <w:t>‘</w:t>
+            </w:r>
+            <w:proofErr w:type="spellStart"/>
+            <w:proofErr w:type="gramEnd"/>
             <w:r>
               <w:rPr>
                 <w:rFonts w:hint="eastAsia"/>
               </w:rPr>
               <w:t>first_name</w:t>
             </w:r>
+            <w:proofErr w:type="spellEnd"/>
             <w:r>
               <w:t>’</w:t>
             </w:r>
@@ -4261,12 +4638,14 @@
             <w:r>
               <w:t>‘</w:t>
             </w:r>
+            <w:proofErr w:type="spellStart"/>
             <w:r>
               <w:rPr>
                 <w:rFonts w:hint="eastAsia"/>
               </w:rPr>
               <w:t>alex</w:t>
             </w:r>
+            <w:proofErr w:type="spellEnd"/>
             <w:r>
               <w:t>’</w:t>
             </w:r>
@@ -4279,12 +4658,14 @@
             <w:r>
               <w:t>‘</w:t>
             </w:r>
+            <w:proofErr w:type="spellStart"/>
             <w:r>
               <w:rPr>
                 <w:rFonts w:hint="eastAsia"/>
               </w:rPr>
               <w:t>last_name</w:t>
             </w:r>
+            <w:proofErr w:type="spellEnd"/>
             <w:r>
               <w:t>’</w:t>
             </w:r>
@@ -4326,12 +4707,14 @@
             <w:r>
               <w:t>‘</w:t>
             </w:r>
+            <w:proofErr w:type="spellStart"/>
             <w:r>
               <w:rPr>
                 <w:rFonts w:hint="eastAsia"/>
               </w:rPr>
               <w:t>user_id</w:t>
             </w:r>
+            <w:proofErr w:type="spellEnd"/>
             <w:r>
               <w:t>’</w:t>
             </w:r>
@@ -4368,17 +4751,27 @@
               <w:rPr>
                 <w:rFonts w:hint="eastAsia"/>
               </w:rPr>
-              <w:t xml:space="preserve">                          { </w:t>
-            </w:r>
-            <w:r>
-              <w:t>‘</w:t>
-            </w:r>
+              <w:t xml:space="preserve">                          </w:t>
+            </w:r>
+            <w:proofErr w:type="gramStart"/>
+            <w:r>
+              <w:rPr>
+                <w:rFonts w:hint="eastAsia"/>
+              </w:rPr>
+              <w:t xml:space="preserve">{ </w:t>
+            </w:r>
+            <w:r>
+              <w:t>‘</w:t>
+            </w:r>
+            <w:proofErr w:type="spellStart"/>
+            <w:proofErr w:type="gramEnd"/>
             <w:r>
               <w:rPr>
                 <w:rFonts w:hint="eastAsia"/>
               </w:rPr>
               <w:t>first_name</w:t>
             </w:r>
+            <w:proofErr w:type="spellEnd"/>
             <w:r>
               <w:t>’</w:t>
             </w:r>
@@ -4400,12 +4793,14 @@
             <w:r>
               <w:t>‘</w:t>
             </w:r>
+            <w:proofErr w:type="spellStart"/>
             <w:r>
               <w:rPr>
                 <w:rFonts w:hint="eastAsia"/>
               </w:rPr>
               <w:t>last_name</w:t>
             </w:r>
+            <w:proofErr w:type="spellEnd"/>
             <w:r>
               <w:t>’</w:t>
             </w:r>
@@ -4447,12 +4842,14 @@
             <w:r>
               <w:t>‘</w:t>
             </w:r>
+            <w:proofErr w:type="spellStart"/>
             <w:r>
               <w:rPr>
                 <w:rFonts w:hint="eastAsia"/>
               </w:rPr>
               <w:t>user_id</w:t>
             </w:r>
+            <w:proofErr w:type="spellEnd"/>
             <w:r>
               <w:t>’</w:t>
             </w:r>
@@ -4518,6 +4915,7 @@
               <w:rPr>
                 <w:rFonts w:hint="eastAsia"/>
               </w:rPr>
+              <w:lastRenderedPageBreak/>
               <w:t>Return Code</w:t>
             </w:r>
           </w:p>
@@ -4558,7 +4956,7 @@
     <w:p/>
     <w:p>
       <w:pPr>
-        <w:pStyle w:val="ListParagraph"/>
+        <w:pStyle w:val="a3"/>
         <w:numPr>
           <w:ilvl w:val="0"/>
           <w:numId w:val="2"/>
@@ -4576,7 +4974,7 @@
     </w:p>
     <w:tbl>
       <w:tblPr>
-        <w:tblStyle w:val="TableGrid"/>
+        <w:tblStyle w:val="a4"/>
         <w:tblW w:w="0" w:type="auto"/>
         <w:tblLook w:val="04A0" w:firstRow="1" w:lastRow="0" w:firstColumn="1" w:lastColumn="0" w:noHBand="0" w:noVBand="1"/>
       </w:tblPr>
@@ -4619,23 +5017,39 @@
               <w:rPr>
                 <w:rFonts w:hint="eastAsia"/>
               </w:rPr>
-              <w:t xml:space="preserve">, create a new </w:t>
-            </w:r>
-            <w:r>
-              <w:rPr>
-                <w:rFonts w:hint="eastAsia"/>
-              </w:rPr>
-              <w:t xml:space="preserve">item in </w:t>
-            </w:r>
-            <w:r>
-              <w:t>‘</w:t>
-            </w:r>
+              <w:t xml:space="preserve">, create </w:t>
+            </w:r>
+            <w:proofErr w:type="gramStart"/>
+            <w:r>
+              <w:rPr>
+                <w:rFonts w:hint="eastAsia"/>
+              </w:rPr>
+              <w:t xml:space="preserve">a new </w:t>
+            </w:r>
+            <w:r>
+              <w:rPr>
+                <w:rFonts w:hint="eastAsia"/>
+              </w:rPr>
+              <w:t>item</w:t>
+            </w:r>
+            <w:proofErr w:type="gramEnd"/>
+            <w:r>
+              <w:rPr>
+                <w:rFonts w:hint="eastAsia"/>
+              </w:rPr>
+              <w:t xml:space="preserve"> in </w:t>
+            </w:r>
+            <w:r>
+              <w:t>‘</w:t>
+            </w:r>
+            <w:proofErr w:type="spellStart"/>
             <w:r>
               <w:rPr>
                 <w:rFonts w:hint="eastAsia"/>
               </w:rPr>
               <w:t>t_question_consern</w:t>
             </w:r>
+            <w:proofErr w:type="spellEnd"/>
             <w:r>
               <w:t>’</w:t>
             </w:r>
@@ -4683,14 +5097,30 @@
               <w:rPr>
                 <w:rFonts w:hint="eastAsia"/>
               </w:rPr>
-              <w:t>{question_id}/</w:t>
-            </w:r>
+              <w:t>{</w:t>
+            </w:r>
+            <w:proofErr w:type="spellStart"/>
+            <w:r>
+              <w:rPr>
+                <w:rFonts w:hint="eastAsia"/>
+              </w:rPr>
+              <w:t>question_id</w:t>
+            </w:r>
+            <w:proofErr w:type="spellEnd"/>
+            <w:r>
+              <w:rPr>
+                <w:rFonts w:hint="eastAsia"/>
+              </w:rPr>
+              <w:t>}/</w:t>
+            </w:r>
+            <w:proofErr w:type="spellStart"/>
             <w:r>
               <w:rPr>
                 <w:rFonts w:hint="eastAsia"/>
               </w:rPr>
               <w:t>conserns</w:t>
             </w:r>
+            <w:proofErr w:type="spellEnd"/>
           </w:p>
         </w:tc>
       </w:tr>
@@ -4799,11 +5229,47 @@
               </w:rPr>
               <w:t>Question Info {</w:t>
             </w:r>
-            <w:r>
-              <w:rPr>
-                <w:rFonts w:hint="eastAsia"/>
-              </w:rPr>
-              <w:t>question_id, student_names(is array)}</w:t>
+            <w:proofErr w:type="spellStart"/>
+            <w:r>
+              <w:rPr>
+                <w:rFonts w:hint="eastAsia"/>
+              </w:rPr>
+              <w:t>question_id</w:t>
+            </w:r>
+            <w:proofErr w:type="spellEnd"/>
+            <w:r>
+              <w:rPr>
+                <w:rFonts w:hint="eastAsia"/>
+              </w:rPr>
+              <w:t xml:space="preserve">, </w:t>
+            </w:r>
+            <w:proofErr w:type="spellStart"/>
+            <w:r>
+              <w:rPr>
+                <w:rFonts w:hint="eastAsia"/>
+              </w:rPr>
+              <w:t>student_</w:t>
+            </w:r>
+            <w:proofErr w:type="gramStart"/>
+            <w:r>
+              <w:rPr>
+                <w:rFonts w:hint="eastAsia"/>
+              </w:rPr>
+              <w:t>names</w:t>
+            </w:r>
+            <w:proofErr w:type="spellEnd"/>
+            <w:r>
+              <w:rPr>
+                <w:rFonts w:hint="eastAsia"/>
+              </w:rPr>
+              <w:t>(</w:t>
+            </w:r>
+            <w:proofErr w:type="gramEnd"/>
+            <w:r>
+              <w:rPr>
+                <w:rFonts w:hint="eastAsia"/>
+              </w:rPr>
+              <w:t>is array)}</w:t>
             </w:r>
           </w:p>
         </w:tc>
@@ -4852,7 +5318,7 @@
     <w:p/>
     <w:p>
       <w:pPr>
-        <w:pStyle w:val="ListParagraph"/>
+        <w:pStyle w:val="a3"/>
         <w:numPr>
           <w:ilvl w:val="0"/>
           <w:numId w:val="2"/>
@@ -4867,7 +5333,7 @@
     </w:p>
     <w:tbl>
       <w:tblPr>
-        <w:tblStyle w:val="TableGrid"/>
+        <w:tblStyle w:val="a4"/>
         <w:tblW w:w="0" w:type="auto"/>
         <w:tblLook w:val="04A0" w:firstRow="1" w:lastRow="0" w:firstColumn="1" w:lastColumn="0" w:noHBand="0" w:noVBand="1"/>
       </w:tblPr>
@@ -5037,8 +5503,16 @@
               <w:rPr>
                 <w:rFonts w:hint="eastAsia"/>
               </w:rPr>
-              <w:t>{question_id</w:t>
-            </w:r>
+              <w:t>{</w:t>
+            </w:r>
+            <w:proofErr w:type="spellStart"/>
+            <w:r>
+              <w:rPr>
+                <w:rFonts w:hint="eastAsia"/>
+              </w:rPr>
+              <w:t>question_id</w:t>
+            </w:r>
+            <w:proofErr w:type="spellEnd"/>
             <w:r>
               <w:rPr>
                 <w:rFonts w:hint="eastAsia"/>
@@ -5051,8 +5525,6 @@
               </w:rPr>
               <w:t>statu</w:t>
             </w:r>
-            <w:bookmarkStart w:id="0" w:name="_GoBack"/>
-            <w:bookmarkEnd w:id="0"/>
             <w:r>
               <w:rPr>
                 <w:rFonts w:hint="eastAsia"/>
@@ -5203,7 +5675,15 @@
               <w:t xml:space="preserve">, </w:t>
             </w:r>
             <w:r>
-              <w:t>‘stdnt_first_name’</w:t>
+              <w:t>‘</w:t>
+            </w:r>
+            <w:proofErr w:type="spellStart"/>
+            <w:r>
+              <w:t>stdnt_first_name</w:t>
+            </w:r>
+            <w:proofErr w:type="spellEnd"/>
+            <w:r>
+              <w:t>’</w:t>
             </w:r>
             <w:r>
               <w:rPr>
@@ -5247,11 +5727,16 @@
               <w:t xml:space="preserve">     </w:t>
             </w:r>
             <w:r>
-              <w:t>‘stdnt_last</w:t>
+              <w:t>‘</w:t>
+            </w:r>
+            <w:proofErr w:type="spellStart"/>
+            <w:r>
+              <w:t>stdnt_last</w:t>
             </w:r>
             <w:r>
               <w:t>_name</w:t>
             </w:r>
+            <w:proofErr w:type="spellEnd"/>
             <w:r>
               <w:t>’</w:t>
             </w:r>
@@ -5329,12 +5814,14 @@
             <w:r>
               <w:t>‘</w:t>
             </w:r>
+            <w:proofErr w:type="spellStart"/>
             <w:r>
               <w:rPr>
                 <w:rFonts w:hint="eastAsia"/>
               </w:rPr>
               <w:t>create_time</w:t>
             </w:r>
+            <w:proofErr w:type="spellEnd"/>
             <w:r>
               <w:t>’</w:t>
             </w:r>
@@ -5419,12 +5906,14 @@
             <w:r>
               <w:t>‘</w:t>
             </w:r>
+            <w:proofErr w:type="spellStart"/>
             <w:r>
               <w:rPr>
                 <w:rFonts w:hint="eastAsia"/>
               </w:rPr>
               <w:t>descpt</w:t>
             </w:r>
+            <w:proofErr w:type="spellEnd"/>
             <w:r>
               <w:t>’</w:t>
             </w:r>
@@ -5448,12 +5937,14 @@
             <w:r>
               <w:t>‘</w:t>
             </w:r>
+            <w:proofErr w:type="spellStart"/>
             <w:r>
               <w:rPr>
                 <w:rFonts w:hint="eastAsia"/>
               </w:rPr>
               <w:t>course_keywords</w:t>
             </w:r>
+            <w:proofErr w:type="spellEnd"/>
             <w:r>
               <w:t>’</w:t>
             </w:r>
@@ -5495,12 +5986,14 @@
             <w:r>
               <w:t>‘</w:t>
             </w:r>
+            <w:proofErr w:type="spellStart"/>
             <w:r>
               <w:rPr>
                 <w:rFonts w:hint="eastAsia"/>
               </w:rPr>
               <w:t>preferred_time</w:t>
             </w:r>
+            <w:proofErr w:type="spellEnd"/>
             <w:r>
               <w:t>’</w:t>
             </w:r>
@@ -5531,12 +6024,14 @@
             <w:r>
               <w:t>‘</w:t>
             </w:r>
+            <w:proofErr w:type="spellStart"/>
             <w:r>
               <w:rPr>
                 <w:rFonts w:hint="eastAsia"/>
               </w:rPr>
               <w:t>ta_first_name</w:t>
             </w:r>
+            <w:proofErr w:type="spellEnd"/>
             <w:r>
               <w:t>’</w:t>
             </w:r>
@@ -5578,12 +6073,14 @@
             <w:r>
               <w:t>‘</w:t>
             </w:r>
+            <w:proofErr w:type="spellStart"/>
             <w:r>
               <w:rPr>
                 <w:rFonts w:hint="eastAsia"/>
               </w:rPr>
               <w:t>ta_last_name</w:t>
             </w:r>
+            <w:proofErr w:type="spellEnd"/>
             <w:r>
               <w:t>’</w:t>
             </w:r>
@@ -5614,12 +6111,14 @@
             <w:r>
               <w:t>‘</w:t>
             </w:r>
+            <w:proofErr w:type="spellStart"/>
             <w:r>
               <w:rPr>
                 <w:rFonts w:hint="eastAsia"/>
               </w:rPr>
               <w:t>ta_user_id</w:t>
             </w:r>
+            <w:proofErr w:type="spellEnd"/>
             <w:r>
               <w:t>’</w:t>
             </w:r>
@@ -5710,17 +6209,27 @@
               <w:rPr>
                 <w:rFonts w:hint="eastAsia"/>
               </w:rPr>
-              <w:t xml:space="preserve">: [ { </w:t>
-            </w:r>
-            <w:r>
-              <w:t>‘</w:t>
-            </w:r>
+              <w:t xml:space="preserve">: [ </w:t>
+            </w:r>
+            <w:proofErr w:type="gramStart"/>
+            <w:r>
+              <w:rPr>
+                <w:rFonts w:hint="eastAsia"/>
+              </w:rPr>
+              <w:t xml:space="preserve">{ </w:t>
+            </w:r>
+            <w:r>
+              <w:t>‘</w:t>
+            </w:r>
+            <w:proofErr w:type="spellStart"/>
+            <w:proofErr w:type="gramEnd"/>
             <w:r>
               <w:rPr>
                 <w:rFonts w:hint="eastAsia"/>
               </w:rPr>
               <w:t>first_name</w:t>
             </w:r>
+            <w:proofErr w:type="spellEnd"/>
             <w:r>
               <w:t>’</w:t>
             </w:r>
@@ -5733,12 +6242,14 @@
             <w:r>
               <w:t>‘</w:t>
             </w:r>
+            <w:proofErr w:type="spellStart"/>
             <w:r>
               <w:rPr>
                 <w:rFonts w:hint="eastAsia"/>
               </w:rPr>
               <w:t>alex</w:t>
             </w:r>
+            <w:proofErr w:type="spellEnd"/>
             <w:r>
               <w:t>’</w:t>
             </w:r>
@@ -5751,12 +6262,14 @@
             <w:r>
               <w:t>‘</w:t>
             </w:r>
+            <w:proofErr w:type="spellStart"/>
             <w:r>
               <w:rPr>
                 <w:rFonts w:hint="eastAsia"/>
               </w:rPr>
               <w:t>last_name</w:t>
             </w:r>
+            <w:proofErr w:type="spellEnd"/>
             <w:r>
               <w:t>’</w:t>
             </w:r>
@@ -5798,12 +6311,14 @@
             <w:r>
               <w:t>‘</w:t>
             </w:r>
+            <w:proofErr w:type="spellStart"/>
             <w:r>
               <w:rPr>
                 <w:rFonts w:hint="eastAsia"/>
               </w:rPr>
               <w:t>user_id</w:t>
             </w:r>
+            <w:proofErr w:type="spellEnd"/>
             <w:r>
               <w:t>’</w:t>
             </w:r>
@@ -5876,17 +6391,27 @@
               <w:rPr>
                 <w:rFonts w:hint="eastAsia"/>
               </w:rPr>
-              <w:t xml:space="preserve">                          { </w:t>
-            </w:r>
-            <w:r>
-              <w:t>‘</w:t>
-            </w:r>
+              <w:t xml:space="preserve">                          </w:t>
+            </w:r>
+            <w:proofErr w:type="gramStart"/>
+            <w:r>
+              <w:rPr>
+                <w:rFonts w:hint="eastAsia"/>
+              </w:rPr>
+              <w:t xml:space="preserve">{ </w:t>
+            </w:r>
+            <w:r>
+              <w:t>‘</w:t>
+            </w:r>
+            <w:proofErr w:type="spellStart"/>
+            <w:proofErr w:type="gramEnd"/>
             <w:r>
               <w:rPr>
                 <w:rFonts w:hint="eastAsia"/>
               </w:rPr>
               <w:t>first_name</w:t>
             </w:r>
+            <w:proofErr w:type="spellEnd"/>
             <w:r>
               <w:t>’</w:t>
             </w:r>
@@ -5908,12 +6433,14 @@
             <w:r>
               <w:t>‘</w:t>
             </w:r>
+            <w:proofErr w:type="spellStart"/>
             <w:r>
               <w:rPr>
                 <w:rFonts w:hint="eastAsia"/>
               </w:rPr>
               <w:t>last_name</w:t>
             </w:r>
+            <w:proofErr w:type="spellEnd"/>
             <w:r>
               <w:t>’</w:t>
             </w:r>
@@ -5955,12 +6482,14 @@
             <w:r>
               <w:t>‘</w:t>
             </w:r>
+            <w:proofErr w:type="spellStart"/>
             <w:r>
               <w:rPr>
                 <w:rFonts w:hint="eastAsia"/>
               </w:rPr>
               <w:t>user_id</w:t>
             </w:r>
+            <w:proofErr w:type="spellEnd"/>
             <w:r>
               <w:t>’</w:t>
             </w:r>
@@ -6090,7 +6619,7 @@
     <w:p/>
     <w:p>
       <w:pPr>
-        <w:pStyle w:val="ListParagraph"/>
+        <w:pStyle w:val="a3"/>
         <w:numPr>
           <w:ilvl w:val="0"/>
           <w:numId w:val="2"/>
@@ -6105,7 +6634,7 @@
     </w:p>
     <w:tbl>
       <w:tblPr>
-        <w:tblStyle w:val="TableGrid"/>
+        <w:tblStyle w:val="a4"/>
         <w:tblW w:w="0" w:type="auto"/>
         <w:tblLook w:val="04A0" w:firstRow="1" w:lastRow="0" w:firstColumn="1" w:lastColumn="0" w:noHBand="0" w:noVBand="1"/>
       </w:tblPr>
@@ -6182,7 +6711,21 @@
               <w:rPr>
                 <w:rFonts w:hint="eastAsia"/>
               </w:rPr>
-              <w:t>/{question_id}</w:t>
+              <w:t>/{</w:t>
+            </w:r>
+            <w:proofErr w:type="spellStart"/>
+            <w:r>
+              <w:rPr>
+                <w:rFonts w:hint="eastAsia"/>
+              </w:rPr>
+              <w:t>question_id</w:t>
+            </w:r>
+            <w:proofErr w:type="spellEnd"/>
+            <w:r>
+              <w:rPr>
+                <w:rFonts w:hint="eastAsia"/>
+              </w:rPr>
+              <w:t>}</w:t>
             </w:r>
           </w:p>
         </w:tc>
@@ -6298,6 +6841,7 @@
               <w:rPr>
                 <w:rFonts w:hint="eastAsia"/>
               </w:rPr>
+              <w:lastRenderedPageBreak/>
               <w:t>Return Code</w:t>
             </w:r>
           </w:p>
@@ -6335,8 +6879,8 @@
 </file>
 
 <file path=word/numbering.xml><?xml version="1.0" encoding="utf-8"?>
-<w:numbering xmlns:wpc="http://schemas.microsoft.com/office/word/2010/wordprocessingCanvas" xmlns:mo="http://schemas.microsoft.com/office/mac/office/2008/main" xmlns:mc="http://schemas.openxmlformats.org/markup-compatibility/2006" xmlns:mv="urn:schemas-microsoft-com:mac:vml" xmlns:o="urn:schemas-microsoft-com:office:office" xmlns:r="http://schemas.openxmlformats.org/officeDocument/2006/relationships" xmlns:m="http://schemas.openxmlformats.org/officeDocument/2006/math" xmlns:v="urn:schemas-microsoft-com:vml" xmlns:wp14="http://schemas.microsoft.com/office/word/2010/wordprocessingDrawing" xmlns:wp="http://schemas.openxmlformats.org/drawingml/2006/wordprocessingDrawing" xmlns:w10="urn:schemas-microsoft-com:office:word" xmlns:w="http://schemas.openxmlformats.org/wordprocessingml/2006/main" xmlns:w14="http://schemas.microsoft.com/office/word/2010/wordml" xmlns:w15="http://schemas.microsoft.com/office/word/2012/wordml" xmlns:wpg="http://schemas.microsoft.com/office/word/2010/wordprocessingGroup" xmlns:wpi="http://schemas.microsoft.com/office/word/2010/wordprocessingInk" xmlns:wne="http://schemas.microsoft.com/office/word/2006/wordml" xmlns:wps="http://schemas.microsoft.com/office/word/2010/wordprocessingShape" mc:Ignorable="w14 w15 wp14">
-  <w:abstractNum w:abstractNumId="0">
+<w:numbering xmlns:wpc="http://schemas.microsoft.com/office/word/2010/wordprocessingCanvas" xmlns:cx="http://schemas.microsoft.com/office/drawing/2014/chartex" xmlns:cx1="http://schemas.microsoft.com/office/drawing/2015/9/8/chartex" xmlns:cx2="http://schemas.microsoft.com/office/drawing/2015/10/21/chartex" xmlns:cx3="http://schemas.microsoft.com/office/drawing/2016/5/9/chartex" xmlns:cx4="http://schemas.microsoft.com/office/drawing/2016/5/10/chartex" xmlns:cx5="http://schemas.microsoft.com/office/drawing/2016/5/11/chartex" xmlns:cx6="http://schemas.microsoft.com/office/drawing/2016/5/12/chartex" xmlns:cx7="http://schemas.microsoft.com/office/drawing/2016/5/13/chartex" xmlns:cx8="http://schemas.microsoft.com/office/drawing/2016/5/14/chartex" xmlns:mc="http://schemas.openxmlformats.org/markup-compatibility/2006" xmlns:aink="http://schemas.microsoft.com/office/drawing/2016/ink" xmlns:am3d="http://schemas.microsoft.com/office/drawing/2017/model3d" xmlns:o="urn:schemas-microsoft-com:office:office" xmlns:r="http://schemas.openxmlformats.org/officeDocument/2006/relationships" xmlns:m="http://schemas.openxmlformats.org/officeDocument/2006/math" xmlns:v="urn:schemas-microsoft-com:vml" xmlns:wp14="http://schemas.microsoft.com/office/word/2010/wordprocessingDrawing" xmlns:wp="http://schemas.openxmlformats.org/drawingml/2006/wordprocessingDrawing" xmlns:w10="urn:schemas-microsoft-com:office:word" xmlns:w="http://schemas.openxmlformats.org/wordprocessingml/2006/main" xmlns:w14="http://schemas.microsoft.com/office/word/2010/wordml" xmlns:w15="http://schemas.microsoft.com/office/word/2012/wordml" xmlns:w16cid="http://schemas.microsoft.com/office/word/2016/wordml/cid" xmlns:w16se="http://schemas.microsoft.com/office/word/2015/wordml/symex" xmlns:wpg="http://schemas.microsoft.com/office/word/2010/wordprocessingGroup" xmlns:wpi="http://schemas.microsoft.com/office/word/2010/wordprocessingInk" xmlns:wne="http://schemas.microsoft.com/office/word/2006/wordml" xmlns:wps="http://schemas.microsoft.com/office/word/2010/wordprocessingShape" mc:Ignorable="w14 w15 w16se w16cid wp14">
+  <w:abstractNum w:abstractNumId="0" w15:restartNumberingAfterBreak="0">
     <w:nsid w:val="3F8921E1"/>
     <w:multiLevelType w:val="hybridMultilevel"/>
     <w:tmpl w:val="767AC424"/>
@@ -6425,7 +6969,7 @@
       </w:pPr>
     </w:lvl>
   </w:abstractNum>
-  <w:abstractNum w:abstractNumId="1">
+  <w:abstractNum w:abstractNumId="1" w15:restartNumberingAfterBreak="0">
     <w:nsid w:val="545E558C"/>
     <w:multiLevelType w:val="hybridMultilevel"/>
     <w:tmpl w:val="1CBC97D8"/>
@@ -6524,7 +7068,7 @@
 </file>
 
 <file path=word/styles.xml><?xml version="1.0" encoding="utf-8"?>
-<w:styles xmlns:mc="http://schemas.openxmlformats.org/markup-compatibility/2006" xmlns:r="http://schemas.openxmlformats.org/officeDocument/2006/relationships" xmlns:w="http://schemas.openxmlformats.org/wordprocessingml/2006/main" xmlns:w14="http://schemas.microsoft.com/office/word/2010/wordml" xmlns:w15="http://schemas.microsoft.com/office/word/2012/wordml" mc:Ignorable="w14 w15">
+<w:styles xmlns:mc="http://schemas.openxmlformats.org/markup-compatibility/2006" xmlns:r="http://schemas.openxmlformats.org/officeDocument/2006/relationships" xmlns:w="http://schemas.openxmlformats.org/wordprocessingml/2006/main" xmlns:w14="http://schemas.microsoft.com/office/word/2010/wordml" xmlns:w15="http://schemas.microsoft.com/office/word/2012/wordml" xmlns:w16cid="http://schemas.microsoft.com/office/word/2016/wordml/cid" xmlns:w16se="http://schemas.microsoft.com/office/word/2015/wordml/symex" mc:Ignorable="w14 w15 w16se w16cid">
   <w:docDefaults>
     <w:rPrDefault>
       <w:rPr>
@@ -6536,7 +7080,7 @@
     </w:rPrDefault>
     <w:pPrDefault/>
   </w:docDefaults>
-  <w:latentStyles w:defLockedState="0" w:defUIPriority="99" w:defSemiHidden="0" w:defUnhideWhenUsed="0" w:defQFormat="0" w:count="382">
+  <w:latentStyles w:defLockedState="0" w:defUIPriority="99" w:defSemiHidden="0" w:defUnhideWhenUsed="0" w:defQFormat="0" w:count="375">
     <w:lsdException w:name="Normal" w:uiPriority="0" w:qFormat="1"/>
     <w:lsdException w:name="heading 1" w:uiPriority="9" w:qFormat="1"/>
     <w:lsdException w:name="heading 2" w:semiHidden="1" w:uiPriority="9" w:unhideWhenUsed="1" w:qFormat="1"/>
@@ -6693,15 +7237,6 @@
     <w:lsdException w:name="Balloon Text" w:semiHidden="1" w:unhideWhenUsed="1"/>
     <w:lsdException w:name="Table Grid" w:uiPriority="39"/>
     <w:lsdException w:name="Table Theme" w:semiHidden="1" w:unhideWhenUsed="1"/>
-    <w:lsdException w:name="Note Level 1" w:semiHidden="1" w:unhideWhenUsed="1"/>
-    <w:lsdException w:name="Note Level 2" w:semiHidden="1" w:unhideWhenUsed="1"/>
-    <w:lsdException w:name="Note Level 3" w:semiHidden="1" w:unhideWhenUsed="1"/>
-    <w:lsdException w:name="Note Level 4" w:semiHidden="1" w:unhideWhenUsed="1"/>
-    <w:lsdException w:name="Note Level 5" w:semiHidden="1" w:unhideWhenUsed="1"/>
-    <w:lsdException w:name="Note Level 6" w:semiHidden="1" w:unhideWhenUsed="1"/>
-    <w:lsdException w:name="Note Level 7" w:semiHidden="1" w:unhideWhenUsed="1"/>
-    <w:lsdException w:name="Note Level 8" w:semiHidden="1" w:unhideWhenUsed="1"/>
-    <w:lsdException w:name="Note Level 9" w:semiHidden="1" w:unhideWhenUsed="1"/>
     <w:lsdException w:name="Placeholder Text" w:semiHidden="1"/>
     <w:lsdException w:name="No Spacing" w:uiPriority="1" w:qFormat="1"/>
     <w:lsdException w:name="Light Shading" w:uiPriority="60"/>
@@ -6920,15 +7455,15 @@
     <w:lsdException w:name="Mention" w:semiHidden="1" w:unhideWhenUsed="1"/>
     <w:lsdException w:name="Smart Hyperlink" w:semiHidden="1" w:unhideWhenUsed="1"/>
   </w:latentStyles>
-  <w:style w:type="paragraph" w:default="1" w:styleId="Normal">
+  <w:style w:type="paragraph" w:default="1" w:styleId="a">
     <w:name w:val="Normal"/>
     <w:qFormat/>
   </w:style>
-  <w:style w:type="paragraph" w:styleId="Heading1">
+  <w:style w:type="paragraph" w:styleId="1">
     <w:name w:val="heading 1"/>
-    <w:basedOn w:val="Normal"/>
-    <w:next w:val="Normal"/>
-    <w:link w:val="Heading1Char"/>
+    <w:basedOn w:val="a"/>
+    <w:next w:val="a"/>
+    <w:link w:val="10"/>
     <w:uiPriority w:val="9"/>
     <w:qFormat/>
     <w:rsid w:val="002316F8"/>
@@ -6945,13 +7480,13 @@
       <w:szCs w:val="32"/>
     </w:rPr>
   </w:style>
-  <w:style w:type="character" w:default="1" w:styleId="DefaultParagraphFont">
+  <w:style w:type="character" w:default="1" w:styleId="a0">
     <w:name w:val="Default Paragraph Font"/>
     <w:uiPriority w:val="1"/>
     <w:semiHidden/>
     <w:unhideWhenUsed/>
   </w:style>
-  <w:style w:type="table" w:default="1" w:styleId="TableNormal">
+  <w:style w:type="table" w:default="1" w:styleId="a1">
     <w:name w:val="Normal Table"/>
     <w:uiPriority w:val="99"/>
     <w:semiHidden/>
@@ -6966,15 +7501,15 @@
       </w:tblCellMar>
     </w:tblPr>
   </w:style>
-  <w:style w:type="numbering" w:default="1" w:styleId="NoList">
+  <w:style w:type="numbering" w:default="1" w:styleId="a2">
     <w:name w:val="No List"/>
     <w:uiPriority w:val="99"/>
     <w:semiHidden/>
     <w:unhideWhenUsed/>
   </w:style>
-  <w:style w:type="paragraph" w:styleId="ListParagraph">
+  <w:style w:type="paragraph" w:styleId="a3">
     <w:name w:val="List Paragraph"/>
-    <w:basedOn w:val="Normal"/>
+    <w:basedOn w:val="a"/>
     <w:uiPriority w:val="34"/>
     <w:qFormat/>
     <w:rsid w:val="004A1278"/>
@@ -6983,13 +7518,12 @@
       <w:contextualSpacing/>
     </w:pPr>
   </w:style>
-  <w:style w:type="table" w:styleId="TableGrid">
+  <w:style w:type="table" w:styleId="a4">
     <w:name w:val="Table Grid"/>
-    <w:basedOn w:val="TableNormal"/>
+    <w:basedOn w:val="a1"/>
     <w:uiPriority w:val="39"/>
     <w:rsid w:val="00294D67"/>
     <w:tblPr>
-      <w:tblInd w:w="0" w:type="dxa"/>
       <w:tblBorders>
         <w:top w:val="single" w:sz="4" w:space="0" w:color="auto"/>
         <w:left w:val="single" w:sz="4" w:space="0" w:color="auto"/>
@@ -6998,18 +7532,12 @@
         <w:insideH w:val="single" w:sz="4" w:space="0" w:color="auto"/>
         <w:insideV w:val="single" w:sz="4" w:space="0" w:color="auto"/>
       </w:tblBorders>
-      <w:tblCellMar>
-        <w:top w:w="0" w:type="dxa"/>
-        <w:left w:w="108" w:type="dxa"/>
-        <w:bottom w:w="0" w:type="dxa"/>
-        <w:right w:w="108" w:type="dxa"/>
-      </w:tblCellMar>
     </w:tblPr>
   </w:style>
-  <w:style w:type="character" w:customStyle="1" w:styleId="Heading1Char">
-    <w:name w:val="Heading 1 Char"/>
-    <w:basedOn w:val="DefaultParagraphFont"/>
-    <w:link w:val="Heading1"/>
+  <w:style w:type="character" w:customStyle="1" w:styleId="10">
+    <w:name w:val="标题 1 字符"/>
+    <w:basedOn w:val="a0"/>
+    <w:link w:val="1"/>
     <w:uiPriority w:val="9"/>
     <w:rsid w:val="002316F8"/>
     <w:rPr>

</xml_diff>